<commit_message>
Dokumentasi Github_Sabrina Az Zahra-23312235.docx
</commit_message>
<xml_diff>
--- a/dokumentasi/Dokumentasi Github_Sabrina Az Zahra-23312235.docx
+++ b/dokumentasi/Dokumentasi Github_Sabrina Az Zahra-23312235.docx
@@ -698,9 +698,9 @@
                 <w:noProof/>
               </w:rPr>
               <w:drawing>
-                <wp:inline distT="0" distB="0" distL="0" distR="0" wp14:anchorId="1E91F564" wp14:editId="7C80D2B1">
-                  <wp:extent cx="2308860" cy="4079192"/>
-                  <wp:effectExtent l="0" t="0" r="0" b="0"/>
+                <wp:inline distT="0" distB="0" distL="0" distR="0" wp14:anchorId="1E91F564" wp14:editId="16986194">
+                  <wp:extent cx="2812070" cy="4968240"/>
+                  <wp:effectExtent l="0" t="0" r="7620" b="3810"/>
                   <wp:docPr id="2073568916" name="Picture 49"/>
                   <wp:cNvGraphicFramePr>
                     <a:graphicFrameLocks xmlns:a="http://schemas.openxmlformats.org/drawingml/2006/main" noChangeAspect="1"/>
@@ -713,7 +713,7 @@
                           <pic:cNvPicPr/>
                         </pic:nvPicPr>
                         <pic:blipFill>
-                          <a:blip r:embed="rId5">
+                          <a:blip r:embed="rId8">
                             <a:extLst>
                               <a:ext uri="{28A0092B-C50C-407E-A947-70E740481C1C}">
                                 <a14:useLocalDpi xmlns:a14="http://schemas.microsoft.com/office/drawing/2010/main" val="0"/>
@@ -727,7 +727,7 @@
                         <pic:spPr>
                           <a:xfrm>
                             <a:off x="0" y="0"/>
-                            <a:ext cx="2311791" cy="4084370"/>
+                            <a:ext cx="2824337" cy="4989913"/>
                           </a:xfrm>
                           <a:prstGeom prst="rect">
                             <a:avLst/>
@@ -762,6 +762,7 @@
                 <w:b/>
                 <w:bCs/>
               </w:rPr>
+              <w:lastRenderedPageBreak/>
               <w:t xml:space="preserve">2. </w:t>
             </w:r>
             <w:proofErr w:type="spellStart"/>
@@ -1224,7 +1225,6 @@
                 <w:b/>
                 <w:bCs/>
               </w:rPr>
-              <w:lastRenderedPageBreak/>
               <w:t xml:space="preserve">Isi Halaman: Di </w:t>
             </w:r>
             <w:proofErr w:type="spellStart"/>
@@ -1850,11 +1850,509 @@
                 <w:bCs/>
                 <w:noProof/>
               </w:rPr>
-              <w:lastRenderedPageBreak/>
+              <mc:AlternateContent>
+                <mc:Choice Requires="wps">
+                  <w:drawing>
+                    <wp:anchor distT="0" distB="0" distL="114300" distR="114300" simplePos="0" relativeHeight="251665408" behindDoc="0" locked="0" layoutInCell="1" allowOverlap="1" wp14:anchorId="2A6CC88A" wp14:editId="3062B359">
+                      <wp:simplePos x="0" y="0"/>
+                      <wp:positionH relativeFrom="column">
+                        <wp:posOffset>3806825</wp:posOffset>
+                      </wp:positionH>
+                      <wp:positionV relativeFrom="paragraph">
+                        <wp:posOffset>5901690</wp:posOffset>
+                      </wp:positionV>
+                      <wp:extent cx="541020" cy="350520"/>
+                      <wp:effectExtent l="19050" t="19050" r="11430" b="30480"/>
+                      <wp:wrapNone/>
+                      <wp:docPr id="1479984282" name="Arrow: Left 54"/>
+                      <wp:cNvGraphicFramePr/>
+                      <a:graphic xmlns:a="http://schemas.openxmlformats.org/drawingml/2006/main">
+                        <a:graphicData uri="http://schemas.microsoft.com/office/word/2010/wordprocessingShape">
+                          <wps:wsp>
+                            <wps:cNvSpPr/>
+                            <wps:spPr>
+                              <a:xfrm>
+                                <a:off x="0" y="0"/>
+                                <a:ext cx="541020" cy="350520"/>
+                              </a:xfrm>
+                              <a:prstGeom prst="leftArrow">
+                                <a:avLst/>
+                              </a:prstGeom>
+                            </wps:spPr>
+                            <wps:style>
+                              <a:lnRef idx="2">
+                                <a:schemeClr val="accent1">
+                                  <a:shade val="15000"/>
+                                </a:schemeClr>
+                              </a:lnRef>
+                              <a:fillRef idx="1">
+                                <a:schemeClr val="accent1"/>
+                              </a:fillRef>
+                              <a:effectRef idx="0">
+                                <a:schemeClr val="accent1"/>
+                              </a:effectRef>
+                              <a:fontRef idx="minor">
+                                <a:schemeClr val="lt1"/>
+                              </a:fontRef>
+                            </wps:style>
+                            <wps:bodyPr rot="0" spcFirstLastPara="0" vertOverflow="overflow" horzOverflow="overflow" vert="horz" wrap="square" lIns="91440" tIns="45720" rIns="91440" bIns="45720" numCol="1" spcCol="0" rtlCol="0" fromWordArt="0" anchor="ctr" anchorCtr="0" forceAA="0" compatLnSpc="1">
+                              <a:prstTxWarp prst="textNoShape">
+                                <a:avLst/>
+                              </a:prstTxWarp>
+                              <a:noAutofit/>
+                            </wps:bodyPr>
+                          </wps:wsp>
+                        </a:graphicData>
+                      </a:graphic>
+                    </wp:anchor>
+                  </w:drawing>
+                </mc:Choice>
+                <mc:Fallback>
+                  <w:pict>
+                    <v:shapetype w14:anchorId="28F13BB7" id="_x0000_t66" coordsize="21600,21600" o:spt="66" adj="5400,5400" path="m@0,l@0@1,21600@1,21600@2@0@2@0,21600,,10800xe">
+                      <v:stroke joinstyle="miter"/>
+                      <v:formulas>
+                        <v:f eqn="val #0"/>
+                        <v:f eqn="val #1"/>
+                        <v:f eqn="sum 21600 0 #1"/>
+                        <v:f eqn="prod #0 #1 10800"/>
+                        <v:f eqn="sum #0 0 @3"/>
+                      </v:formulas>
+                      <v:path o:connecttype="custom" o:connectlocs="@0,0;0,10800;@0,21600;21600,10800" o:connectangles="270,180,90,0" textboxrect="@4,@1,21600,@2"/>
+                      <v:handles>
+                        <v:h position="#0,#1" xrange="0,21600" yrange="0,10800"/>
+                      </v:handles>
+                    </v:shapetype>
+                    <v:shape id="Arrow: Left 54" o:spid="_x0000_s1026" type="#_x0000_t66" style="position:absolute;margin-left:299.75pt;margin-top:464.7pt;width:42.6pt;height:27.6pt;z-index:251665408;visibility:visible;mso-wrap-style:square;mso-wrap-distance-left:9pt;mso-wrap-distance-top:0;mso-wrap-distance-right:9pt;mso-wrap-distance-bottom:0;mso-position-horizontal:absolute;mso-position-horizontal-relative:text;mso-position-vertical:absolute;mso-position-vertical-relative:text;v-text-anchor:middle" o:gfxdata="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" adj="6997" fillcolor="#4472c4 [3204]" strokecolor="#09101d [484]" strokeweight="1pt"/>
+                  </w:pict>
+                </mc:Fallback>
+              </mc:AlternateContent>
+            </w:r>
+            <w:r>
+              <w:rPr>
+                <w:rFonts w:ascii="Arial" w:hAnsi="Arial" w:cs="Arial"/>
+                <w:b/>
+                <w:bCs/>
+                <w:noProof/>
+              </w:rPr>
+              <mc:AlternateContent>
+                <mc:Choice Requires="wps">
+                  <w:drawing>
+                    <wp:anchor distT="0" distB="0" distL="114300" distR="114300" simplePos="0" relativeHeight="251666432" behindDoc="0" locked="0" layoutInCell="1" allowOverlap="1" wp14:anchorId="764A9D15" wp14:editId="4AF22C3A">
+                      <wp:simplePos x="0" y="0"/>
+                      <wp:positionH relativeFrom="column">
+                        <wp:posOffset>4501515</wp:posOffset>
+                      </wp:positionH>
+                      <wp:positionV relativeFrom="paragraph">
+                        <wp:posOffset>5969000</wp:posOffset>
+                      </wp:positionV>
+                      <wp:extent cx="914400" cy="284480"/>
+                      <wp:effectExtent l="0" t="0" r="20320" b="20320"/>
+                      <wp:wrapNone/>
+                      <wp:docPr id="1656242769" name="Text Box 55"/>
+                      <wp:cNvGraphicFramePr/>
+                      <a:graphic xmlns:a="http://schemas.openxmlformats.org/drawingml/2006/main">
+                        <a:graphicData uri="http://schemas.microsoft.com/office/word/2010/wordprocessingShape">
+                          <wps:wsp>
+                            <wps:cNvSpPr txBox="1"/>
+                            <wps:spPr>
+                              <a:xfrm>
+                                <a:off x="0" y="0"/>
+                                <a:ext cx="914400" cy="284480"/>
+                              </a:xfrm>
+                              <a:prstGeom prst="rect">
+                                <a:avLst/>
+                              </a:prstGeom>
+                              <a:solidFill>
+                                <a:schemeClr val="lt1"/>
+                              </a:solidFill>
+                              <a:ln w="6350">
+                                <a:solidFill>
+                                  <a:prstClr val="black"/>
+                                </a:solidFill>
+                              </a:ln>
+                            </wps:spPr>
+                            <wps:txbx>
+                              <w:txbxContent>
+                                <w:p>
+                                  <w:r>
+                                    <w:t>Bottom Content</w:t>
+                                  </w:r>
+                                </w:p>
+                              </w:txbxContent>
+                            </wps:txbx>
+                            <wps:bodyPr rot="0" spcFirstLastPara="0" vertOverflow="overflow" horzOverflow="overflow" vert="horz" wrap="none" lIns="91440" tIns="45720" rIns="91440" bIns="45720" numCol="1" spcCol="0" rtlCol="0" fromWordArt="0" anchor="t" anchorCtr="0" forceAA="0" compatLnSpc="1">
+                              <a:prstTxWarp prst="textNoShape">
+                                <a:avLst/>
+                              </a:prstTxWarp>
+                              <a:noAutofit/>
+                            </wps:bodyPr>
+                          </wps:wsp>
+                        </a:graphicData>
+                      </a:graphic>
+                      <wp14:sizeRelV relativeFrom="margin">
+                        <wp14:pctHeight>0</wp14:pctHeight>
+                      </wp14:sizeRelV>
+                    </wp:anchor>
+                  </w:drawing>
+                </mc:Choice>
+                <mc:Fallback>
+                  <w:pict>
+                    <v:shapetype w14:anchorId="764A9D15" id="_x0000_t202" coordsize="21600,21600" o:spt="202" path="m,l,21600r21600,l21600,xe">
+                      <v:stroke joinstyle="miter"/>
+                      <v:path gradientshapeok="t" o:connecttype="rect"/>
+                    </v:shapetype>
+                    <v:shape id="Text Box 55" o:spid="_x0000_s1026" type="#_x0000_t202" style="position:absolute;margin-left:354.45pt;margin-top:470pt;width:1in;height:22.4pt;z-index:251666432;visibility:visible;mso-wrap-style:none;mso-height-percent:0;mso-wrap-distance-left:9pt;mso-wrap-distance-top:0;mso-wrap-distance-right:9pt;mso-wrap-distance-bottom:0;mso-position-horizontal:absolute;mso-position-horizontal-relative:text;mso-position-vertical:absolute;mso-position-vertical-relative:text;mso-height-percent:0;mso-height-relative:margin;v-text-anchor:top" o:gfxdata="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" fillcolor="white [3201]" strokeweight=".5pt">
+                      <v:textbox>
+                        <w:txbxContent>
+                          <w:p>
+                            <w:r>
+                              <w:t>Bottom Content</w:t>
+                            </w:r>
+                          </w:p>
+                        </w:txbxContent>
+                      </v:textbox>
+                    </v:shape>
+                  </w:pict>
+                </mc:Fallback>
+              </mc:AlternateContent>
+            </w:r>
+            <w:r>
+              <w:rPr>
+                <w:rFonts w:ascii="Arial" w:hAnsi="Arial" w:cs="Arial"/>
+                <w:b/>
+                <w:bCs/>
+                <w:noProof/>
+              </w:rPr>
+              <mc:AlternateContent>
+                <mc:Choice Requires="wps">
+                  <w:drawing>
+                    <wp:anchor distT="0" distB="0" distL="114300" distR="114300" simplePos="0" relativeHeight="251663360" behindDoc="0" locked="0" layoutInCell="1" allowOverlap="1" wp14:anchorId="39734EE0" wp14:editId="771A1979">
+                      <wp:simplePos x="0" y="0"/>
+                      <wp:positionH relativeFrom="column">
+                        <wp:posOffset>3598545</wp:posOffset>
+                      </wp:positionH>
+                      <wp:positionV relativeFrom="paragraph">
+                        <wp:posOffset>1803400</wp:posOffset>
+                      </wp:positionV>
+                      <wp:extent cx="590550" cy="624840"/>
+                      <wp:effectExtent l="19050" t="19050" r="19050" b="41910"/>
+                      <wp:wrapNone/>
+                      <wp:docPr id="782205878" name="Arrow: Left 52"/>
+                      <wp:cNvGraphicFramePr/>
+                      <a:graphic xmlns:a="http://schemas.openxmlformats.org/drawingml/2006/main">
+                        <a:graphicData uri="http://schemas.microsoft.com/office/word/2010/wordprocessingShape">
+                          <wps:wsp>
+                            <wps:cNvSpPr/>
+                            <wps:spPr>
+                              <a:xfrm>
+                                <a:off x="0" y="0"/>
+                                <a:ext cx="590550" cy="624840"/>
+                              </a:xfrm>
+                              <a:prstGeom prst="leftArrow">
+                                <a:avLst/>
+                              </a:prstGeom>
+                            </wps:spPr>
+                            <wps:style>
+                              <a:lnRef idx="2">
+                                <a:schemeClr val="accent1">
+                                  <a:shade val="15000"/>
+                                </a:schemeClr>
+                              </a:lnRef>
+                              <a:fillRef idx="1">
+                                <a:schemeClr val="accent1"/>
+                              </a:fillRef>
+                              <a:effectRef idx="0">
+                                <a:schemeClr val="accent1"/>
+                              </a:effectRef>
+                              <a:fontRef idx="minor">
+                                <a:schemeClr val="lt1"/>
+                              </a:fontRef>
+                            </wps:style>
+                            <wps:bodyPr rot="0" spcFirstLastPara="0" vertOverflow="overflow" horzOverflow="overflow" vert="horz" wrap="square" lIns="91440" tIns="45720" rIns="91440" bIns="45720" numCol="1" spcCol="0" rtlCol="0" fromWordArt="0" anchor="ctr" anchorCtr="0" forceAA="0" compatLnSpc="1">
+                              <a:prstTxWarp prst="textNoShape">
+                                <a:avLst/>
+                              </a:prstTxWarp>
+                              <a:noAutofit/>
+                            </wps:bodyPr>
+                          </wps:wsp>
+                        </a:graphicData>
+                      </a:graphic>
+                    </wp:anchor>
+                  </w:drawing>
+                </mc:Choice>
+                <mc:Fallback>
+                  <w:pict>
+                    <v:shape w14:anchorId="19786035" id="Arrow: Left 52" o:spid="_x0000_s1026" type="#_x0000_t66" style="position:absolute;margin-left:283.35pt;margin-top:142pt;width:46.5pt;height:49.2pt;z-index:251663360;visibility:visible;mso-wrap-style:square;mso-wrap-distance-left:9pt;mso-wrap-distance-top:0;mso-wrap-distance-right:9pt;mso-wrap-distance-bottom:0;mso-position-horizontal:absolute;mso-position-horizontal-relative:text;mso-position-vertical:absolute;mso-position-vertical-relative:text;v-text-anchor:middle" o:gfxdata="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" adj="10800" fillcolor="#4472c4 [3204]" strokecolor="#09101d [484]" strokeweight="1pt"/>
+                  </w:pict>
+                </mc:Fallback>
+              </mc:AlternateContent>
+            </w:r>
+            <w:r>
+              <w:rPr>
+                <w:rFonts w:ascii="Arial" w:hAnsi="Arial" w:cs="Arial"/>
+                <w:b/>
+                <w:bCs/>
+                <w:noProof/>
+              </w:rPr>
+              <mc:AlternateContent>
+                <mc:Choice Requires="wps">
+                  <w:drawing>
+                    <wp:anchor distT="0" distB="0" distL="114300" distR="114300" simplePos="0" relativeHeight="251664384" behindDoc="0" locked="0" layoutInCell="1" allowOverlap="1" wp14:anchorId="0E2C04DD" wp14:editId="77522E23">
+                      <wp:simplePos x="0" y="0"/>
+                      <wp:positionH relativeFrom="column">
+                        <wp:posOffset>4385945</wp:posOffset>
+                      </wp:positionH>
+                      <wp:positionV relativeFrom="paragraph">
+                        <wp:posOffset>1967230</wp:posOffset>
+                      </wp:positionV>
+                      <wp:extent cx="914400" cy="331470"/>
+                      <wp:effectExtent l="0" t="0" r="26035" b="11430"/>
+                      <wp:wrapNone/>
+                      <wp:docPr id="1405866844" name="Text Box 53"/>
+                      <wp:cNvGraphicFramePr/>
+                      <a:graphic xmlns:a="http://schemas.openxmlformats.org/drawingml/2006/main">
+                        <a:graphicData uri="http://schemas.microsoft.com/office/word/2010/wordprocessingShape">
+                          <wps:wsp>
+                            <wps:cNvSpPr txBox="1"/>
+                            <wps:spPr>
+                              <a:xfrm>
+                                <a:off x="0" y="0"/>
+                                <a:ext cx="914400" cy="331470"/>
+                              </a:xfrm>
+                              <a:prstGeom prst="rect">
+                                <a:avLst/>
+                              </a:prstGeom>
+                              <a:solidFill>
+                                <a:schemeClr val="lt1"/>
+                              </a:solidFill>
+                              <a:ln w="6350">
+                                <a:solidFill>
+                                  <a:prstClr val="black"/>
+                                </a:solidFill>
+                              </a:ln>
+                            </wps:spPr>
+                            <wps:txbx>
+                              <w:txbxContent>
+                                <w:p>
+                                  <w:r>
+                                    <w:t>Isi Halaman</w:t>
+                                  </w:r>
+                                </w:p>
+                              </w:txbxContent>
+                            </wps:txbx>
+                            <wps:bodyPr rot="0" spcFirstLastPara="0" vertOverflow="overflow" horzOverflow="overflow" vert="horz" wrap="none" lIns="91440" tIns="45720" rIns="91440" bIns="45720" numCol="1" spcCol="0" rtlCol="0" fromWordArt="0" anchor="t" anchorCtr="0" forceAA="0" compatLnSpc="1">
+                              <a:prstTxWarp prst="textNoShape">
+                                <a:avLst/>
+                              </a:prstTxWarp>
+                              <a:noAutofit/>
+                            </wps:bodyPr>
+                          </wps:wsp>
+                        </a:graphicData>
+                      </a:graphic>
+                      <wp14:sizeRelV relativeFrom="margin">
+                        <wp14:pctHeight>0</wp14:pctHeight>
+                      </wp14:sizeRelV>
+                    </wp:anchor>
+                  </w:drawing>
+                </mc:Choice>
+                <mc:Fallback>
+                  <w:pict>
+                    <v:shape w14:anchorId="0E2C04DD" id="Text Box 53" o:spid="_x0000_s1027" type="#_x0000_t202" style="position:absolute;margin-left:345.35pt;margin-top:154.9pt;width:1in;height:26.1pt;z-index:251664384;visibility:visible;mso-wrap-style:none;mso-height-percent:0;mso-wrap-distance-left:9pt;mso-wrap-distance-top:0;mso-wrap-distance-right:9pt;mso-wrap-distance-bottom:0;mso-position-horizontal:absolute;mso-position-horizontal-relative:text;mso-position-vertical:absolute;mso-position-vertical-relative:text;mso-height-percent:0;mso-height-relative:margin;v-text-anchor:top" o:gfxdata="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" fillcolor="white [3201]" strokeweight=".5pt">
+                      <v:textbox>
+                        <w:txbxContent>
+                          <w:p>
+                            <w:r>
+                              <w:t>Isi Halaman</w:t>
+                            </w:r>
+                          </w:p>
+                        </w:txbxContent>
+                      </v:textbox>
+                    </v:shape>
+                  </w:pict>
+                </mc:Fallback>
+              </mc:AlternateContent>
+            </w:r>
+            <w:r>
+              <w:rPr>
+                <w:rFonts w:ascii="Arial" w:hAnsi="Arial" w:cs="Arial"/>
+                <w:b/>
+                <w:bCs/>
+                <w:noProof/>
+              </w:rPr>
+              <mc:AlternateContent>
+                <mc:Choice Requires="wps">
+                  <w:drawing>
+                    <wp:anchor distT="0" distB="0" distL="114300" distR="114300" simplePos="0" relativeHeight="251662336" behindDoc="0" locked="0" layoutInCell="1" allowOverlap="1" wp14:anchorId="22C7117D" wp14:editId="7E2A6262">
+                      <wp:simplePos x="0" y="0"/>
+                      <wp:positionH relativeFrom="column">
+                        <wp:posOffset>3643630</wp:posOffset>
+                      </wp:positionH>
+                      <wp:positionV relativeFrom="paragraph">
+                        <wp:posOffset>191135</wp:posOffset>
+                      </wp:positionV>
+                      <wp:extent cx="495300" cy="274320"/>
+                      <wp:effectExtent l="19050" t="19050" r="19050" b="30480"/>
+                      <wp:wrapNone/>
+                      <wp:docPr id="1423662610" name="Arrow: Left 50"/>
+                      <wp:cNvGraphicFramePr/>
+                      <a:graphic xmlns:a="http://schemas.openxmlformats.org/drawingml/2006/main">
+                        <a:graphicData uri="http://schemas.microsoft.com/office/word/2010/wordprocessingShape">
+                          <wps:wsp>
+                            <wps:cNvSpPr/>
+                            <wps:spPr>
+                              <a:xfrm>
+                                <a:off x="0" y="0"/>
+                                <a:ext cx="495300" cy="274320"/>
+                              </a:xfrm>
+                              <a:prstGeom prst="leftArrow">
+                                <a:avLst/>
+                              </a:prstGeom>
+                            </wps:spPr>
+                            <wps:style>
+                              <a:lnRef idx="2">
+                                <a:schemeClr val="accent1">
+                                  <a:shade val="15000"/>
+                                </a:schemeClr>
+                              </a:lnRef>
+                              <a:fillRef idx="1">
+                                <a:schemeClr val="accent1"/>
+                              </a:fillRef>
+                              <a:effectRef idx="0">
+                                <a:schemeClr val="accent1"/>
+                              </a:effectRef>
+                              <a:fontRef idx="minor">
+                                <a:schemeClr val="lt1"/>
+                              </a:fontRef>
+                            </wps:style>
+                            <wps:bodyPr rot="0" spcFirstLastPara="0" vertOverflow="overflow" horzOverflow="overflow" vert="horz" wrap="square" lIns="91440" tIns="45720" rIns="91440" bIns="45720" numCol="1" spcCol="0" rtlCol="0" fromWordArt="0" anchor="ctr" anchorCtr="0" forceAA="0" compatLnSpc="1">
+                              <a:prstTxWarp prst="textNoShape">
+                                <a:avLst/>
+                              </a:prstTxWarp>
+                              <a:noAutofit/>
+                            </wps:bodyPr>
+                          </wps:wsp>
+                        </a:graphicData>
+                      </a:graphic>
+                    </wp:anchor>
+                  </w:drawing>
+                </mc:Choice>
+                <mc:Fallback>
+                  <w:pict>
+                    <v:shape w14:anchorId="5550A1C7" id="Arrow: Left 50" o:spid="_x0000_s1026" type="#_x0000_t66" style="position:absolute;margin-left:286.9pt;margin-top:15.05pt;width:39pt;height:21.6pt;z-index:251662336;visibility:visible;mso-wrap-style:square;mso-wrap-distance-left:9pt;mso-wrap-distance-top:0;mso-wrap-distance-right:9pt;mso-wrap-distance-bottom:0;mso-position-horizontal:absolute;mso-position-horizontal-relative:text;mso-position-vertical:absolute;mso-position-vertical-relative:text;v-text-anchor:middle" o:gfxdata="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" adj="5982" fillcolor="#4472c4 [3204]" strokecolor="#09101d [484]" strokeweight="1pt"/>
+                  </w:pict>
+                </mc:Fallback>
+              </mc:AlternateContent>
+            </w:r>
+            <w:r>
+              <w:rPr>
+                <w:rFonts w:ascii="Arial" w:hAnsi="Arial" w:cs="Arial"/>
+                <w:b/>
+                <w:bCs/>
+                <w:noProof/>
+              </w:rPr>
+              <mc:AlternateContent>
+                <mc:Choice Requires="wps">
+                  <w:drawing>
+                    <wp:anchor distT="0" distB="0" distL="114300" distR="114300" simplePos="0" relativeHeight="251660288" behindDoc="0" locked="0" layoutInCell="1" allowOverlap="1" wp14:anchorId="14EF6173" wp14:editId="39F5FBDF">
+                      <wp:simplePos x="0" y="0"/>
+                      <wp:positionH relativeFrom="column">
+                        <wp:posOffset>4385945</wp:posOffset>
+                      </wp:positionH>
+                      <wp:positionV relativeFrom="paragraph">
+                        <wp:posOffset>134620</wp:posOffset>
+                      </wp:positionV>
+                      <wp:extent cx="1181100" cy="388620"/>
+                      <wp:effectExtent l="0" t="0" r="19050" b="11430"/>
+                      <wp:wrapNone/>
+                      <wp:docPr id="1988548722" name="Text Box 51"/>
+                      <wp:cNvGraphicFramePr/>
+                      <a:graphic xmlns:a="http://schemas.openxmlformats.org/drawingml/2006/main">
+                        <a:graphicData uri="http://schemas.microsoft.com/office/word/2010/wordprocessingShape">
+                          <wps:wsp>
+                            <wps:cNvSpPr txBox="1"/>
+                            <wps:spPr>
+                              <a:xfrm>
+                                <a:off x="0" y="0"/>
+                                <a:ext cx="1181100" cy="388620"/>
+                              </a:xfrm>
+                              <a:prstGeom prst="rect">
+                                <a:avLst/>
+                              </a:prstGeom>
+                              <a:solidFill>
+                                <a:schemeClr val="lt1"/>
+                              </a:solidFill>
+                              <a:ln w="6350">
+                                <a:solidFill>
+                                  <a:prstClr val="black"/>
+                                </a:solidFill>
+                              </a:ln>
+                            </wps:spPr>
+                            <wps:txbx>
+                              <w:txbxContent>
+                                <w:p>
+                                  <w:proofErr w:type="spellStart"/>
+                                  <w:r>
+                                    <w:t>Judul</w:t>
+                                  </w:r>
+                                  <w:proofErr w:type="spellEnd"/>
+                                  <w:r>
+                                    <w:t xml:space="preserve"> Halaman</w:t>
+                                  </w:r>
+                                </w:p>
+                              </w:txbxContent>
+                            </wps:txbx>
+                            <wps:bodyPr rot="0" spcFirstLastPara="0" vertOverflow="overflow" horzOverflow="overflow" vert="horz" wrap="square" lIns="91440" tIns="45720" rIns="91440" bIns="45720" numCol="1" spcCol="0" rtlCol="0" fromWordArt="0" anchor="t" anchorCtr="0" forceAA="0" compatLnSpc="1">
+                              <a:prstTxWarp prst="textNoShape">
+                                <a:avLst/>
+                              </a:prstTxWarp>
+                              <a:noAutofit/>
+                            </wps:bodyPr>
+                          </wps:wsp>
+                        </a:graphicData>
+                      </a:graphic>
+                      <wp14:sizeRelH relativeFrom="margin">
+                        <wp14:pctWidth>0</wp14:pctWidth>
+                      </wp14:sizeRelH>
+                      <wp14:sizeRelV relativeFrom="margin">
+                        <wp14:pctHeight>0</wp14:pctHeight>
+                      </wp14:sizeRelV>
+                    </wp:anchor>
+                  </w:drawing>
+                </mc:Choice>
+                <mc:Fallback>
+                  <w:pict>
+                    <v:shape w14:anchorId="14EF6173" id="Text Box 51" o:spid="_x0000_s1028" type="#_x0000_t202" style="position:absolute;margin-left:345.35pt;margin-top:10.6pt;width:93pt;height:30.6pt;z-index:251660288;visibility:visible;mso-wrap-style:square;mso-width-percent:0;mso-height-percent:0;mso-wrap-distance-left:9pt;mso-wrap-distance-top:0;mso-wrap-distance-right:9pt;mso-wrap-distance-bottom:0;mso-position-horizontal:absolute;mso-position-horizontal-relative:text;mso-position-vertical:absolute;mso-position-vertical-relative:text;mso-width-percent:0;mso-height-percent:0;mso-width-relative:margin;mso-height-relative:margin;v-text-anchor:top" o:gfxdata="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" fillcolor="white [3201]" strokeweight=".5pt">
+                      <v:textbox>
+                        <w:txbxContent>
+                          <w:p>
+                            <w:proofErr w:type="spellStart"/>
+                            <w:r>
+                              <w:t>Judul</w:t>
+                            </w:r>
+                            <w:proofErr w:type="spellEnd"/>
+                            <w:r>
+                              <w:t xml:space="preserve"> Halaman</w:t>
+                            </w:r>
+                          </w:p>
+                        </w:txbxContent>
+                      </v:textbox>
+                    </v:shape>
+                  </w:pict>
+                </mc:Fallback>
+              </mc:AlternateContent>
+            </w:r>
+            <w:r>
+              <w:rPr>
+                <w:rFonts w:ascii="Arial" w:hAnsi="Arial" w:cs="Arial"/>
+                <w:b/>
+                <w:bCs/>
+                <w:noProof/>
+              </w:rPr>
               <w:drawing>
-                <wp:inline distT="0" distB="0" distL="0" distR="0" wp14:anchorId="69DEAD90" wp14:editId="1EB54E32">
-                  <wp:extent cx="3543795" cy="6258798"/>
-                  <wp:effectExtent l="0" t="0" r="0" b="0"/>
+                <wp:inline distT="0" distB="0" distL="0" distR="0" wp14:anchorId="69DEAD90" wp14:editId="62408378">
+                  <wp:extent cx="3598312" cy="6355080"/>
+                  <wp:effectExtent l="0" t="0" r="2540" b="7620"/>
                   <wp:docPr id="89638655" name="Picture 1"/>
                   <wp:cNvGraphicFramePr>
                     <a:graphicFrameLocks xmlns:a="http://schemas.openxmlformats.org/drawingml/2006/main" noChangeAspect="1"/>
@@ -1867,7 +2365,7 @@
                           <pic:cNvPicPr/>
                         </pic:nvPicPr>
                         <pic:blipFill>
-                          <a:blip r:embed="rId6"/>
+                          <a:blip r:embed="rId9"/>
                           <a:stretch>
                             <a:fillRect/>
                           </a:stretch>
@@ -1875,7 +2373,1921 @@
                         <pic:spPr>
                           <a:xfrm>
                             <a:off x="0" y="0"/>
-                            <a:ext cx="3543795" cy="6258798"/>
+                            <a:ext cx="3617015" cy="6388112"/>
+                          </a:xfrm>
+                          <a:prstGeom prst="rect">
+                            <a:avLst/>
+                          </a:prstGeom>
+                        </pic:spPr>
+                      </pic:pic>
+                    </a:graphicData>
+                  </a:graphic>
+                </wp:inline>
+              </w:drawing>
+            </w:r>
+          </w:p>
+        </w:tc>
+      </w:tr>
+      <w:tr>
+        <w:tc>
+          <w:tcPr>
+            <w:tcW w:w="9350" w:type="dxa"/>
+          </w:tcPr>
+          <w:p>
+            <w:pPr>
+              <w:rPr>
+                <w:rFonts w:ascii="Arial" w:hAnsi="Arial" w:cs="Arial"/>
+                <w:b/>
+                <w:bCs/>
+                <w:noProof/>
+              </w:rPr>
+            </w:pPr>
+          </w:p>
+          <w:p>
+            <w:pPr>
+              <w:rPr>
+                <w:rFonts w:ascii="Arial" w:hAnsi="Arial" w:cs="Arial"/>
+                <w:b/>
+                <w:bCs/>
+                <w:noProof/>
+              </w:rPr>
+            </w:pPr>
+            <w:r>
+              <w:rPr>
+                <w:rFonts w:ascii="Arial" w:hAnsi="Arial" w:cs="Arial"/>
+                <w:b/>
+                <w:bCs/>
+                <w:noProof/>
+              </w:rPr>
+              <w:t xml:space="preserve">3. Membuat </w:t>
+            </w:r>
+            <w:r>
+              <w:rPr>
+                <w:rFonts w:ascii="Arial" w:hAnsi="Arial" w:cs="Arial"/>
+                <w:b/>
+                <w:bCs/>
+                <w:noProof/>
+              </w:rPr>
+              <w:t>Tampilan "Notifikasi &amp; Pesan"</w:t>
+            </w:r>
+          </w:p>
+          <w:p>
+            <w:pPr>
+              <w:rPr>
+                <w:rFonts w:ascii="Arial" w:hAnsi="Arial" w:cs="Arial"/>
+                <w:b/>
+                <w:bCs/>
+                <w:noProof/>
+              </w:rPr>
+            </w:pPr>
+            <w:r>
+              <w:rPr>
+                <w:rFonts w:ascii="Arial" w:hAnsi="Arial" w:cs="Arial"/>
+                <w:b/>
+                <w:bCs/>
+                <w:noProof/>
+              </w:rPr>
+              <w:t>Header:</w:t>
+            </w:r>
+          </w:p>
+          <w:p>
+            <w:pPr>
+              <w:pStyle w:val="ListParagraph"/>
+              <w:numPr>
+                <w:ilvl w:val="0"/>
+                <w:numId w:val="11"/>
+              </w:numPr>
+              <w:rPr>
+                <w:rFonts w:ascii="Arial" w:hAnsi="Arial" w:cs="Arial"/>
+                <w:b/>
+                <w:bCs/>
+                <w:noProof/>
+              </w:rPr>
+            </w:pPr>
+            <w:r>
+              <w:rPr>
+                <w:rFonts w:ascii="Arial" w:hAnsi="Arial" w:cs="Arial"/>
+                <w:b/>
+                <w:bCs/>
+                <w:noProof/>
+              </w:rPr>
+              <w:t>Judul Halaman: Terdapat di bagian atas dengan latar belakang berwarna ungu, menampilkan teks "Notifikasi &amp; Pesan" dengan warna teks putih.</w:t>
+            </w:r>
+          </w:p>
+          <w:p>
+            <w:pPr>
+              <w:pStyle w:val="ListParagraph"/>
+              <w:numPr>
+                <w:ilvl w:val="0"/>
+                <w:numId w:val="11"/>
+              </w:numPr>
+              <w:rPr>
+                <w:rFonts w:ascii="Arial" w:hAnsi="Arial" w:cs="Arial"/>
+                <w:b/>
+                <w:bCs/>
+                <w:noProof/>
+              </w:rPr>
+            </w:pPr>
+            <w:r>
+              <w:rPr>
+                <w:rFonts w:ascii="Arial" w:hAnsi="Arial" w:cs="Arial"/>
+                <w:b/>
+                <w:bCs/>
+                <w:noProof/>
+              </w:rPr>
+              <w:t>Tombol Kembali: Di sisi kiri atas terdapat tombol panah kembali yang memungkinkan pengguna untuk kembali ke halaman sebelumnya.</w:t>
+            </w:r>
+          </w:p>
+          <w:p>
+            <w:pPr>
+              <w:rPr>
+                <w:rFonts w:ascii="Arial" w:hAnsi="Arial" w:cs="Arial"/>
+                <w:b/>
+                <w:bCs/>
+                <w:noProof/>
+              </w:rPr>
+            </w:pPr>
+          </w:p>
+          <w:p>
+            <w:pPr>
+              <w:rPr>
+                <w:rFonts w:ascii="Arial" w:hAnsi="Arial" w:cs="Arial"/>
+                <w:b/>
+                <w:bCs/>
+                <w:noProof/>
+              </w:rPr>
+            </w:pPr>
+            <w:r>
+              <w:rPr>
+                <w:rFonts w:ascii="Arial" w:hAnsi="Arial" w:cs="Arial"/>
+                <w:b/>
+                <w:bCs/>
+                <w:noProof/>
+              </w:rPr>
+              <w:t>Konten Utama:</w:t>
+            </w:r>
+          </w:p>
+          <w:p>
+            <w:pPr>
+              <w:pStyle w:val="ListParagraph"/>
+              <w:numPr>
+                <w:ilvl w:val="0"/>
+                <w:numId w:val="12"/>
+              </w:numPr>
+              <w:rPr>
+                <w:rFonts w:ascii="Arial" w:hAnsi="Arial" w:cs="Arial"/>
+                <w:b/>
+                <w:bCs/>
+                <w:noProof/>
+              </w:rPr>
+            </w:pPr>
+            <w:r>
+              <w:rPr>
+                <w:rFonts w:ascii="Arial" w:hAnsi="Arial" w:cs="Arial"/>
+                <w:b/>
+                <w:bCs/>
+                <w:noProof/>
+              </w:rPr>
+              <w:t>Pesan Notifikasi: Di bagian atas konten terdapat sebuah teks "Berhasil daftar", diikuti dengan teks penjelasan "Selamat! kamu berhasil daftar aplikasi...". Teks ini memberikan konfirmasi bahwa proses pendaftaran berhasil.</w:t>
+            </w:r>
+          </w:p>
+          <w:p>
+            <w:pPr>
+              <w:pStyle w:val="ListParagraph"/>
+              <w:numPr>
+                <w:ilvl w:val="0"/>
+                <w:numId w:val="12"/>
+              </w:numPr>
+              <w:rPr>
+                <w:rFonts w:ascii="Arial" w:hAnsi="Arial" w:cs="Arial"/>
+                <w:b/>
+                <w:bCs/>
+                <w:noProof/>
+              </w:rPr>
+            </w:pPr>
+            <w:r>
+              <w:rPr>
+                <w:rFonts w:ascii="Arial" w:hAnsi="Arial" w:cs="Arial"/>
+                <w:b/>
+                <w:bCs/>
+                <w:noProof/>
+              </w:rPr>
+              <w:t>Garis Pembatas: Di bawah teks notifikasi, terdapat sebuah garis horizontal sebagai pemisah, memberi kesan rapi dan terstruktur.</w:t>
+            </w:r>
+          </w:p>
+          <w:p>
+            <w:pPr>
+              <w:rPr>
+                <w:rFonts w:ascii="Arial" w:hAnsi="Arial" w:cs="Arial"/>
+                <w:b/>
+                <w:bCs/>
+                <w:noProof/>
+              </w:rPr>
+            </w:pPr>
+          </w:p>
+          <w:p>
+            <w:pPr>
+              <w:rPr>
+                <w:rFonts w:ascii="Arial" w:hAnsi="Arial" w:cs="Arial"/>
+                <w:b/>
+                <w:bCs/>
+                <w:noProof/>
+              </w:rPr>
+            </w:pPr>
+            <w:r>
+              <w:rPr>
+                <w:rFonts w:ascii="Arial" w:hAnsi="Arial" w:cs="Arial"/>
+                <w:b/>
+                <w:bCs/>
+                <w:noProof/>
+              </w:rPr>
+              <w:t>Footer Navigation:</w:t>
+            </w:r>
+          </w:p>
+          <w:p>
+            <w:pPr>
+              <w:pStyle w:val="ListParagraph"/>
+              <w:numPr>
+                <w:ilvl w:val="0"/>
+                <w:numId w:val="13"/>
+              </w:numPr>
+              <w:rPr>
+                <w:rFonts w:ascii="Arial" w:hAnsi="Arial" w:cs="Arial"/>
+                <w:b/>
+                <w:bCs/>
+                <w:noProof/>
+              </w:rPr>
+            </w:pPr>
+            <w:r>
+              <w:rPr>
+                <w:rFonts w:ascii="Arial" w:hAnsi="Arial" w:cs="Arial"/>
+                <w:b/>
+                <w:bCs/>
+                <w:noProof/>
+              </w:rPr>
+              <w:t>Navigasi Bawah: Di bagian bawah layar terdapat bar navigasi yang berwarna ungu dengan lima ikon, yaitu:</w:t>
+            </w:r>
+          </w:p>
+          <w:p>
+            <w:pPr>
+              <w:pStyle w:val="ListParagraph"/>
+              <w:numPr>
+                <w:ilvl w:val="0"/>
+                <w:numId w:val="13"/>
+              </w:numPr>
+              <w:rPr>
+                <w:rFonts w:ascii="Arial" w:hAnsi="Arial" w:cs="Arial"/>
+                <w:b/>
+                <w:bCs/>
+                <w:noProof/>
+              </w:rPr>
+            </w:pPr>
+            <w:r>
+              <w:rPr>
+                <w:rFonts w:ascii="Arial" w:hAnsi="Arial" w:cs="Arial"/>
+                <w:b/>
+                <w:bCs/>
+                <w:noProof/>
+              </w:rPr>
+              <w:t>Ikon Rumah: Menunjukkan tombol untuk kembali ke halaman utama (Home).</w:t>
+            </w:r>
+          </w:p>
+          <w:p>
+            <w:pPr>
+              <w:pStyle w:val="ListParagraph"/>
+              <w:numPr>
+                <w:ilvl w:val="0"/>
+                <w:numId w:val="13"/>
+              </w:numPr>
+              <w:rPr>
+                <w:rFonts w:ascii="Arial" w:hAnsi="Arial" w:cs="Arial"/>
+                <w:b/>
+                <w:bCs/>
+                <w:noProof/>
+              </w:rPr>
+            </w:pPr>
+            <w:r>
+              <w:rPr>
+                <w:rFonts w:ascii="Arial" w:hAnsi="Arial" w:cs="Arial"/>
+                <w:b/>
+                <w:bCs/>
+                <w:noProof/>
+              </w:rPr>
+              <w:t>Ikon Pengaturan: Untuk mengakses pengaturan aplikasi.</w:t>
+            </w:r>
+          </w:p>
+          <w:p>
+            <w:pPr>
+              <w:pStyle w:val="ListParagraph"/>
+              <w:numPr>
+                <w:ilvl w:val="0"/>
+                <w:numId w:val="13"/>
+              </w:numPr>
+              <w:rPr>
+                <w:rFonts w:ascii="Arial" w:hAnsi="Arial" w:cs="Arial"/>
+                <w:b/>
+                <w:bCs/>
+                <w:noProof/>
+              </w:rPr>
+            </w:pPr>
+            <w:r>
+              <w:rPr>
+                <w:rFonts w:ascii="Arial" w:hAnsi="Arial" w:cs="Arial"/>
+                <w:b/>
+                <w:bCs/>
+                <w:noProof/>
+              </w:rPr>
+              <w:t>Ikon QR Code: Mengarahkan pengguna ke fitur pemindai kode QR.</w:t>
+            </w:r>
+          </w:p>
+          <w:p>
+            <w:pPr>
+              <w:pStyle w:val="ListParagraph"/>
+              <w:numPr>
+                <w:ilvl w:val="0"/>
+                <w:numId w:val="13"/>
+              </w:numPr>
+              <w:rPr>
+                <w:rFonts w:ascii="Arial" w:hAnsi="Arial" w:cs="Arial"/>
+                <w:b/>
+                <w:bCs/>
+                <w:noProof/>
+              </w:rPr>
+            </w:pPr>
+            <w:r>
+              <w:rPr>
+                <w:rFonts w:ascii="Arial" w:hAnsi="Arial" w:cs="Arial"/>
+                <w:b/>
+                <w:bCs/>
+                <w:noProof/>
+              </w:rPr>
+              <w:t>Ikon Notifikasi: Memberikan akses ke fitur notifikasi.</w:t>
+            </w:r>
+          </w:p>
+          <w:p>
+            <w:pPr>
+              <w:pStyle w:val="ListParagraph"/>
+              <w:numPr>
+                <w:ilvl w:val="0"/>
+                <w:numId w:val="13"/>
+              </w:numPr>
+              <w:rPr>
+                <w:rFonts w:ascii="Arial" w:hAnsi="Arial" w:cs="Arial"/>
+                <w:b/>
+                <w:bCs/>
+                <w:noProof/>
+              </w:rPr>
+            </w:pPr>
+            <w:r>
+              <w:rPr>
+                <w:rFonts w:ascii="Arial" w:hAnsi="Arial" w:cs="Arial"/>
+                <w:b/>
+                <w:bCs/>
+                <w:noProof/>
+              </w:rPr>
+              <w:t>Ikon Profil: Menunjukkan akses untuk melihat dan mengedit profil pengguna.</w:t>
+            </w:r>
+          </w:p>
+        </w:tc>
+      </w:tr>
+      <w:tr>
+        <w:tc>
+          <w:tcPr>
+            <w:tcW w:w="9350" w:type="dxa"/>
+          </w:tcPr>
+          <w:p>
+            <w:pPr>
+              <w:rPr>
+                <w:rFonts w:ascii="Arial" w:hAnsi="Arial" w:cs="Arial"/>
+                <w:b/>
+                <w:bCs/>
+                <w:noProof/>
+              </w:rPr>
+            </w:pPr>
+            <w:r>
+              <w:rPr>
+                <w:rFonts w:ascii="Arial" w:hAnsi="Arial" w:cs="Arial"/>
+                <w:b/>
+                <w:bCs/>
+                <w:noProof/>
+              </w:rPr>
+              <mc:AlternateContent>
+                <mc:Choice Requires="wps">
+                  <w:drawing>
+                    <wp:anchor distT="0" distB="0" distL="114300" distR="114300" simplePos="0" relativeHeight="251672576" behindDoc="0" locked="0" layoutInCell="1" allowOverlap="1" wp14:anchorId="2CB98461" wp14:editId="0D438018">
+                      <wp:simplePos x="0" y="0"/>
+                      <wp:positionH relativeFrom="column">
+                        <wp:posOffset>2846705</wp:posOffset>
+                      </wp:positionH>
+                      <wp:positionV relativeFrom="paragraph">
+                        <wp:posOffset>3039745</wp:posOffset>
+                      </wp:positionV>
+                      <wp:extent cx="914400" cy="308610"/>
+                      <wp:effectExtent l="0" t="0" r="24765" b="15240"/>
+                      <wp:wrapNone/>
+                      <wp:docPr id="1481015099" name="Text Box 61"/>
+                      <wp:cNvGraphicFramePr/>
+                      <a:graphic xmlns:a="http://schemas.openxmlformats.org/drawingml/2006/main">
+                        <a:graphicData uri="http://schemas.microsoft.com/office/word/2010/wordprocessingShape">
+                          <wps:wsp>
+                            <wps:cNvSpPr txBox="1"/>
+                            <wps:spPr>
+                              <a:xfrm>
+                                <a:off x="0" y="0"/>
+                                <a:ext cx="914400" cy="308610"/>
+                              </a:xfrm>
+                              <a:prstGeom prst="rect">
+                                <a:avLst/>
+                              </a:prstGeom>
+                              <a:solidFill>
+                                <a:schemeClr val="lt1"/>
+                              </a:solidFill>
+                              <a:ln w="6350">
+                                <a:solidFill>
+                                  <a:prstClr val="black"/>
+                                </a:solidFill>
+                              </a:ln>
+                            </wps:spPr>
+                            <wps:txbx>
+                              <w:txbxContent>
+                                <w:p>
+                                  <w:r>
+                                    <w:t>Footer Navigation</w:t>
+                                  </w:r>
+                                </w:p>
+                              </w:txbxContent>
+                            </wps:txbx>
+                            <wps:bodyPr rot="0" spcFirstLastPara="0" vertOverflow="overflow" horzOverflow="overflow" vert="horz" wrap="none" lIns="91440" tIns="45720" rIns="91440" bIns="45720" numCol="1" spcCol="0" rtlCol="0" fromWordArt="0" anchor="t" anchorCtr="0" forceAA="0" compatLnSpc="1">
+                              <a:prstTxWarp prst="textNoShape">
+                                <a:avLst/>
+                              </a:prstTxWarp>
+                              <a:noAutofit/>
+                            </wps:bodyPr>
+                          </wps:wsp>
+                        </a:graphicData>
+                      </a:graphic>
+                      <wp14:sizeRelV relativeFrom="margin">
+                        <wp14:pctHeight>0</wp14:pctHeight>
+                      </wp14:sizeRelV>
+                    </wp:anchor>
+                  </w:drawing>
+                </mc:Choice>
+                <mc:Fallback>
+                  <w:pict>
+                    <v:shape w14:anchorId="2CB98461" id="Text Box 61" o:spid="_x0000_s1029" type="#_x0000_t202" style="position:absolute;margin-left:224.15pt;margin-top:239.35pt;width:1in;height:24.3pt;z-index:251672576;visibility:visible;mso-wrap-style:none;mso-height-percent:0;mso-wrap-distance-left:9pt;mso-wrap-distance-top:0;mso-wrap-distance-right:9pt;mso-wrap-distance-bottom:0;mso-position-horizontal:absolute;mso-position-horizontal-relative:text;mso-position-vertical:absolute;mso-position-vertical-relative:text;mso-height-percent:0;mso-height-relative:margin;v-text-anchor:top" o:gfxdata="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" fillcolor="white [3201]" strokeweight=".5pt">
+                      <v:textbox>
+                        <w:txbxContent>
+                          <w:p>
+                            <w:r>
+                              <w:t>Footer Navigation</w:t>
+                            </w:r>
+                          </w:p>
+                        </w:txbxContent>
+                      </v:textbox>
+                    </v:shape>
+                  </w:pict>
+                </mc:Fallback>
+              </mc:AlternateContent>
+            </w:r>
+            <w:r>
+              <w:rPr>
+                <w:rFonts w:ascii="Arial" w:hAnsi="Arial" w:cs="Arial"/>
+                <w:b/>
+                <w:bCs/>
+                <w:noProof/>
+              </w:rPr>
+              <mc:AlternateContent>
+                <mc:Choice Requires="wps">
+                  <w:drawing>
+                    <wp:anchor distT="0" distB="0" distL="114300" distR="114300" simplePos="0" relativeHeight="251671552" behindDoc="0" locked="0" layoutInCell="1" allowOverlap="1" wp14:anchorId="7FED9EC4" wp14:editId="7B5CF349">
+                      <wp:simplePos x="0" y="0"/>
+                      <wp:positionH relativeFrom="column">
+                        <wp:posOffset>2107565</wp:posOffset>
+                      </wp:positionH>
+                      <wp:positionV relativeFrom="paragraph">
+                        <wp:posOffset>2994025</wp:posOffset>
+                      </wp:positionV>
+                      <wp:extent cx="632460" cy="365760"/>
+                      <wp:effectExtent l="19050" t="19050" r="15240" b="34290"/>
+                      <wp:wrapNone/>
+                      <wp:docPr id="1125579459" name="Arrow: Left 60"/>
+                      <wp:cNvGraphicFramePr/>
+                      <a:graphic xmlns:a="http://schemas.openxmlformats.org/drawingml/2006/main">
+                        <a:graphicData uri="http://schemas.microsoft.com/office/word/2010/wordprocessingShape">
+                          <wps:wsp>
+                            <wps:cNvSpPr/>
+                            <wps:spPr>
+                              <a:xfrm>
+                                <a:off x="0" y="0"/>
+                                <a:ext cx="632460" cy="365760"/>
+                              </a:xfrm>
+                              <a:prstGeom prst="leftArrow">
+                                <a:avLst/>
+                              </a:prstGeom>
+                            </wps:spPr>
+                            <wps:style>
+                              <a:lnRef idx="2">
+                                <a:schemeClr val="accent1">
+                                  <a:shade val="15000"/>
+                                </a:schemeClr>
+                              </a:lnRef>
+                              <a:fillRef idx="1">
+                                <a:schemeClr val="accent1"/>
+                              </a:fillRef>
+                              <a:effectRef idx="0">
+                                <a:schemeClr val="accent1"/>
+                              </a:effectRef>
+                              <a:fontRef idx="minor">
+                                <a:schemeClr val="lt1"/>
+                              </a:fontRef>
+                            </wps:style>
+                            <wps:bodyPr rot="0" spcFirstLastPara="0" vertOverflow="overflow" horzOverflow="overflow" vert="horz" wrap="square" lIns="91440" tIns="45720" rIns="91440" bIns="45720" numCol="1" spcCol="0" rtlCol="0" fromWordArt="0" anchor="ctr" anchorCtr="0" forceAA="0" compatLnSpc="1">
+                              <a:prstTxWarp prst="textNoShape">
+                                <a:avLst/>
+                              </a:prstTxWarp>
+                              <a:noAutofit/>
+                            </wps:bodyPr>
+                          </wps:wsp>
+                        </a:graphicData>
+                      </a:graphic>
+                    </wp:anchor>
+                  </w:drawing>
+                </mc:Choice>
+                <mc:Fallback>
+                  <w:pict>
+                    <v:shape w14:anchorId="62CFE651" id="Arrow: Left 60" o:spid="_x0000_s1026" type="#_x0000_t66" style="position:absolute;margin-left:165.95pt;margin-top:235.75pt;width:49.8pt;height:28.8pt;z-index:251671552;visibility:visible;mso-wrap-style:square;mso-wrap-distance-left:9pt;mso-wrap-distance-top:0;mso-wrap-distance-right:9pt;mso-wrap-distance-bottom:0;mso-position-horizontal:absolute;mso-position-horizontal-relative:text;mso-position-vertical:absolute;mso-position-vertical-relative:text;v-text-anchor:middle" o:gfxdata="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" adj="6246" fillcolor="#4472c4 [3204]" strokecolor="#09101d [484]" strokeweight="1pt"/>
+                  </w:pict>
+                </mc:Fallback>
+              </mc:AlternateContent>
+            </w:r>
+            <w:r>
+              <w:rPr>
+                <w:rFonts w:ascii="Arial" w:hAnsi="Arial" w:cs="Arial"/>
+                <w:b/>
+                <w:bCs/>
+                <w:noProof/>
+              </w:rPr>
+              <mc:AlternateContent>
+                <mc:Choice Requires="wps">
+                  <w:drawing>
+                    <wp:anchor distT="0" distB="0" distL="114300" distR="114300" simplePos="0" relativeHeight="251670528" behindDoc="0" locked="0" layoutInCell="1" allowOverlap="1" wp14:anchorId="7A31FE9D" wp14:editId="3F4BE6AA">
+                      <wp:simplePos x="0" y="0"/>
+                      <wp:positionH relativeFrom="column">
+                        <wp:posOffset>2728595</wp:posOffset>
+                      </wp:positionH>
+                      <wp:positionV relativeFrom="paragraph">
+                        <wp:posOffset>521335</wp:posOffset>
+                      </wp:positionV>
+                      <wp:extent cx="914400" cy="342900"/>
+                      <wp:effectExtent l="0" t="0" r="25400" b="19050"/>
+                      <wp:wrapNone/>
+                      <wp:docPr id="1614905056" name="Text Box 59"/>
+                      <wp:cNvGraphicFramePr/>
+                      <a:graphic xmlns:a="http://schemas.openxmlformats.org/drawingml/2006/main">
+                        <a:graphicData uri="http://schemas.microsoft.com/office/word/2010/wordprocessingShape">
+                          <wps:wsp>
+                            <wps:cNvSpPr txBox="1"/>
+                            <wps:spPr>
+                              <a:xfrm>
+                                <a:off x="0" y="0"/>
+                                <a:ext cx="914400" cy="342900"/>
+                              </a:xfrm>
+                              <a:prstGeom prst="rect">
+                                <a:avLst/>
+                              </a:prstGeom>
+                              <a:solidFill>
+                                <a:schemeClr val="lt1"/>
+                              </a:solidFill>
+                              <a:ln w="6350">
+                                <a:solidFill>
+                                  <a:prstClr val="black"/>
+                                </a:solidFill>
+                              </a:ln>
+                            </wps:spPr>
+                            <wps:txbx>
+                              <w:txbxContent>
+                                <w:p>
+                                  <w:proofErr w:type="spellStart"/>
+                                  <w:r>
+                                    <w:t>Konten</w:t>
+                                  </w:r>
+                                  <w:proofErr w:type="spellEnd"/>
+                                  <w:r>
+                                    <w:t xml:space="preserve"> Utama</w:t>
+                                  </w:r>
+                                </w:p>
+                              </w:txbxContent>
+                            </wps:txbx>
+                            <wps:bodyPr rot="0" spcFirstLastPara="0" vertOverflow="overflow" horzOverflow="overflow" vert="horz" wrap="none" lIns="91440" tIns="45720" rIns="91440" bIns="45720" numCol="1" spcCol="0" rtlCol="0" fromWordArt="0" anchor="t" anchorCtr="0" forceAA="0" compatLnSpc="1">
+                              <a:prstTxWarp prst="textNoShape">
+                                <a:avLst/>
+                              </a:prstTxWarp>
+                              <a:noAutofit/>
+                            </wps:bodyPr>
+                          </wps:wsp>
+                        </a:graphicData>
+                      </a:graphic>
+                      <wp14:sizeRelV relativeFrom="margin">
+                        <wp14:pctHeight>0</wp14:pctHeight>
+                      </wp14:sizeRelV>
+                    </wp:anchor>
+                  </w:drawing>
+                </mc:Choice>
+                <mc:Fallback>
+                  <w:pict>
+                    <v:shape w14:anchorId="7A31FE9D" id="Text Box 59" o:spid="_x0000_s1030" type="#_x0000_t202" style="position:absolute;margin-left:214.85pt;margin-top:41.05pt;width:1in;height:27pt;z-index:251670528;visibility:visible;mso-wrap-style:none;mso-height-percent:0;mso-wrap-distance-left:9pt;mso-wrap-distance-top:0;mso-wrap-distance-right:9pt;mso-wrap-distance-bottom:0;mso-position-horizontal:absolute;mso-position-horizontal-relative:text;mso-position-vertical:absolute;mso-position-vertical-relative:text;mso-height-percent:0;mso-height-relative:margin;v-text-anchor:top" o:gfxdata="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" fillcolor="white [3201]" strokeweight=".5pt">
+                      <v:textbox>
+                        <w:txbxContent>
+                          <w:p>
+                            <w:proofErr w:type="spellStart"/>
+                            <w:r>
+                              <w:t>Konten</w:t>
+                            </w:r>
+                            <w:proofErr w:type="spellEnd"/>
+                            <w:r>
+                              <w:t xml:space="preserve"> Utama</w:t>
+                            </w:r>
+                          </w:p>
+                        </w:txbxContent>
+                      </v:textbox>
+                    </v:shape>
+                  </w:pict>
+                </mc:Fallback>
+              </mc:AlternateContent>
+            </w:r>
+            <w:r>
+              <w:rPr>
+                <w:rFonts w:ascii="Arial" w:hAnsi="Arial" w:cs="Arial"/>
+                <w:b/>
+                <w:bCs/>
+                <w:noProof/>
+              </w:rPr>
+              <mc:AlternateContent>
+                <mc:Choice Requires="wps">
+                  <w:drawing>
+                    <wp:anchor distT="0" distB="0" distL="114300" distR="114300" simplePos="0" relativeHeight="251669504" behindDoc="0" locked="0" layoutInCell="1" allowOverlap="1" wp14:anchorId="3E566454" wp14:editId="0E076AF7">
+                      <wp:simplePos x="0" y="0"/>
+                      <wp:positionH relativeFrom="column">
+                        <wp:posOffset>1951355</wp:posOffset>
+                      </wp:positionH>
+                      <wp:positionV relativeFrom="paragraph">
+                        <wp:posOffset>437515</wp:posOffset>
+                      </wp:positionV>
+                      <wp:extent cx="544830" cy="312420"/>
+                      <wp:effectExtent l="19050" t="19050" r="26670" b="30480"/>
+                      <wp:wrapNone/>
+                      <wp:docPr id="1939311531" name="Arrow: Left 58"/>
+                      <wp:cNvGraphicFramePr/>
+                      <a:graphic xmlns:a="http://schemas.openxmlformats.org/drawingml/2006/main">
+                        <a:graphicData uri="http://schemas.microsoft.com/office/word/2010/wordprocessingShape">
+                          <wps:wsp>
+                            <wps:cNvSpPr/>
+                            <wps:spPr>
+                              <a:xfrm>
+                                <a:off x="0" y="0"/>
+                                <a:ext cx="544830" cy="312420"/>
+                              </a:xfrm>
+                              <a:prstGeom prst="leftArrow">
+                                <a:avLst/>
+                              </a:prstGeom>
+                            </wps:spPr>
+                            <wps:style>
+                              <a:lnRef idx="2">
+                                <a:schemeClr val="accent1">
+                                  <a:shade val="15000"/>
+                                </a:schemeClr>
+                              </a:lnRef>
+                              <a:fillRef idx="1">
+                                <a:schemeClr val="accent1"/>
+                              </a:fillRef>
+                              <a:effectRef idx="0">
+                                <a:schemeClr val="accent1"/>
+                              </a:effectRef>
+                              <a:fontRef idx="minor">
+                                <a:schemeClr val="lt1"/>
+                              </a:fontRef>
+                            </wps:style>
+                            <wps:bodyPr rot="0" spcFirstLastPara="0" vertOverflow="overflow" horzOverflow="overflow" vert="horz" wrap="square" lIns="91440" tIns="45720" rIns="91440" bIns="45720" numCol="1" spcCol="0" rtlCol="0" fromWordArt="0" anchor="ctr" anchorCtr="0" forceAA="0" compatLnSpc="1">
+                              <a:prstTxWarp prst="textNoShape">
+                                <a:avLst/>
+                              </a:prstTxWarp>
+                              <a:noAutofit/>
+                            </wps:bodyPr>
+                          </wps:wsp>
+                        </a:graphicData>
+                      </a:graphic>
+                      <wp14:sizeRelH relativeFrom="margin">
+                        <wp14:pctWidth>0</wp14:pctWidth>
+                      </wp14:sizeRelH>
+                    </wp:anchor>
+                  </w:drawing>
+                </mc:Choice>
+                <mc:Fallback>
+                  <w:pict>
+                    <v:shape w14:anchorId="69E635FF" id="Arrow: Left 58" o:spid="_x0000_s1026" type="#_x0000_t66" style="position:absolute;margin-left:153.65pt;margin-top:34.45pt;width:42.9pt;height:24.6pt;z-index:251669504;visibility:visible;mso-wrap-style:square;mso-width-percent:0;mso-wrap-distance-left:9pt;mso-wrap-distance-top:0;mso-wrap-distance-right:9pt;mso-wrap-distance-bottom:0;mso-position-horizontal:absolute;mso-position-horizontal-relative:text;mso-position-vertical:absolute;mso-position-vertical-relative:text;mso-width-percent:0;mso-width-relative:margin;v-text-anchor:middle" o:gfxdata="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" adj="6193" fillcolor="#4472c4 [3204]" strokecolor="#09101d [484]" strokeweight="1pt"/>
+                  </w:pict>
+                </mc:Fallback>
+              </mc:AlternateContent>
+            </w:r>
+            <w:r>
+              <w:rPr>
+                <w:rFonts w:ascii="Arial" w:hAnsi="Arial" w:cs="Arial"/>
+                <w:b/>
+                <w:bCs/>
+                <w:noProof/>
+              </w:rPr>
+              <mc:AlternateContent>
+                <mc:Choice Requires="wps">
+                  <w:drawing>
+                    <wp:anchor distT="0" distB="0" distL="114300" distR="114300" simplePos="0" relativeHeight="251668480" behindDoc="0" locked="0" layoutInCell="1" allowOverlap="1" wp14:anchorId="2F702FA7" wp14:editId="225183C1">
+                      <wp:simplePos x="0" y="0"/>
+                      <wp:positionH relativeFrom="column">
+                        <wp:posOffset>2892425</wp:posOffset>
+                      </wp:positionH>
+                      <wp:positionV relativeFrom="paragraph">
+                        <wp:posOffset>45085</wp:posOffset>
+                      </wp:positionV>
+                      <wp:extent cx="914400" cy="342900"/>
+                      <wp:effectExtent l="0" t="0" r="24130" b="19050"/>
+                      <wp:wrapNone/>
+                      <wp:docPr id="701386614" name="Text Box 57"/>
+                      <wp:cNvGraphicFramePr/>
+                      <a:graphic xmlns:a="http://schemas.openxmlformats.org/drawingml/2006/main">
+                        <a:graphicData uri="http://schemas.microsoft.com/office/word/2010/wordprocessingShape">
+                          <wps:wsp>
+                            <wps:cNvSpPr txBox="1"/>
+                            <wps:spPr>
+                              <a:xfrm>
+                                <a:off x="0" y="0"/>
+                                <a:ext cx="914400" cy="342900"/>
+                              </a:xfrm>
+                              <a:prstGeom prst="rect">
+                                <a:avLst/>
+                              </a:prstGeom>
+                              <a:solidFill>
+                                <a:schemeClr val="lt1"/>
+                              </a:solidFill>
+                              <a:ln w="6350">
+                                <a:solidFill>
+                                  <a:prstClr val="black"/>
+                                </a:solidFill>
+                              </a:ln>
+                            </wps:spPr>
+                            <wps:txbx>
+                              <w:txbxContent>
+                                <w:p>
+                                  <w:r>
+                                    <w:t>Header</w:t>
+                                  </w:r>
+                                </w:p>
+                              </w:txbxContent>
+                            </wps:txbx>
+                            <wps:bodyPr rot="0" spcFirstLastPara="0" vertOverflow="overflow" horzOverflow="overflow" vert="horz" wrap="none" lIns="91440" tIns="45720" rIns="91440" bIns="45720" numCol="1" spcCol="0" rtlCol="0" fromWordArt="0" anchor="t" anchorCtr="0" forceAA="0" compatLnSpc="1">
+                              <a:prstTxWarp prst="textNoShape">
+                                <a:avLst/>
+                              </a:prstTxWarp>
+                              <a:noAutofit/>
+                            </wps:bodyPr>
+                          </wps:wsp>
+                        </a:graphicData>
+                      </a:graphic>
+                      <wp14:sizeRelV relativeFrom="margin">
+                        <wp14:pctHeight>0</wp14:pctHeight>
+                      </wp14:sizeRelV>
+                    </wp:anchor>
+                  </w:drawing>
+                </mc:Choice>
+                <mc:Fallback>
+                  <w:pict>
+                    <v:shape w14:anchorId="2F702FA7" id="Text Box 57" o:spid="_x0000_s1031" type="#_x0000_t202" style="position:absolute;margin-left:227.75pt;margin-top:3.55pt;width:1in;height:27pt;z-index:251668480;visibility:visible;mso-wrap-style:none;mso-height-percent:0;mso-wrap-distance-left:9pt;mso-wrap-distance-top:0;mso-wrap-distance-right:9pt;mso-wrap-distance-bottom:0;mso-position-horizontal:absolute;mso-position-horizontal-relative:text;mso-position-vertical:absolute;mso-position-vertical-relative:text;mso-height-percent:0;mso-height-relative:margin;v-text-anchor:top" o:gfxdata="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" fillcolor="white [3201]" strokeweight=".5pt">
+                      <v:textbox>
+                        <w:txbxContent>
+                          <w:p>
+                            <w:r>
+                              <w:t>Header</w:t>
+                            </w:r>
+                          </w:p>
+                        </w:txbxContent>
+                      </v:textbox>
+                    </v:shape>
+                  </w:pict>
+                </mc:Fallback>
+              </mc:AlternateContent>
+            </w:r>
+            <w:r>
+              <w:rPr>
+                <w:rFonts w:ascii="Arial" w:hAnsi="Arial" w:cs="Arial"/>
+                <w:b/>
+                <w:bCs/>
+                <w:noProof/>
+              </w:rPr>
+              <mc:AlternateContent>
+                <mc:Choice Requires="wps">
+                  <w:drawing>
+                    <wp:anchor distT="0" distB="0" distL="114300" distR="114300" simplePos="0" relativeHeight="251667456" behindDoc="0" locked="0" layoutInCell="1" allowOverlap="1" wp14:anchorId="31F76550" wp14:editId="0B9D9096">
+                      <wp:simplePos x="0" y="0"/>
+                      <wp:positionH relativeFrom="column">
+                        <wp:posOffset>1993265</wp:posOffset>
+                      </wp:positionH>
+                      <wp:positionV relativeFrom="paragraph">
+                        <wp:posOffset>45085</wp:posOffset>
+                      </wp:positionV>
+                      <wp:extent cx="670560" cy="281940"/>
+                      <wp:effectExtent l="19050" t="19050" r="15240" b="41910"/>
+                      <wp:wrapNone/>
+                      <wp:docPr id="1165713227" name="Arrow: Left 56"/>
+                      <wp:cNvGraphicFramePr/>
+                      <a:graphic xmlns:a="http://schemas.openxmlformats.org/drawingml/2006/main">
+                        <a:graphicData uri="http://schemas.microsoft.com/office/word/2010/wordprocessingShape">
+                          <wps:wsp>
+                            <wps:cNvSpPr/>
+                            <wps:spPr>
+                              <a:xfrm>
+                                <a:off x="0" y="0"/>
+                                <a:ext cx="670560" cy="281940"/>
+                              </a:xfrm>
+                              <a:prstGeom prst="leftArrow">
+                                <a:avLst/>
+                              </a:prstGeom>
+                            </wps:spPr>
+                            <wps:style>
+                              <a:lnRef idx="2">
+                                <a:schemeClr val="accent1">
+                                  <a:shade val="15000"/>
+                                </a:schemeClr>
+                              </a:lnRef>
+                              <a:fillRef idx="1">
+                                <a:schemeClr val="accent1"/>
+                              </a:fillRef>
+                              <a:effectRef idx="0">
+                                <a:schemeClr val="accent1"/>
+                              </a:effectRef>
+                              <a:fontRef idx="minor">
+                                <a:schemeClr val="lt1"/>
+                              </a:fontRef>
+                            </wps:style>
+                            <wps:bodyPr rot="0" spcFirstLastPara="0" vertOverflow="overflow" horzOverflow="overflow" vert="horz" wrap="square" lIns="91440" tIns="45720" rIns="91440" bIns="45720" numCol="1" spcCol="0" rtlCol="0" fromWordArt="0" anchor="ctr" anchorCtr="0" forceAA="0" compatLnSpc="1">
+                              <a:prstTxWarp prst="textNoShape">
+                                <a:avLst/>
+                              </a:prstTxWarp>
+                              <a:noAutofit/>
+                            </wps:bodyPr>
+                          </wps:wsp>
+                        </a:graphicData>
+                      </a:graphic>
+                    </wp:anchor>
+                  </w:drawing>
+                </mc:Choice>
+                <mc:Fallback>
+                  <w:pict>
+                    <v:shape w14:anchorId="1ED08A9A" id="Arrow: Left 56" o:spid="_x0000_s1026" type="#_x0000_t66" style="position:absolute;margin-left:156.95pt;margin-top:3.55pt;width:52.8pt;height:22.2pt;z-index:251667456;visibility:visible;mso-wrap-style:square;mso-wrap-distance-left:9pt;mso-wrap-distance-top:0;mso-wrap-distance-right:9pt;mso-wrap-distance-bottom:0;mso-position-horizontal:absolute;mso-position-horizontal-relative:text;mso-position-vertical:absolute;mso-position-vertical-relative:text;v-text-anchor:middle" o:gfxdata="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" adj="4541" fillcolor="#4472c4 [3204]" strokecolor="#09101d [484]" strokeweight="1pt"/>
+                  </w:pict>
+                </mc:Fallback>
+              </mc:AlternateContent>
+            </w:r>
+            <w:r>
+              <w:rPr>
+                <w:rFonts w:ascii="Arial" w:hAnsi="Arial" w:cs="Arial"/>
+                <w:b/>
+                <w:bCs/>
+                <w:noProof/>
+              </w:rPr>
+              <w:drawing>
+                <wp:inline distT="0" distB="0" distL="0" distR="0" wp14:anchorId="0497E062" wp14:editId="0E8AFB7F">
+                  <wp:extent cx="1905000" cy="3390793"/>
+                  <wp:effectExtent l="0" t="0" r="0" b="635"/>
+                  <wp:docPr id="355994917" name="Picture 1"/>
+                  <wp:cNvGraphicFramePr>
+                    <a:graphicFrameLocks xmlns:a="http://schemas.openxmlformats.org/drawingml/2006/main" noChangeAspect="1"/>
+                  </wp:cNvGraphicFramePr>
+                  <a:graphic xmlns:a="http://schemas.openxmlformats.org/drawingml/2006/main">
+                    <a:graphicData uri="http://schemas.openxmlformats.org/drawingml/2006/picture">
+                      <pic:pic xmlns:pic="http://schemas.openxmlformats.org/drawingml/2006/picture">
+                        <pic:nvPicPr>
+                          <pic:cNvPr id="355994917" name=""/>
+                          <pic:cNvPicPr/>
+                        </pic:nvPicPr>
+                        <pic:blipFill>
+                          <a:blip r:embed="rId10"/>
+                          <a:stretch>
+                            <a:fillRect/>
+                          </a:stretch>
+                        </pic:blipFill>
+                        <pic:spPr>
+                          <a:xfrm>
+                            <a:off x="0" y="0"/>
+                            <a:ext cx="1917684" cy="3413371"/>
+                          </a:xfrm>
+                          <a:prstGeom prst="rect">
+                            <a:avLst/>
+                          </a:prstGeom>
+                        </pic:spPr>
+                      </pic:pic>
+                    </a:graphicData>
+                  </a:graphic>
+                </wp:inline>
+              </w:drawing>
+            </w:r>
+          </w:p>
+        </w:tc>
+      </w:tr>
+      <w:tr>
+        <w:tc>
+          <w:tcPr>
+            <w:tcW w:w="9350" w:type="dxa"/>
+          </w:tcPr>
+          <w:p>
+            <w:pPr>
+              <w:rPr>
+                <w:rFonts w:ascii="Arial" w:hAnsi="Arial" w:cs="Arial"/>
+                <w:b/>
+                <w:bCs/>
+                <w:noProof/>
+              </w:rPr>
+            </w:pPr>
+            <w:r>
+              <w:rPr>
+                <w:rFonts w:ascii="Arial" w:hAnsi="Arial" w:cs="Arial"/>
+                <w:b/>
+                <w:bCs/>
+                <w:noProof/>
+              </w:rPr>
+              <w:t xml:space="preserve">4. </w:t>
+            </w:r>
+            <w:r>
+              <w:rPr>
+                <w:rFonts w:ascii="Arial" w:hAnsi="Arial" w:cs="Arial"/>
+                <w:b/>
+                <w:bCs/>
+                <w:noProof/>
+              </w:rPr>
+              <w:t xml:space="preserve">Membuat </w:t>
+            </w:r>
+            <w:r>
+              <w:rPr>
+                <w:rFonts w:ascii="Arial" w:hAnsi="Arial" w:cs="Arial"/>
+                <w:b/>
+                <w:bCs/>
+                <w:noProof/>
+              </w:rPr>
+              <w:t>Tampilan</w:t>
+            </w:r>
+            <w:r>
+              <w:rPr>
+                <w:rFonts w:ascii="Arial" w:hAnsi="Arial" w:cs="Arial"/>
+                <w:b/>
+                <w:bCs/>
+                <w:noProof/>
+              </w:rPr>
+              <w:t xml:space="preserve"> “Aljabar”</w:t>
+            </w:r>
+          </w:p>
+          <w:p>
+            <w:pPr>
+              <w:rPr>
+                <w:rFonts w:ascii="Arial" w:hAnsi="Arial" w:cs="Arial"/>
+                <w:b/>
+                <w:bCs/>
+                <w:noProof/>
+              </w:rPr>
+            </w:pPr>
+            <w:r>
+              <w:rPr>
+                <w:rFonts w:ascii="Arial" w:hAnsi="Arial" w:cs="Arial"/>
+                <w:b/>
+                <w:bCs/>
+                <w:noProof/>
+              </w:rPr>
+              <w:t>Header:</w:t>
+            </w:r>
+          </w:p>
+          <w:p>
+            <w:pPr>
+              <w:pStyle w:val="ListParagraph"/>
+              <w:numPr>
+                <w:ilvl w:val="0"/>
+                <w:numId w:val="14"/>
+              </w:numPr>
+              <w:rPr>
+                <w:rFonts w:ascii="Arial" w:hAnsi="Arial" w:cs="Arial"/>
+                <w:b/>
+                <w:bCs/>
+                <w:noProof/>
+              </w:rPr>
+            </w:pPr>
+            <w:r>
+              <w:rPr>
+                <w:rFonts w:ascii="Arial" w:hAnsi="Arial" w:cs="Arial"/>
+                <w:b/>
+                <w:bCs/>
+                <w:noProof/>
+              </w:rPr>
+              <w:t>Judul Halaman: Terdapat di bagian atas dengan latar belakang berwarna ungu, menampilkan teks "Aljabar" dengan warna teks putih.</w:t>
+            </w:r>
+          </w:p>
+          <w:p>
+            <w:pPr>
+              <w:pStyle w:val="ListParagraph"/>
+              <w:numPr>
+                <w:ilvl w:val="0"/>
+                <w:numId w:val="14"/>
+              </w:numPr>
+              <w:rPr>
+                <w:rFonts w:ascii="Arial" w:hAnsi="Arial" w:cs="Arial"/>
+                <w:b/>
+                <w:bCs/>
+                <w:noProof/>
+              </w:rPr>
+            </w:pPr>
+            <w:r>
+              <w:rPr>
+                <w:rFonts w:ascii="Arial" w:hAnsi="Arial" w:cs="Arial"/>
+                <w:b/>
+                <w:bCs/>
+                <w:noProof/>
+              </w:rPr>
+              <w:t>Tombol Kembali: Di sisi kiri atas terdapat tombol panah kembali yang memungkinkan pengguna untuk kembali ke halaman sebelumnya.</w:t>
+            </w:r>
+          </w:p>
+          <w:p>
+            <w:pPr>
+              <w:rPr>
+                <w:rFonts w:ascii="Arial" w:hAnsi="Arial" w:cs="Arial"/>
+                <w:b/>
+                <w:bCs/>
+                <w:noProof/>
+              </w:rPr>
+            </w:pPr>
+          </w:p>
+          <w:p>
+            <w:pPr>
+              <w:rPr>
+                <w:rFonts w:ascii="Arial" w:hAnsi="Arial" w:cs="Arial"/>
+                <w:b/>
+                <w:bCs/>
+                <w:noProof/>
+              </w:rPr>
+            </w:pPr>
+            <w:r>
+              <w:rPr>
+                <w:rFonts w:ascii="Arial" w:hAnsi="Arial" w:cs="Arial"/>
+                <w:b/>
+                <w:bCs/>
+                <w:noProof/>
+              </w:rPr>
+              <w:t>Daftar Materi:</w:t>
+            </w:r>
+          </w:p>
+          <w:p>
+            <w:pPr>
+              <w:rPr>
+                <w:rFonts w:ascii="Arial" w:hAnsi="Arial" w:cs="Arial"/>
+                <w:b/>
+                <w:bCs/>
+                <w:noProof/>
+              </w:rPr>
+            </w:pPr>
+            <w:r>
+              <w:rPr>
+                <w:rFonts w:ascii="Arial" w:hAnsi="Arial" w:cs="Arial"/>
+                <w:b/>
+                <w:bCs/>
+                <w:noProof/>
+              </w:rPr>
+              <w:t>Tombol Materi: Di bagian konten utama, terdapat empat tombol berurutan yang masing-masing bertuliskan nama materi, yaitu:</w:t>
+            </w:r>
+          </w:p>
+          <w:p>
+            <w:pPr>
+              <w:pStyle w:val="ListParagraph"/>
+              <w:numPr>
+                <w:ilvl w:val="0"/>
+                <w:numId w:val="16"/>
+              </w:numPr>
+              <w:rPr>
+                <w:rFonts w:ascii="Arial" w:hAnsi="Arial" w:cs="Arial"/>
+                <w:b/>
+                <w:bCs/>
+                <w:noProof/>
+              </w:rPr>
+            </w:pPr>
+            <w:r>
+              <w:rPr>
+                <w:rFonts w:ascii="Arial" w:hAnsi="Arial" w:cs="Arial"/>
+                <w:b/>
+                <w:bCs/>
+                <w:noProof/>
+              </w:rPr>
+              <w:t>Materi 1</w:t>
+            </w:r>
+          </w:p>
+          <w:p>
+            <w:pPr>
+              <w:pStyle w:val="ListParagraph"/>
+              <w:numPr>
+                <w:ilvl w:val="0"/>
+                <w:numId w:val="16"/>
+              </w:numPr>
+              <w:rPr>
+                <w:rFonts w:ascii="Arial" w:hAnsi="Arial" w:cs="Arial"/>
+                <w:b/>
+                <w:bCs/>
+                <w:noProof/>
+              </w:rPr>
+            </w:pPr>
+            <w:r>
+              <w:rPr>
+                <w:rFonts w:ascii="Arial" w:hAnsi="Arial" w:cs="Arial"/>
+                <w:b/>
+                <w:bCs/>
+                <w:noProof/>
+              </w:rPr>
+              <w:t>Materi 2</w:t>
+            </w:r>
+          </w:p>
+          <w:p>
+            <w:pPr>
+              <w:pStyle w:val="ListParagraph"/>
+              <w:numPr>
+                <w:ilvl w:val="0"/>
+                <w:numId w:val="16"/>
+              </w:numPr>
+              <w:rPr>
+                <w:rFonts w:ascii="Arial" w:hAnsi="Arial" w:cs="Arial"/>
+                <w:b/>
+                <w:bCs/>
+                <w:noProof/>
+              </w:rPr>
+            </w:pPr>
+            <w:r>
+              <w:rPr>
+                <w:rFonts w:ascii="Arial" w:hAnsi="Arial" w:cs="Arial"/>
+                <w:b/>
+                <w:bCs/>
+                <w:noProof/>
+              </w:rPr>
+              <w:t>Materi 3</w:t>
+            </w:r>
+          </w:p>
+          <w:p>
+            <w:pPr>
+              <w:pStyle w:val="ListParagraph"/>
+              <w:numPr>
+                <w:ilvl w:val="0"/>
+                <w:numId w:val="16"/>
+              </w:numPr>
+              <w:rPr>
+                <w:rFonts w:ascii="Arial" w:hAnsi="Arial" w:cs="Arial"/>
+                <w:b/>
+                <w:bCs/>
+                <w:noProof/>
+              </w:rPr>
+            </w:pPr>
+            <w:r>
+              <w:rPr>
+                <w:rFonts w:ascii="Arial" w:hAnsi="Arial" w:cs="Arial"/>
+                <w:b/>
+                <w:bCs/>
+                <w:noProof/>
+              </w:rPr>
+              <w:t>Materi 4</w:t>
+            </w:r>
+          </w:p>
+          <w:p>
+            <w:pPr>
+              <w:rPr>
+                <w:rFonts w:ascii="Arial" w:hAnsi="Arial" w:cs="Arial"/>
+                <w:b/>
+                <w:bCs/>
+                <w:noProof/>
+              </w:rPr>
+            </w:pPr>
+            <w:r>
+              <w:rPr>
+                <w:rFonts w:ascii="Arial" w:hAnsi="Arial" w:cs="Arial"/>
+                <w:b/>
+                <w:bCs/>
+                <w:noProof/>
+              </w:rPr>
+              <w:t>Setiap tombol memiliki latar belakang ungu dengan teks berwarna putih dan bentuk tombol yang dibulatkan di sudutnya, memberikan tampilan yang bersih dan modern.</w:t>
+            </w:r>
+          </w:p>
+          <w:p>
+            <w:pPr>
+              <w:rPr>
+                <w:rFonts w:ascii="Arial" w:hAnsi="Arial" w:cs="Arial"/>
+                <w:b/>
+                <w:bCs/>
+                <w:noProof/>
+              </w:rPr>
+            </w:pPr>
+          </w:p>
+          <w:p>
+            <w:pPr>
+              <w:rPr>
+                <w:rFonts w:ascii="Arial" w:hAnsi="Arial" w:cs="Arial"/>
+                <w:b/>
+                <w:bCs/>
+                <w:noProof/>
+              </w:rPr>
+            </w:pPr>
+            <w:r>
+              <w:rPr>
+                <w:rFonts w:ascii="Arial" w:hAnsi="Arial" w:cs="Arial"/>
+                <w:b/>
+                <w:bCs/>
+                <w:noProof/>
+              </w:rPr>
+              <w:t>Footer Navigation:</w:t>
+            </w:r>
+          </w:p>
+          <w:p>
+            <w:pPr>
+              <w:rPr>
+                <w:rFonts w:ascii="Arial" w:hAnsi="Arial" w:cs="Arial"/>
+                <w:b/>
+                <w:bCs/>
+                <w:noProof/>
+              </w:rPr>
+            </w:pPr>
+            <w:r>
+              <w:rPr>
+                <w:rFonts w:ascii="Arial" w:hAnsi="Arial" w:cs="Arial"/>
+                <w:b/>
+                <w:bCs/>
+                <w:noProof/>
+              </w:rPr>
+              <w:t>Navigasi Bawah: Di bagian bawah layar terdapat bar navigasi yang berwarna ungu dengan lima ikon, yaitu:</w:t>
+            </w:r>
+          </w:p>
+          <w:p>
+            <w:pPr>
+              <w:pStyle w:val="ListParagraph"/>
+              <w:numPr>
+                <w:ilvl w:val="0"/>
+                <w:numId w:val="15"/>
+              </w:numPr>
+              <w:rPr>
+                <w:rFonts w:ascii="Arial" w:hAnsi="Arial" w:cs="Arial"/>
+                <w:b/>
+                <w:bCs/>
+                <w:noProof/>
+              </w:rPr>
+            </w:pPr>
+            <w:r>
+              <w:rPr>
+                <w:rFonts w:ascii="Arial" w:hAnsi="Arial" w:cs="Arial"/>
+                <w:b/>
+                <w:bCs/>
+                <w:noProof/>
+              </w:rPr>
+              <w:t>Ikon Rumah: Menunjukkan tombol untuk kembali ke halaman utama (Home).</w:t>
+            </w:r>
+          </w:p>
+          <w:p>
+            <w:pPr>
+              <w:pStyle w:val="ListParagraph"/>
+              <w:numPr>
+                <w:ilvl w:val="0"/>
+                <w:numId w:val="15"/>
+              </w:numPr>
+              <w:rPr>
+                <w:rFonts w:ascii="Arial" w:hAnsi="Arial" w:cs="Arial"/>
+                <w:b/>
+                <w:bCs/>
+                <w:noProof/>
+              </w:rPr>
+            </w:pPr>
+            <w:r>
+              <w:rPr>
+                <w:rFonts w:ascii="Arial" w:hAnsi="Arial" w:cs="Arial"/>
+                <w:b/>
+                <w:bCs/>
+                <w:noProof/>
+              </w:rPr>
+              <w:t>Ikon Pengaturan: Untuk mengakses pengaturan aplikasi.</w:t>
+            </w:r>
+          </w:p>
+          <w:p>
+            <w:pPr>
+              <w:pStyle w:val="ListParagraph"/>
+              <w:numPr>
+                <w:ilvl w:val="0"/>
+                <w:numId w:val="15"/>
+              </w:numPr>
+              <w:rPr>
+                <w:rFonts w:ascii="Arial" w:hAnsi="Arial" w:cs="Arial"/>
+                <w:b/>
+                <w:bCs/>
+                <w:noProof/>
+              </w:rPr>
+            </w:pPr>
+            <w:r>
+              <w:rPr>
+                <w:rFonts w:ascii="Arial" w:hAnsi="Arial" w:cs="Arial"/>
+                <w:b/>
+                <w:bCs/>
+                <w:noProof/>
+              </w:rPr>
+              <w:t>Ikon QR Code: Mengarahkan pengguna ke fitur pemindai kode QR.</w:t>
+            </w:r>
+          </w:p>
+          <w:p>
+            <w:pPr>
+              <w:pStyle w:val="ListParagraph"/>
+              <w:numPr>
+                <w:ilvl w:val="0"/>
+                <w:numId w:val="15"/>
+              </w:numPr>
+              <w:rPr>
+                <w:rFonts w:ascii="Arial" w:hAnsi="Arial" w:cs="Arial"/>
+                <w:b/>
+                <w:bCs/>
+                <w:noProof/>
+              </w:rPr>
+            </w:pPr>
+            <w:r>
+              <w:rPr>
+                <w:rFonts w:ascii="Arial" w:hAnsi="Arial" w:cs="Arial"/>
+                <w:b/>
+                <w:bCs/>
+                <w:noProof/>
+              </w:rPr>
+              <w:t>Ikon Notifikasi: Memberikan akses ke fitur notifikasi.</w:t>
+            </w:r>
+          </w:p>
+          <w:p>
+            <w:pPr>
+              <w:pStyle w:val="ListParagraph"/>
+              <w:numPr>
+                <w:ilvl w:val="0"/>
+                <w:numId w:val="15"/>
+              </w:numPr>
+              <w:rPr>
+                <w:rFonts w:ascii="Arial" w:hAnsi="Arial" w:cs="Arial"/>
+                <w:b/>
+                <w:bCs/>
+                <w:noProof/>
+              </w:rPr>
+            </w:pPr>
+            <w:r>
+              <w:rPr>
+                <w:rFonts w:ascii="Arial" w:hAnsi="Arial" w:cs="Arial"/>
+                <w:b/>
+                <w:bCs/>
+                <w:noProof/>
+              </w:rPr>
+              <w:t>Ikon Profil: Menunjukkan akses untuk melihat dan mengedit profil pengguna.</w:t>
+            </w:r>
+          </w:p>
+        </w:tc>
+      </w:tr>
+      <w:tr>
+        <w:tc>
+          <w:tcPr>
+            <w:tcW w:w="9350" w:type="dxa"/>
+          </w:tcPr>
+          <w:p>
+            <w:pPr>
+              <w:rPr>
+                <w:rFonts w:ascii="Arial" w:hAnsi="Arial" w:cs="Arial"/>
+                <w:b/>
+                <w:bCs/>
+                <w:noProof/>
+              </w:rPr>
+            </w:pPr>
+            <w:r>
+              <w:rPr>
+                <w:rFonts w:ascii="Arial" w:hAnsi="Arial" w:cs="Arial"/>
+                <w:b/>
+                <w:bCs/>
+                <w:noProof/>
+              </w:rPr>
+              <mc:AlternateContent>
+                <mc:Choice Requires="wps">
+                  <w:drawing>
+                    <wp:anchor distT="0" distB="0" distL="114300" distR="114300" simplePos="0" relativeHeight="251678720" behindDoc="0" locked="0" layoutInCell="1" allowOverlap="1" wp14:anchorId="60666D7D" wp14:editId="7CED1D28">
+                      <wp:simplePos x="0" y="0"/>
+                      <wp:positionH relativeFrom="column">
+                        <wp:posOffset>2640965</wp:posOffset>
+                      </wp:positionH>
+                      <wp:positionV relativeFrom="paragraph">
+                        <wp:posOffset>2682875</wp:posOffset>
+                      </wp:positionV>
+                      <wp:extent cx="914400" cy="320040"/>
+                      <wp:effectExtent l="0" t="0" r="24765" b="22860"/>
+                      <wp:wrapNone/>
+                      <wp:docPr id="1371893009" name="Text Box 67"/>
+                      <wp:cNvGraphicFramePr/>
+                      <a:graphic xmlns:a="http://schemas.openxmlformats.org/drawingml/2006/main">
+                        <a:graphicData uri="http://schemas.microsoft.com/office/word/2010/wordprocessingShape">
+                          <wps:wsp>
+                            <wps:cNvSpPr txBox="1"/>
+                            <wps:spPr>
+                              <a:xfrm>
+                                <a:off x="0" y="0"/>
+                                <a:ext cx="914400" cy="320040"/>
+                              </a:xfrm>
+                              <a:prstGeom prst="rect">
+                                <a:avLst/>
+                              </a:prstGeom>
+                              <a:solidFill>
+                                <a:schemeClr val="lt1"/>
+                              </a:solidFill>
+                              <a:ln w="6350">
+                                <a:solidFill>
+                                  <a:prstClr val="black"/>
+                                </a:solidFill>
+                              </a:ln>
+                            </wps:spPr>
+                            <wps:txbx>
+                              <w:txbxContent>
+                                <w:p>
+                                  <w:r>
+                                    <w:t>Footer Navigation</w:t>
+                                  </w:r>
+                                </w:p>
+                              </w:txbxContent>
+                            </wps:txbx>
+                            <wps:bodyPr rot="0" spcFirstLastPara="0" vertOverflow="overflow" horzOverflow="overflow" vert="horz" wrap="none" lIns="91440" tIns="45720" rIns="91440" bIns="45720" numCol="1" spcCol="0" rtlCol="0" fromWordArt="0" anchor="t" anchorCtr="0" forceAA="0" compatLnSpc="1">
+                              <a:prstTxWarp prst="textNoShape">
+                                <a:avLst/>
+                              </a:prstTxWarp>
+                              <a:noAutofit/>
+                            </wps:bodyPr>
+                          </wps:wsp>
+                        </a:graphicData>
+                      </a:graphic>
+                      <wp14:sizeRelV relativeFrom="margin">
+                        <wp14:pctHeight>0</wp14:pctHeight>
+                      </wp14:sizeRelV>
+                    </wp:anchor>
+                  </w:drawing>
+                </mc:Choice>
+                <mc:Fallback>
+                  <w:pict>
+                    <v:shape w14:anchorId="60666D7D" id="Text Box 67" o:spid="_x0000_s1032" type="#_x0000_t202" style="position:absolute;margin-left:207.95pt;margin-top:211.25pt;width:1in;height:25.2pt;z-index:251678720;visibility:visible;mso-wrap-style:none;mso-height-percent:0;mso-wrap-distance-left:9pt;mso-wrap-distance-top:0;mso-wrap-distance-right:9pt;mso-wrap-distance-bottom:0;mso-position-horizontal:absolute;mso-position-horizontal-relative:text;mso-position-vertical:absolute;mso-position-vertical-relative:text;mso-height-percent:0;mso-height-relative:margin;v-text-anchor:top" o:gfxdata="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" fillcolor="white [3201]" strokeweight=".5pt">
+                      <v:textbox>
+                        <w:txbxContent>
+                          <w:p>
+                            <w:r>
+                              <w:t>Footer Navigation</w:t>
+                            </w:r>
+                          </w:p>
+                        </w:txbxContent>
+                      </v:textbox>
+                    </v:shape>
+                  </w:pict>
+                </mc:Fallback>
+              </mc:AlternateContent>
+            </w:r>
+            <w:r>
+              <w:rPr>
+                <w:rFonts w:ascii="Arial" w:hAnsi="Arial" w:cs="Arial"/>
+                <w:b/>
+                <w:bCs/>
+                <w:noProof/>
+              </w:rPr>
+              <mc:AlternateContent>
+                <mc:Choice Requires="wps">
+                  <w:drawing>
+                    <wp:anchor distT="0" distB="0" distL="114300" distR="114300" simplePos="0" relativeHeight="251677696" behindDoc="0" locked="0" layoutInCell="1" allowOverlap="1" wp14:anchorId="3D383075" wp14:editId="71658979">
+                      <wp:simplePos x="0" y="0"/>
+                      <wp:positionH relativeFrom="column">
+                        <wp:posOffset>1898015</wp:posOffset>
+                      </wp:positionH>
+                      <wp:positionV relativeFrom="paragraph">
+                        <wp:posOffset>2785745</wp:posOffset>
+                      </wp:positionV>
+                      <wp:extent cx="571500" cy="213360"/>
+                      <wp:effectExtent l="19050" t="19050" r="19050" b="34290"/>
+                      <wp:wrapNone/>
+                      <wp:docPr id="1710283015" name="Arrow: Left 66"/>
+                      <wp:cNvGraphicFramePr/>
+                      <a:graphic xmlns:a="http://schemas.openxmlformats.org/drawingml/2006/main">
+                        <a:graphicData uri="http://schemas.microsoft.com/office/word/2010/wordprocessingShape">
+                          <wps:wsp>
+                            <wps:cNvSpPr/>
+                            <wps:spPr>
+                              <a:xfrm>
+                                <a:off x="0" y="0"/>
+                                <a:ext cx="571500" cy="213360"/>
+                              </a:xfrm>
+                              <a:prstGeom prst="leftArrow">
+                                <a:avLst/>
+                              </a:prstGeom>
+                            </wps:spPr>
+                            <wps:style>
+                              <a:lnRef idx="2">
+                                <a:schemeClr val="accent1">
+                                  <a:shade val="15000"/>
+                                </a:schemeClr>
+                              </a:lnRef>
+                              <a:fillRef idx="1">
+                                <a:schemeClr val="accent1"/>
+                              </a:fillRef>
+                              <a:effectRef idx="0">
+                                <a:schemeClr val="accent1"/>
+                              </a:effectRef>
+                              <a:fontRef idx="minor">
+                                <a:schemeClr val="lt1"/>
+                              </a:fontRef>
+                            </wps:style>
+                            <wps:bodyPr rot="0" spcFirstLastPara="0" vertOverflow="overflow" horzOverflow="overflow" vert="horz" wrap="square" lIns="91440" tIns="45720" rIns="91440" bIns="45720" numCol="1" spcCol="0" rtlCol="0" fromWordArt="0" anchor="ctr" anchorCtr="0" forceAA="0" compatLnSpc="1">
+                              <a:prstTxWarp prst="textNoShape">
+                                <a:avLst/>
+                              </a:prstTxWarp>
+                              <a:noAutofit/>
+                            </wps:bodyPr>
+                          </wps:wsp>
+                        </a:graphicData>
+                      </a:graphic>
+                    </wp:anchor>
+                  </w:drawing>
+                </mc:Choice>
+                <mc:Fallback>
+                  <w:pict>
+                    <v:shape w14:anchorId="0E1228C7" id="Arrow: Left 66" o:spid="_x0000_s1026" type="#_x0000_t66" style="position:absolute;margin-left:149.45pt;margin-top:219.35pt;width:45pt;height:16.8pt;z-index:251677696;visibility:visible;mso-wrap-style:square;mso-wrap-distance-left:9pt;mso-wrap-distance-top:0;mso-wrap-distance-right:9pt;mso-wrap-distance-bottom:0;mso-position-horizontal:absolute;mso-position-horizontal-relative:text;mso-position-vertical:absolute;mso-position-vertical-relative:text;v-text-anchor:middle" o:gfxdata="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" adj="4032" fillcolor="#4472c4 [3204]" strokecolor="#09101d [484]" strokeweight="1pt"/>
+                  </w:pict>
+                </mc:Fallback>
+              </mc:AlternateContent>
+            </w:r>
+            <w:r>
+              <w:rPr>
+                <w:rFonts w:ascii="Arial" w:hAnsi="Arial" w:cs="Arial"/>
+                <w:b/>
+                <w:bCs/>
+                <w:noProof/>
+              </w:rPr>
+              <mc:AlternateContent>
+                <mc:Choice Requires="wps">
+                  <w:drawing>
+                    <wp:anchor distT="0" distB="0" distL="114300" distR="114300" simplePos="0" relativeHeight="251676672" behindDoc="0" locked="0" layoutInCell="1" allowOverlap="1" wp14:anchorId="260289F9" wp14:editId="6AFD7370">
+                      <wp:simplePos x="0" y="0"/>
+                      <wp:positionH relativeFrom="column">
+                        <wp:posOffset>2747645</wp:posOffset>
+                      </wp:positionH>
+                      <wp:positionV relativeFrom="paragraph">
+                        <wp:posOffset>572135</wp:posOffset>
+                      </wp:positionV>
+                      <wp:extent cx="914400" cy="342900"/>
+                      <wp:effectExtent l="0" t="0" r="13970" b="19050"/>
+                      <wp:wrapNone/>
+                      <wp:docPr id="1236947078" name="Text Box 65"/>
+                      <wp:cNvGraphicFramePr/>
+                      <a:graphic xmlns:a="http://schemas.openxmlformats.org/drawingml/2006/main">
+                        <a:graphicData uri="http://schemas.microsoft.com/office/word/2010/wordprocessingShape">
+                          <wps:wsp>
+                            <wps:cNvSpPr txBox="1"/>
+                            <wps:spPr>
+                              <a:xfrm>
+                                <a:off x="0" y="0"/>
+                                <a:ext cx="914400" cy="342900"/>
+                              </a:xfrm>
+                              <a:prstGeom prst="rect">
+                                <a:avLst/>
+                              </a:prstGeom>
+                              <a:solidFill>
+                                <a:schemeClr val="lt1"/>
+                              </a:solidFill>
+                              <a:ln w="6350">
+                                <a:solidFill>
+                                  <a:prstClr val="black"/>
+                                </a:solidFill>
+                              </a:ln>
+                            </wps:spPr>
+                            <wps:txbx>
+                              <w:txbxContent>
+                                <w:p>
+                                  <w:r>
+                                    <w:t xml:space="preserve">Daftar </w:t>
+                                  </w:r>
+                                  <w:proofErr w:type="spellStart"/>
+                                  <w:r>
+                                    <w:t>materi</w:t>
+                                  </w:r>
+                                  <w:proofErr w:type="spellEnd"/>
+                                  <w:r>
+                                    <w:t xml:space="preserve"> (</w:t>
+                                  </w:r>
+                                  <w:proofErr w:type="spellStart"/>
+                                  <w:r>
+                                    <w:t>konten</w:t>
+                                  </w:r>
+                                  <w:proofErr w:type="spellEnd"/>
+                                  <w:r>
+                                    <w:t>)</w:t>
+                                  </w:r>
+                                </w:p>
+                              </w:txbxContent>
+                            </wps:txbx>
+                            <wps:bodyPr rot="0" spcFirstLastPara="0" vertOverflow="overflow" horzOverflow="overflow" vert="horz" wrap="none" lIns="91440" tIns="45720" rIns="91440" bIns="45720" numCol="1" spcCol="0" rtlCol="0" fromWordArt="0" anchor="t" anchorCtr="0" forceAA="0" compatLnSpc="1">
+                              <a:prstTxWarp prst="textNoShape">
+                                <a:avLst/>
+                              </a:prstTxWarp>
+                              <a:noAutofit/>
+                            </wps:bodyPr>
+                          </wps:wsp>
+                        </a:graphicData>
+                      </a:graphic>
+                      <wp14:sizeRelV relativeFrom="margin">
+                        <wp14:pctHeight>0</wp14:pctHeight>
+                      </wp14:sizeRelV>
+                    </wp:anchor>
+                  </w:drawing>
+                </mc:Choice>
+                <mc:Fallback>
+                  <w:pict>
+                    <v:shape w14:anchorId="260289F9" id="Text Box 65" o:spid="_x0000_s1033" type="#_x0000_t202" style="position:absolute;margin-left:216.35pt;margin-top:45.05pt;width:1in;height:27pt;z-index:251676672;visibility:visible;mso-wrap-style:none;mso-height-percent:0;mso-wrap-distance-left:9pt;mso-wrap-distance-top:0;mso-wrap-distance-right:9pt;mso-wrap-distance-bottom:0;mso-position-horizontal:absolute;mso-position-horizontal-relative:text;mso-position-vertical:absolute;mso-position-vertical-relative:text;mso-height-percent:0;mso-height-relative:margin;v-text-anchor:top" o:gfxdata="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" fillcolor="white [3201]" strokeweight=".5pt">
+                      <v:textbox>
+                        <w:txbxContent>
+                          <w:p>
+                            <w:r>
+                              <w:t xml:space="preserve">Daftar </w:t>
+                            </w:r>
+                            <w:proofErr w:type="spellStart"/>
+                            <w:r>
+                              <w:t>materi</w:t>
+                            </w:r>
+                            <w:proofErr w:type="spellEnd"/>
+                            <w:r>
+                              <w:t xml:space="preserve"> (</w:t>
+                            </w:r>
+                            <w:proofErr w:type="spellStart"/>
+                            <w:r>
+                              <w:t>konten</w:t>
+                            </w:r>
+                            <w:proofErr w:type="spellEnd"/>
+                            <w:r>
+                              <w:t>)</w:t>
+                            </w:r>
+                          </w:p>
+                        </w:txbxContent>
+                      </v:textbox>
+                    </v:shape>
+                  </w:pict>
+                </mc:Fallback>
+              </mc:AlternateContent>
+            </w:r>
+            <w:r>
+              <w:rPr>
+                <w:rFonts w:ascii="Arial" w:hAnsi="Arial" w:cs="Arial"/>
+                <w:b/>
+                <w:bCs/>
+                <w:noProof/>
+              </w:rPr>
+              <mc:AlternateContent>
+                <mc:Choice Requires="wps">
+                  <w:drawing>
+                    <wp:anchor distT="0" distB="0" distL="114300" distR="114300" simplePos="0" relativeHeight="251675648" behindDoc="0" locked="0" layoutInCell="1" allowOverlap="1" wp14:anchorId="35E5AEC4" wp14:editId="2AA1414A">
+                      <wp:simplePos x="0" y="0"/>
+                      <wp:positionH relativeFrom="column">
+                        <wp:posOffset>1898015</wp:posOffset>
+                      </wp:positionH>
+                      <wp:positionV relativeFrom="paragraph">
+                        <wp:posOffset>568325</wp:posOffset>
+                      </wp:positionV>
+                      <wp:extent cx="742950" cy="342900"/>
+                      <wp:effectExtent l="19050" t="19050" r="19050" b="38100"/>
+                      <wp:wrapNone/>
+                      <wp:docPr id="581888106" name="Arrow: Left 64"/>
+                      <wp:cNvGraphicFramePr/>
+                      <a:graphic xmlns:a="http://schemas.openxmlformats.org/drawingml/2006/main">
+                        <a:graphicData uri="http://schemas.microsoft.com/office/word/2010/wordprocessingShape">
+                          <wps:wsp>
+                            <wps:cNvSpPr/>
+                            <wps:spPr>
+                              <a:xfrm>
+                                <a:off x="0" y="0"/>
+                                <a:ext cx="742950" cy="342900"/>
+                              </a:xfrm>
+                              <a:prstGeom prst="leftArrow">
+                                <a:avLst/>
+                              </a:prstGeom>
+                            </wps:spPr>
+                            <wps:style>
+                              <a:lnRef idx="2">
+                                <a:schemeClr val="accent1">
+                                  <a:shade val="15000"/>
+                                </a:schemeClr>
+                              </a:lnRef>
+                              <a:fillRef idx="1">
+                                <a:schemeClr val="accent1"/>
+                              </a:fillRef>
+                              <a:effectRef idx="0">
+                                <a:schemeClr val="accent1"/>
+                              </a:effectRef>
+                              <a:fontRef idx="minor">
+                                <a:schemeClr val="lt1"/>
+                              </a:fontRef>
+                            </wps:style>
+                            <wps:bodyPr rot="0" spcFirstLastPara="0" vertOverflow="overflow" horzOverflow="overflow" vert="horz" wrap="square" lIns="91440" tIns="45720" rIns="91440" bIns="45720" numCol="1" spcCol="0" rtlCol="0" fromWordArt="0" anchor="ctr" anchorCtr="0" forceAA="0" compatLnSpc="1">
+                              <a:prstTxWarp prst="textNoShape">
+                                <a:avLst/>
+                              </a:prstTxWarp>
+                              <a:noAutofit/>
+                            </wps:bodyPr>
+                          </wps:wsp>
+                        </a:graphicData>
+                      </a:graphic>
+                    </wp:anchor>
+                  </w:drawing>
+                </mc:Choice>
+                <mc:Fallback>
+                  <w:pict>
+                    <v:shape w14:anchorId="019B76D7" id="Arrow: Left 64" o:spid="_x0000_s1026" type="#_x0000_t66" style="position:absolute;margin-left:149.45pt;margin-top:44.75pt;width:58.5pt;height:27pt;z-index:251675648;visibility:visible;mso-wrap-style:square;mso-wrap-distance-left:9pt;mso-wrap-distance-top:0;mso-wrap-distance-right:9pt;mso-wrap-distance-bottom:0;mso-position-horizontal:absolute;mso-position-horizontal-relative:text;mso-position-vertical:absolute;mso-position-vertical-relative:text;v-text-anchor:middle" o:gfxdata="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" adj="4985" fillcolor="#4472c4 [3204]" strokecolor="#09101d [484]" strokeweight="1pt"/>
+                  </w:pict>
+                </mc:Fallback>
+              </mc:AlternateContent>
+            </w:r>
+            <w:r>
+              <w:rPr>
+                <w:rFonts w:ascii="Arial" w:hAnsi="Arial" w:cs="Arial"/>
+                <w:b/>
+                <w:bCs/>
+                <w:noProof/>
+              </w:rPr>
+              <mc:AlternateContent>
+                <mc:Choice Requires="wps">
+                  <w:drawing>
+                    <wp:anchor distT="0" distB="0" distL="114300" distR="114300" simplePos="0" relativeHeight="251674624" behindDoc="0" locked="0" layoutInCell="1" allowOverlap="1" wp14:anchorId="03509C67" wp14:editId="5D9BC5C6">
+                      <wp:simplePos x="0" y="0"/>
+                      <wp:positionH relativeFrom="column">
+                        <wp:posOffset>2541905</wp:posOffset>
+                      </wp:positionH>
+                      <wp:positionV relativeFrom="paragraph">
+                        <wp:posOffset>-3175</wp:posOffset>
+                      </wp:positionV>
+                      <wp:extent cx="914400" cy="342900"/>
+                      <wp:effectExtent l="0" t="0" r="24130" b="19050"/>
+                      <wp:wrapNone/>
+                      <wp:docPr id="1344914090" name="Text Box 63"/>
+                      <wp:cNvGraphicFramePr/>
+                      <a:graphic xmlns:a="http://schemas.openxmlformats.org/drawingml/2006/main">
+                        <a:graphicData uri="http://schemas.microsoft.com/office/word/2010/wordprocessingShape">
+                          <wps:wsp>
+                            <wps:cNvSpPr txBox="1"/>
+                            <wps:spPr>
+                              <a:xfrm>
+                                <a:off x="0" y="0"/>
+                                <a:ext cx="914400" cy="342900"/>
+                              </a:xfrm>
+                              <a:prstGeom prst="rect">
+                                <a:avLst/>
+                              </a:prstGeom>
+                              <a:solidFill>
+                                <a:schemeClr val="lt1"/>
+                              </a:solidFill>
+                              <a:ln w="6350">
+                                <a:solidFill>
+                                  <a:prstClr val="black"/>
+                                </a:solidFill>
+                              </a:ln>
+                            </wps:spPr>
+                            <wps:txbx>
+                              <w:txbxContent>
+                                <w:p>
+                                  <w:r>
+                                    <w:t>Header</w:t>
+                                  </w:r>
+                                </w:p>
+                              </w:txbxContent>
+                            </wps:txbx>
+                            <wps:bodyPr rot="0" spcFirstLastPara="0" vertOverflow="overflow" horzOverflow="overflow" vert="horz" wrap="none" lIns="91440" tIns="45720" rIns="91440" bIns="45720" numCol="1" spcCol="0" rtlCol="0" fromWordArt="0" anchor="t" anchorCtr="0" forceAA="0" compatLnSpc="1">
+                              <a:prstTxWarp prst="textNoShape">
+                                <a:avLst/>
+                              </a:prstTxWarp>
+                              <a:noAutofit/>
+                            </wps:bodyPr>
+                          </wps:wsp>
+                        </a:graphicData>
+                      </a:graphic>
+                      <wp14:sizeRelV relativeFrom="margin">
+                        <wp14:pctHeight>0</wp14:pctHeight>
+                      </wp14:sizeRelV>
+                    </wp:anchor>
+                  </w:drawing>
+                </mc:Choice>
+                <mc:Fallback>
+                  <w:pict>
+                    <v:shape w14:anchorId="03509C67" id="Text Box 63" o:spid="_x0000_s1034" type="#_x0000_t202" style="position:absolute;margin-left:200.15pt;margin-top:-.25pt;width:1in;height:27pt;z-index:251674624;visibility:visible;mso-wrap-style:none;mso-height-percent:0;mso-wrap-distance-left:9pt;mso-wrap-distance-top:0;mso-wrap-distance-right:9pt;mso-wrap-distance-bottom:0;mso-position-horizontal:absolute;mso-position-horizontal-relative:text;mso-position-vertical:absolute;mso-position-vertical-relative:text;mso-height-percent:0;mso-height-relative:margin;v-text-anchor:top" o:gfxdata="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" fillcolor="white [3201]" strokeweight=".5pt">
+                      <v:textbox>
+                        <w:txbxContent>
+                          <w:p>
+                            <w:r>
+                              <w:t>Header</w:t>
+                            </w:r>
+                          </w:p>
+                        </w:txbxContent>
+                      </v:textbox>
+                    </v:shape>
+                  </w:pict>
+                </mc:Fallback>
+              </mc:AlternateContent>
+            </w:r>
+            <w:r>
+              <w:rPr>
+                <w:rFonts w:ascii="Arial" w:hAnsi="Arial" w:cs="Arial"/>
+                <w:b/>
+                <w:bCs/>
+                <w:noProof/>
+              </w:rPr>
+              <mc:AlternateContent>
+                <mc:Choice Requires="wps">
+                  <w:drawing>
+                    <wp:anchor distT="0" distB="0" distL="114300" distR="114300" simplePos="0" relativeHeight="251673600" behindDoc="0" locked="0" layoutInCell="1" allowOverlap="1" wp14:anchorId="1C3A3BE9" wp14:editId="75833BE0">
+                      <wp:simplePos x="0" y="0"/>
+                      <wp:positionH relativeFrom="column">
+                        <wp:posOffset>1901825</wp:posOffset>
+                      </wp:positionH>
+                      <wp:positionV relativeFrom="paragraph">
+                        <wp:posOffset>103505</wp:posOffset>
+                      </wp:positionV>
+                      <wp:extent cx="571500" cy="144780"/>
+                      <wp:effectExtent l="19050" t="19050" r="19050" b="45720"/>
+                      <wp:wrapNone/>
+                      <wp:docPr id="1656294030" name="Arrow: Left 62"/>
+                      <wp:cNvGraphicFramePr/>
+                      <a:graphic xmlns:a="http://schemas.openxmlformats.org/drawingml/2006/main">
+                        <a:graphicData uri="http://schemas.microsoft.com/office/word/2010/wordprocessingShape">
+                          <wps:wsp>
+                            <wps:cNvSpPr/>
+                            <wps:spPr>
+                              <a:xfrm>
+                                <a:off x="0" y="0"/>
+                                <a:ext cx="571500" cy="144780"/>
+                              </a:xfrm>
+                              <a:prstGeom prst="leftArrow">
+                                <a:avLst/>
+                              </a:prstGeom>
+                            </wps:spPr>
+                            <wps:style>
+                              <a:lnRef idx="2">
+                                <a:schemeClr val="accent1">
+                                  <a:shade val="15000"/>
+                                </a:schemeClr>
+                              </a:lnRef>
+                              <a:fillRef idx="1">
+                                <a:schemeClr val="accent1"/>
+                              </a:fillRef>
+                              <a:effectRef idx="0">
+                                <a:schemeClr val="accent1"/>
+                              </a:effectRef>
+                              <a:fontRef idx="minor">
+                                <a:schemeClr val="lt1"/>
+                              </a:fontRef>
+                            </wps:style>
+                            <wps:bodyPr rot="0" spcFirstLastPara="0" vertOverflow="overflow" horzOverflow="overflow" vert="horz" wrap="square" lIns="91440" tIns="45720" rIns="91440" bIns="45720" numCol="1" spcCol="0" rtlCol="0" fromWordArt="0" anchor="ctr" anchorCtr="0" forceAA="0" compatLnSpc="1">
+                              <a:prstTxWarp prst="textNoShape">
+                                <a:avLst/>
+                              </a:prstTxWarp>
+                              <a:noAutofit/>
+                            </wps:bodyPr>
+                          </wps:wsp>
+                        </a:graphicData>
+                      </a:graphic>
+                    </wp:anchor>
+                  </w:drawing>
+                </mc:Choice>
+                <mc:Fallback>
+                  <w:pict>
+                    <v:shape w14:anchorId="22808BA6" id="Arrow: Left 62" o:spid="_x0000_s1026" type="#_x0000_t66" style="position:absolute;margin-left:149.75pt;margin-top:8.15pt;width:45pt;height:11.4pt;z-index:251673600;visibility:visible;mso-wrap-style:square;mso-wrap-distance-left:9pt;mso-wrap-distance-top:0;mso-wrap-distance-right:9pt;mso-wrap-distance-bottom:0;mso-position-horizontal:absolute;mso-position-horizontal-relative:text;mso-position-vertical:absolute;mso-position-vertical-relative:text;v-text-anchor:middle" o:gfxdata="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" adj="2736" fillcolor="#4472c4 [3204]" strokecolor="#09101d [484]" strokeweight="1pt"/>
+                  </w:pict>
+                </mc:Fallback>
+              </mc:AlternateContent>
+            </w:r>
+            <w:r>
+              <w:rPr>
+                <w:rFonts w:ascii="Arial" w:hAnsi="Arial" w:cs="Arial"/>
+                <w:b/>
+                <w:bCs/>
+                <w:noProof/>
+              </w:rPr>
+              <w:drawing>
+                <wp:inline distT="0" distB="0" distL="0" distR="0" wp14:anchorId="3FB599F6" wp14:editId="49027E14">
+                  <wp:extent cx="1710810" cy="3040380"/>
+                  <wp:effectExtent l="0" t="0" r="3810" b="7620"/>
+                  <wp:docPr id="1625590869" name="Picture 1"/>
+                  <wp:cNvGraphicFramePr>
+                    <a:graphicFrameLocks xmlns:a="http://schemas.openxmlformats.org/drawingml/2006/main" noChangeAspect="1"/>
+                  </wp:cNvGraphicFramePr>
+                  <a:graphic xmlns:a="http://schemas.openxmlformats.org/drawingml/2006/main">
+                    <a:graphicData uri="http://schemas.openxmlformats.org/drawingml/2006/picture">
+                      <pic:pic xmlns:pic="http://schemas.openxmlformats.org/drawingml/2006/picture">
+                        <pic:nvPicPr>
+                          <pic:cNvPr id="1625590869" name=""/>
+                          <pic:cNvPicPr/>
+                        </pic:nvPicPr>
+                        <pic:blipFill>
+                          <a:blip r:embed="rId11"/>
+                          <a:stretch>
+                            <a:fillRect/>
+                          </a:stretch>
+                        </pic:blipFill>
+                        <pic:spPr>
+                          <a:xfrm>
+                            <a:off x="0" y="0"/>
+                            <a:ext cx="1718920" cy="3054792"/>
                           </a:xfrm>
                           <a:prstGeom prst="rect">
                             <a:avLst/>
@@ -1910,9 +4322,398 @@
 </w:document>
 </file>
 
+<file path=word/endnotes.xml><?xml version="1.0" encoding="utf-8"?>
+<w:endnotes xmlns:wpc="http://schemas.microsoft.com/office/word/2010/wordprocessingCanvas" xmlns:cx="http://schemas.microsoft.com/office/drawing/2014/chartex" xmlns:cx1="http://schemas.microsoft.com/office/drawing/2015/9/8/chartex" xmlns:cx2="http://schemas.microsoft.com/office/drawing/2015/10/21/chartex" xmlns:cx3="http://schemas.microsoft.com/office/drawing/2016/5/9/chartex" xmlns:cx4="http://schemas.microsoft.com/office/drawing/2016/5/10/chartex" xmlns:cx5="http://schemas.microsoft.com/office/drawing/2016/5/11/chartex" xmlns:cx6="http://schemas.microsoft.com/office/drawing/2016/5/12/chartex" xmlns:cx7="http://schemas.microsoft.com/office/drawing/2016/5/13/chartex" xmlns:cx8="http://schemas.microsoft.com/office/drawing/2016/5/14/chartex" xmlns:mc="http://schemas.openxmlformats.org/markup-compatibility/2006" xmlns:aink="http://schemas.microsoft.com/office/drawing/2016/ink" xmlns:am3d="http://schemas.microsoft.com/office/drawing/2017/model3d" xmlns:o="urn:schemas-microsoft-com:office:office" xmlns:oel="http://schemas.microsoft.com/office/2019/extlst" xmlns:r="http://schemas.openxmlformats.org/officeDocument/2006/relationships" xmlns:m="http://schemas.openxmlformats.org/officeDocument/2006/math" xmlns:v="urn:schemas-microsoft-com:vml" xmlns:wp14="http://schemas.microsoft.com/office/word/2010/wordprocessingDrawing" xmlns:wp="http://schemas.openxmlformats.org/drawingml/2006/wordprocessingDrawing" xmlns:w10="urn:schemas-microsoft-com:office:word" xmlns:w="http://schemas.openxmlformats.org/wordprocessingml/2006/main" xmlns:w14="http://schemas.microsoft.com/office/word/2010/wordml" xmlns:w15="http://schemas.microsoft.com/office/word/2012/wordml" xmlns:w16cex="http://schemas.microsoft.com/office/word/2018/wordml/cex" xmlns:w16cid="http://schemas.microsoft.com/office/word/2016/wordml/cid" xmlns:w16="http://schemas.microsoft.com/office/word/2018/wordml" xmlns:w16du="http://schemas.microsoft.com/office/word/2023/wordml/word16du" xmlns:w16sdtdh="http://schemas.microsoft.com/office/word/2020/wordml/sdtdatahash" xmlns:w16sdtfl="http://schemas.microsoft.com/office/word/2024/wordml/sdtformatlock" xmlns:w16se="http://schemas.microsoft.com/office/word/2015/wordml/symex" xmlns:wpg="http://schemas.microsoft.com/office/word/2010/wordprocessingGroup" xmlns:wpi="http://schemas.microsoft.com/office/word/2010/wordprocessingInk" xmlns:wne="http://schemas.microsoft.com/office/word/2006/wordml" xmlns:wps="http://schemas.microsoft.com/office/word/2010/wordprocessingShape" mc:Ignorable="w14 w15 w16se w16cid w16 w16cex w16sdtdh w16sdtfl w16du wp14">
+  <w:endnote w:type="separator" w:id="-1">
+    <w:p>
+      <w:pPr>
+        <w:spacing w:after="0" w:line="240" w:lineRule="auto"/>
+      </w:pPr>
+      <w:r>
+        <w:separator/>
+      </w:r>
+    </w:p>
+  </w:endnote>
+  <w:endnote w:type="continuationSeparator" w:id="0">
+    <w:p>
+      <w:pPr>
+        <w:spacing w:after="0" w:line="240" w:lineRule="auto"/>
+      </w:pPr>
+      <w:r>
+        <w:continuationSeparator/>
+      </w:r>
+    </w:p>
+  </w:endnote>
+</w:endnotes>
+</file>
+
+<file path=word/footnotes.xml><?xml version="1.0" encoding="utf-8"?>
+<w:footnotes xmlns:wpc="http://schemas.microsoft.com/office/word/2010/wordprocessingCanvas" xmlns:cx="http://schemas.microsoft.com/office/drawing/2014/chartex" xmlns:cx1="http://schemas.microsoft.com/office/drawing/2015/9/8/chartex" xmlns:cx2="http://schemas.microsoft.com/office/drawing/2015/10/21/chartex" xmlns:cx3="http://schemas.microsoft.com/office/drawing/2016/5/9/chartex" xmlns:cx4="http://schemas.microsoft.com/office/drawing/2016/5/10/chartex" xmlns:cx5="http://schemas.microsoft.com/office/drawing/2016/5/11/chartex" xmlns:cx6="http://schemas.microsoft.com/office/drawing/2016/5/12/chartex" xmlns:cx7="http://schemas.microsoft.com/office/drawing/2016/5/13/chartex" xmlns:cx8="http://schemas.microsoft.com/office/drawing/2016/5/14/chartex" xmlns:mc="http://schemas.openxmlformats.org/markup-compatibility/2006" xmlns:aink="http://schemas.microsoft.com/office/drawing/2016/ink" xmlns:am3d="http://schemas.microsoft.com/office/drawing/2017/model3d" xmlns:o="urn:schemas-microsoft-com:office:office" xmlns:oel="http://schemas.microsoft.com/office/2019/extlst" xmlns:r="http://schemas.openxmlformats.org/officeDocument/2006/relationships" xmlns:m="http://schemas.openxmlformats.org/officeDocument/2006/math" xmlns:v="urn:schemas-microsoft-com:vml" xmlns:wp14="http://schemas.microsoft.com/office/word/2010/wordprocessingDrawing" xmlns:wp="http://schemas.openxmlformats.org/drawingml/2006/wordprocessingDrawing" xmlns:w10="urn:schemas-microsoft-com:office:word" xmlns:w="http://schemas.openxmlformats.org/wordprocessingml/2006/main" xmlns:w14="http://schemas.microsoft.com/office/word/2010/wordml" xmlns:w15="http://schemas.microsoft.com/office/word/2012/wordml" xmlns:w16cex="http://schemas.microsoft.com/office/word/2018/wordml/cex" xmlns:w16cid="http://schemas.microsoft.com/office/word/2016/wordml/cid" xmlns:w16="http://schemas.microsoft.com/office/word/2018/wordml" xmlns:w16du="http://schemas.microsoft.com/office/word/2023/wordml/word16du" xmlns:w16sdtdh="http://schemas.microsoft.com/office/word/2020/wordml/sdtdatahash" xmlns:w16sdtfl="http://schemas.microsoft.com/office/word/2024/wordml/sdtformatlock" xmlns:w16se="http://schemas.microsoft.com/office/word/2015/wordml/symex" xmlns:wpg="http://schemas.microsoft.com/office/word/2010/wordprocessingGroup" xmlns:wpi="http://schemas.microsoft.com/office/word/2010/wordprocessingInk" xmlns:wne="http://schemas.microsoft.com/office/word/2006/wordml" xmlns:wps="http://schemas.microsoft.com/office/word/2010/wordprocessingShape" mc:Ignorable="w14 w15 w16se w16cid w16 w16cex w16sdtdh w16sdtfl w16du wp14">
+  <w:footnote w:type="separator" w:id="-1">
+    <w:p>
+      <w:pPr>
+        <w:spacing w:after="0" w:line="240" w:lineRule="auto"/>
+      </w:pPr>
+      <w:r>
+        <w:separator/>
+      </w:r>
+    </w:p>
+  </w:footnote>
+  <w:footnote w:type="continuationSeparator" w:id="0">
+    <w:p>
+      <w:pPr>
+        <w:spacing w:after="0" w:line="240" w:lineRule="auto"/>
+      </w:pPr>
+      <w:r>
+        <w:continuationSeparator/>
+      </w:r>
+    </w:p>
+  </w:footnote>
+</w:footnotes>
+</file>
+
 <file path=word/numbering.xml><?xml version="1.0" encoding="utf-8"?>
 <w:numbering xmlns:wpc="http://schemas.microsoft.com/office/word/2010/wordprocessingCanvas" xmlns:cx="http://schemas.microsoft.com/office/drawing/2014/chartex" xmlns:cx1="http://schemas.microsoft.com/office/drawing/2015/9/8/chartex" xmlns:cx2="http://schemas.microsoft.com/office/drawing/2015/10/21/chartex" xmlns:cx3="http://schemas.microsoft.com/office/drawing/2016/5/9/chartex" xmlns:cx4="http://schemas.microsoft.com/office/drawing/2016/5/10/chartex" xmlns:cx5="http://schemas.microsoft.com/office/drawing/2016/5/11/chartex" xmlns:cx6="http://schemas.microsoft.com/office/drawing/2016/5/12/chartex" xmlns:cx7="http://schemas.microsoft.com/office/drawing/2016/5/13/chartex" xmlns:cx8="http://schemas.microsoft.com/office/drawing/2016/5/14/chartex" xmlns:mc="http://schemas.openxmlformats.org/markup-compatibility/2006" xmlns:aink="http://schemas.microsoft.com/office/drawing/2016/ink" xmlns:am3d="http://schemas.microsoft.com/office/drawing/2017/model3d" xmlns:o="urn:schemas-microsoft-com:office:office" xmlns:oel="http://schemas.microsoft.com/office/2019/extlst" xmlns:r="http://schemas.openxmlformats.org/officeDocument/2006/relationships" xmlns:m="http://schemas.openxmlformats.org/officeDocument/2006/math" xmlns:v="urn:schemas-microsoft-com:vml" xmlns:wp14="http://schemas.microsoft.com/office/word/2010/wordprocessingDrawing" xmlns:wp="http://schemas.openxmlformats.org/drawingml/2006/wordprocessingDrawing" xmlns:w10="urn:schemas-microsoft-com:office:word" xmlns:w="http://schemas.openxmlformats.org/wordprocessingml/2006/main" xmlns:w14="http://schemas.microsoft.com/office/word/2010/wordml" xmlns:w15="http://schemas.microsoft.com/office/word/2012/wordml" xmlns:w16cex="http://schemas.microsoft.com/office/word/2018/wordml/cex" xmlns:w16cid="http://schemas.microsoft.com/office/word/2016/wordml/cid" xmlns:w16="http://schemas.microsoft.com/office/word/2018/wordml" xmlns:w16du="http://schemas.microsoft.com/office/word/2023/wordml/word16du" xmlns:w16sdtdh="http://schemas.microsoft.com/office/word/2020/wordml/sdtdatahash" xmlns:w16sdtfl="http://schemas.microsoft.com/office/word/2024/wordml/sdtformatlock" xmlns:w16se="http://schemas.microsoft.com/office/word/2015/wordml/symex" xmlns:wpg="http://schemas.microsoft.com/office/word/2010/wordprocessingGroup" xmlns:wpi="http://schemas.microsoft.com/office/word/2010/wordprocessingInk" xmlns:wne="http://schemas.microsoft.com/office/word/2006/wordml" xmlns:wps="http://schemas.microsoft.com/office/word/2010/wordprocessingShape" mc:Ignorable="w14 w15 w16se w16cid w16 w16cex w16sdtdh w16sdtfl w16du wp14">
   <w:abstractNum w:abstractNumId="0" w15:restartNumberingAfterBreak="0">
+    <w:nsid w:val="03DB1B9C"/>
+    <w:multiLevelType w:val="hybridMultilevel"/>
+    <w:tmpl w:val="B2D066B8"/>
+    <w:lvl w:ilvl="0" w:tplc="04090001">
+      <w:start w:val="1"/>
+      <w:numFmt w:val="bullet"/>
+      <w:lvlText w:val=""/>
+      <w:lvlJc w:val="left"/>
+      <w:pPr>
+        <w:ind w:left="720" w:hanging="360"/>
+      </w:pPr>
+      <w:rPr>
+        <w:rFonts w:ascii="Symbol" w:hAnsi="Symbol" w:hint="default"/>
+      </w:rPr>
+    </w:lvl>
+    <w:lvl w:ilvl="1" w:tplc="04090003" w:tentative="1">
+      <w:start w:val="1"/>
+      <w:numFmt w:val="bullet"/>
+      <w:lvlText w:val="o"/>
+      <w:lvlJc w:val="left"/>
+      <w:pPr>
+        <w:ind w:left="1440" w:hanging="360"/>
+      </w:pPr>
+      <w:rPr>
+        <w:rFonts w:ascii="Courier New" w:hAnsi="Courier New" w:cs="Courier New" w:hint="default"/>
+      </w:rPr>
+    </w:lvl>
+    <w:lvl w:ilvl="2" w:tplc="04090005" w:tentative="1">
+      <w:start w:val="1"/>
+      <w:numFmt w:val="bullet"/>
+      <w:lvlText w:val=""/>
+      <w:lvlJc w:val="left"/>
+      <w:pPr>
+        <w:ind w:left="2160" w:hanging="360"/>
+      </w:pPr>
+      <w:rPr>
+        <w:rFonts w:ascii="Wingdings" w:hAnsi="Wingdings" w:hint="default"/>
+      </w:rPr>
+    </w:lvl>
+    <w:lvl w:ilvl="3" w:tplc="04090001" w:tentative="1">
+      <w:start w:val="1"/>
+      <w:numFmt w:val="bullet"/>
+      <w:lvlText w:val=""/>
+      <w:lvlJc w:val="left"/>
+      <w:pPr>
+        <w:ind w:left="2880" w:hanging="360"/>
+      </w:pPr>
+      <w:rPr>
+        <w:rFonts w:ascii="Symbol" w:hAnsi="Symbol" w:hint="default"/>
+      </w:rPr>
+    </w:lvl>
+    <w:lvl w:ilvl="4" w:tplc="04090003" w:tentative="1">
+      <w:start w:val="1"/>
+      <w:numFmt w:val="bullet"/>
+      <w:lvlText w:val="o"/>
+      <w:lvlJc w:val="left"/>
+      <w:pPr>
+        <w:ind w:left="3600" w:hanging="360"/>
+      </w:pPr>
+      <w:rPr>
+        <w:rFonts w:ascii="Courier New" w:hAnsi="Courier New" w:cs="Courier New" w:hint="default"/>
+      </w:rPr>
+    </w:lvl>
+    <w:lvl w:ilvl="5" w:tplc="04090005" w:tentative="1">
+      <w:start w:val="1"/>
+      <w:numFmt w:val="bullet"/>
+      <w:lvlText w:val=""/>
+      <w:lvlJc w:val="left"/>
+      <w:pPr>
+        <w:ind w:left="4320" w:hanging="360"/>
+      </w:pPr>
+      <w:rPr>
+        <w:rFonts w:ascii="Wingdings" w:hAnsi="Wingdings" w:hint="default"/>
+      </w:rPr>
+    </w:lvl>
+    <w:lvl w:ilvl="6" w:tplc="04090001" w:tentative="1">
+      <w:start w:val="1"/>
+      <w:numFmt w:val="bullet"/>
+      <w:lvlText w:val=""/>
+      <w:lvlJc w:val="left"/>
+      <w:pPr>
+        <w:ind w:left="5040" w:hanging="360"/>
+      </w:pPr>
+      <w:rPr>
+        <w:rFonts w:ascii="Symbol" w:hAnsi="Symbol" w:hint="default"/>
+      </w:rPr>
+    </w:lvl>
+    <w:lvl w:ilvl="7" w:tplc="04090003" w:tentative="1">
+      <w:start w:val="1"/>
+      <w:numFmt w:val="bullet"/>
+      <w:lvlText w:val="o"/>
+      <w:lvlJc w:val="left"/>
+      <w:pPr>
+        <w:ind w:left="5760" w:hanging="360"/>
+      </w:pPr>
+      <w:rPr>
+        <w:rFonts w:ascii="Courier New" w:hAnsi="Courier New" w:cs="Courier New" w:hint="default"/>
+      </w:rPr>
+    </w:lvl>
+    <w:lvl w:ilvl="8" w:tplc="04090005" w:tentative="1">
+      <w:start w:val="1"/>
+      <w:numFmt w:val="bullet"/>
+      <w:lvlText w:val=""/>
+      <w:lvlJc w:val="left"/>
+      <w:pPr>
+        <w:ind w:left="6480" w:hanging="360"/>
+      </w:pPr>
+      <w:rPr>
+        <w:rFonts w:ascii="Wingdings" w:hAnsi="Wingdings" w:hint="default"/>
+      </w:rPr>
+    </w:lvl>
+  </w:abstractNum>
+  <w:abstractNum w:abstractNumId="1" w15:restartNumberingAfterBreak="0">
+    <w:nsid w:val="04BF4992"/>
+    <w:multiLevelType w:val="hybridMultilevel"/>
+    <w:tmpl w:val="40AA2514"/>
+    <w:lvl w:ilvl="0" w:tplc="04090001">
+      <w:start w:val="1"/>
+      <w:numFmt w:val="bullet"/>
+      <w:lvlText w:val=""/>
+      <w:lvlJc w:val="left"/>
+      <w:pPr>
+        <w:ind w:left="720" w:hanging="360"/>
+      </w:pPr>
+      <w:rPr>
+        <w:rFonts w:ascii="Symbol" w:hAnsi="Symbol" w:hint="default"/>
+      </w:rPr>
+    </w:lvl>
+    <w:lvl w:ilvl="1" w:tplc="04090003" w:tentative="1">
+      <w:start w:val="1"/>
+      <w:numFmt w:val="bullet"/>
+      <w:lvlText w:val="o"/>
+      <w:lvlJc w:val="left"/>
+      <w:pPr>
+        <w:ind w:left="1440" w:hanging="360"/>
+      </w:pPr>
+      <w:rPr>
+        <w:rFonts w:ascii="Courier New" w:hAnsi="Courier New" w:cs="Courier New" w:hint="default"/>
+      </w:rPr>
+    </w:lvl>
+    <w:lvl w:ilvl="2" w:tplc="04090005" w:tentative="1">
+      <w:start w:val="1"/>
+      <w:numFmt w:val="bullet"/>
+      <w:lvlText w:val=""/>
+      <w:lvlJc w:val="left"/>
+      <w:pPr>
+        <w:ind w:left="2160" w:hanging="360"/>
+      </w:pPr>
+      <w:rPr>
+        <w:rFonts w:ascii="Wingdings" w:hAnsi="Wingdings" w:hint="default"/>
+      </w:rPr>
+    </w:lvl>
+    <w:lvl w:ilvl="3" w:tplc="04090001" w:tentative="1">
+      <w:start w:val="1"/>
+      <w:numFmt w:val="bullet"/>
+      <w:lvlText w:val=""/>
+      <w:lvlJc w:val="left"/>
+      <w:pPr>
+        <w:ind w:left="2880" w:hanging="360"/>
+      </w:pPr>
+      <w:rPr>
+        <w:rFonts w:ascii="Symbol" w:hAnsi="Symbol" w:hint="default"/>
+      </w:rPr>
+    </w:lvl>
+    <w:lvl w:ilvl="4" w:tplc="04090003" w:tentative="1">
+      <w:start w:val="1"/>
+      <w:numFmt w:val="bullet"/>
+      <w:lvlText w:val="o"/>
+      <w:lvlJc w:val="left"/>
+      <w:pPr>
+        <w:ind w:left="3600" w:hanging="360"/>
+      </w:pPr>
+      <w:rPr>
+        <w:rFonts w:ascii="Courier New" w:hAnsi="Courier New" w:cs="Courier New" w:hint="default"/>
+      </w:rPr>
+    </w:lvl>
+    <w:lvl w:ilvl="5" w:tplc="04090005" w:tentative="1">
+      <w:start w:val="1"/>
+      <w:numFmt w:val="bullet"/>
+      <w:lvlText w:val=""/>
+      <w:lvlJc w:val="left"/>
+      <w:pPr>
+        <w:ind w:left="4320" w:hanging="360"/>
+      </w:pPr>
+      <w:rPr>
+        <w:rFonts w:ascii="Wingdings" w:hAnsi="Wingdings" w:hint="default"/>
+      </w:rPr>
+    </w:lvl>
+    <w:lvl w:ilvl="6" w:tplc="04090001" w:tentative="1">
+      <w:start w:val="1"/>
+      <w:numFmt w:val="bullet"/>
+      <w:lvlText w:val=""/>
+      <w:lvlJc w:val="left"/>
+      <w:pPr>
+        <w:ind w:left="5040" w:hanging="360"/>
+      </w:pPr>
+      <w:rPr>
+        <w:rFonts w:ascii="Symbol" w:hAnsi="Symbol" w:hint="default"/>
+      </w:rPr>
+    </w:lvl>
+    <w:lvl w:ilvl="7" w:tplc="04090003" w:tentative="1">
+      <w:start w:val="1"/>
+      <w:numFmt w:val="bullet"/>
+      <w:lvlText w:val="o"/>
+      <w:lvlJc w:val="left"/>
+      <w:pPr>
+        <w:ind w:left="5760" w:hanging="360"/>
+      </w:pPr>
+      <w:rPr>
+        <w:rFonts w:ascii="Courier New" w:hAnsi="Courier New" w:cs="Courier New" w:hint="default"/>
+      </w:rPr>
+    </w:lvl>
+    <w:lvl w:ilvl="8" w:tplc="04090005" w:tentative="1">
+      <w:start w:val="1"/>
+      <w:numFmt w:val="bullet"/>
+      <w:lvlText w:val=""/>
+      <w:lvlJc w:val="left"/>
+      <w:pPr>
+        <w:ind w:left="6480" w:hanging="360"/>
+      </w:pPr>
+      <w:rPr>
+        <w:rFonts w:ascii="Wingdings" w:hAnsi="Wingdings" w:hint="default"/>
+      </w:rPr>
+    </w:lvl>
+  </w:abstractNum>
+  <w:abstractNum w:abstractNumId="2" w15:restartNumberingAfterBreak="0">
+    <w:nsid w:val="04EE4D50"/>
+    <w:multiLevelType w:val="hybridMultilevel"/>
+    <w:tmpl w:val="98B037BA"/>
+    <w:lvl w:ilvl="0" w:tplc="04090001">
+      <w:start w:val="1"/>
+      <w:numFmt w:val="bullet"/>
+      <w:lvlText w:val=""/>
+      <w:lvlJc w:val="left"/>
+      <w:pPr>
+        <w:ind w:left="720" w:hanging="360"/>
+      </w:pPr>
+      <w:rPr>
+        <w:rFonts w:ascii="Symbol" w:hAnsi="Symbol" w:hint="default"/>
+      </w:rPr>
+    </w:lvl>
+    <w:lvl w:ilvl="1" w:tplc="04090003" w:tentative="1">
+      <w:start w:val="1"/>
+      <w:numFmt w:val="bullet"/>
+      <w:lvlText w:val="o"/>
+      <w:lvlJc w:val="left"/>
+      <w:pPr>
+        <w:ind w:left="1440" w:hanging="360"/>
+      </w:pPr>
+      <w:rPr>
+        <w:rFonts w:ascii="Courier New" w:hAnsi="Courier New" w:cs="Courier New" w:hint="default"/>
+      </w:rPr>
+    </w:lvl>
+    <w:lvl w:ilvl="2" w:tplc="04090005" w:tentative="1">
+      <w:start w:val="1"/>
+      <w:numFmt w:val="bullet"/>
+      <w:lvlText w:val=""/>
+      <w:lvlJc w:val="left"/>
+      <w:pPr>
+        <w:ind w:left="2160" w:hanging="360"/>
+      </w:pPr>
+      <w:rPr>
+        <w:rFonts w:ascii="Wingdings" w:hAnsi="Wingdings" w:hint="default"/>
+      </w:rPr>
+    </w:lvl>
+    <w:lvl w:ilvl="3" w:tplc="04090001" w:tentative="1">
+      <w:start w:val="1"/>
+      <w:numFmt w:val="bullet"/>
+      <w:lvlText w:val=""/>
+      <w:lvlJc w:val="left"/>
+      <w:pPr>
+        <w:ind w:left="2880" w:hanging="360"/>
+      </w:pPr>
+      <w:rPr>
+        <w:rFonts w:ascii="Symbol" w:hAnsi="Symbol" w:hint="default"/>
+      </w:rPr>
+    </w:lvl>
+    <w:lvl w:ilvl="4" w:tplc="04090003" w:tentative="1">
+      <w:start w:val="1"/>
+      <w:numFmt w:val="bullet"/>
+      <w:lvlText w:val="o"/>
+      <w:lvlJc w:val="left"/>
+      <w:pPr>
+        <w:ind w:left="3600" w:hanging="360"/>
+      </w:pPr>
+      <w:rPr>
+        <w:rFonts w:ascii="Courier New" w:hAnsi="Courier New" w:cs="Courier New" w:hint="default"/>
+      </w:rPr>
+    </w:lvl>
+    <w:lvl w:ilvl="5" w:tplc="04090005" w:tentative="1">
+      <w:start w:val="1"/>
+      <w:numFmt w:val="bullet"/>
+      <w:lvlText w:val=""/>
+      <w:lvlJc w:val="left"/>
+      <w:pPr>
+        <w:ind w:left="4320" w:hanging="360"/>
+      </w:pPr>
+      <w:rPr>
+        <w:rFonts w:ascii="Wingdings" w:hAnsi="Wingdings" w:hint="default"/>
+      </w:rPr>
+    </w:lvl>
+    <w:lvl w:ilvl="6" w:tplc="04090001" w:tentative="1">
+      <w:start w:val="1"/>
+      <w:numFmt w:val="bullet"/>
+      <w:lvlText w:val=""/>
+      <w:lvlJc w:val="left"/>
+      <w:pPr>
+        <w:ind w:left="5040" w:hanging="360"/>
+      </w:pPr>
+      <w:rPr>
+        <w:rFonts w:ascii="Symbol" w:hAnsi="Symbol" w:hint="default"/>
+      </w:rPr>
+    </w:lvl>
+    <w:lvl w:ilvl="7" w:tplc="04090003" w:tentative="1">
+      <w:start w:val="1"/>
+      <w:numFmt w:val="bullet"/>
+      <w:lvlText w:val="o"/>
+      <w:lvlJc w:val="left"/>
+      <w:pPr>
+        <w:ind w:left="5760" w:hanging="360"/>
+      </w:pPr>
+      <w:rPr>
+        <w:rFonts w:ascii="Courier New" w:hAnsi="Courier New" w:cs="Courier New" w:hint="default"/>
+      </w:rPr>
+    </w:lvl>
+    <w:lvl w:ilvl="8" w:tplc="04090005" w:tentative="1">
+      <w:start w:val="1"/>
+      <w:numFmt w:val="bullet"/>
+      <w:lvlText w:val=""/>
+      <w:lvlJc w:val="left"/>
+      <w:pPr>
+        <w:ind w:left="6480" w:hanging="360"/>
+      </w:pPr>
+      <w:rPr>
+        <w:rFonts w:ascii="Wingdings" w:hAnsi="Wingdings" w:hint="default"/>
+      </w:rPr>
+    </w:lvl>
+  </w:abstractNum>
+  <w:abstractNum w:abstractNumId="3" w15:restartNumberingAfterBreak="0">
     <w:nsid w:val="1266068F"/>
     <w:multiLevelType w:val="hybridMultilevel"/>
     <w:tmpl w:val="24B238B6"/>
@@ -2001,7 +4802,120 @@
       </w:pPr>
     </w:lvl>
   </w:abstractNum>
-  <w:abstractNum w:abstractNumId="1" w15:restartNumberingAfterBreak="0">
+  <w:abstractNum w:abstractNumId="4" w15:restartNumberingAfterBreak="0">
+    <w:nsid w:val="1E7F1C95"/>
+    <w:multiLevelType w:val="hybridMultilevel"/>
+    <w:tmpl w:val="88DCCAF8"/>
+    <w:lvl w:ilvl="0" w:tplc="04090001">
+      <w:start w:val="1"/>
+      <w:numFmt w:val="bullet"/>
+      <w:lvlText w:val=""/>
+      <w:lvlJc w:val="left"/>
+      <w:pPr>
+        <w:ind w:left="720" w:hanging="360"/>
+      </w:pPr>
+      <w:rPr>
+        <w:rFonts w:ascii="Symbol" w:hAnsi="Symbol" w:hint="default"/>
+      </w:rPr>
+    </w:lvl>
+    <w:lvl w:ilvl="1" w:tplc="04090003" w:tentative="1">
+      <w:start w:val="1"/>
+      <w:numFmt w:val="bullet"/>
+      <w:lvlText w:val="o"/>
+      <w:lvlJc w:val="left"/>
+      <w:pPr>
+        <w:ind w:left="1440" w:hanging="360"/>
+      </w:pPr>
+      <w:rPr>
+        <w:rFonts w:ascii="Courier New" w:hAnsi="Courier New" w:cs="Courier New" w:hint="default"/>
+      </w:rPr>
+    </w:lvl>
+    <w:lvl w:ilvl="2" w:tplc="04090005" w:tentative="1">
+      <w:start w:val="1"/>
+      <w:numFmt w:val="bullet"/>
+      <w:lvlText w:val=""/>
+      <w:lvlJc w:val="left"/>
+      <w:pPr>
+        <w:ind w:left="2160" w:hanging="360"/>
+      </w:pPr>
+      <w:rPr>
+        <w:rFonts w:ascii="Wingdings" w:hAnsi="Wingdings" w:hint="default"/>
+      </w:rPr>
+    </w:lvl>
+    <w:lvl w:ilvl="3" w:tplc="04090001" w:tentative="1">
+      <w:start w:val="1"/>
+      <w:numFmt w:val="bullet"/>
+      <w:lvlText w:val=""/>
+      <w:lvlJc w:val="left"/>
+      <w:pPr>
+        <w:ind w:left="2880" w:hanging="360"/>
+      </w:pPr>
+      <w:rPr>
+        <w:rFonts w:ascii="Symbol" w:hAnsi="Symbol" w:hint="default"/>
+      </w:rPr>
+    </w:lvl>
+    <w:lvl w:ilvl="4" w:tplc="04090003" w:tentative="1">
+      <w:start w:val="1"/>
+      <w:numFmt w:val="bullet"/>
+      <w:lvlText w:val="o"/>
+      <w:lvlJc w:val="left"/>
+      <w:pPr>
+        <w:ind w:left="3600" w:hanging="360"/>
+      </w:pPr>
+      <w:rPr>
+        <w:rFonts w:ascii="Courier New" w:hAnsi="Courier New" w:cs="Courier New" w:hint="default"/>
+      </w:rPr>
+    </w:lvl>
+    <w:lvl w:ilvl="5" w:tplc="04090005" w:tentative="1">
+      <w:start w:val="1"/>
+      <w:numFmt w:val="bullet"/>
+      <w:lvlText w:val=""/>
+      <w:lvlJc w:val="left"/>
+      <w:pPr>
+        <w:ind w:left="4320" w:hanging="360"/>
+      </w:pPr>
+      <w:rPr>
+        <w:rFonts w:ascii="Wingdings" w:hAnsi="Wingdings" w:hint="default"/>
+      </w:rPr>
+    </w:lvl>
+    <w:lvl w:ilvl="6" w:tplc="04090001" w:tentative="1">
+      <w:start w:val="1"/>
+      <w:numFmt w:val="bullet"/>
+      <w:lvlText w:val=""/>
+      <w:lvlJc w:val="left"/>
+      <w:pPr>
+        <w:ind w:left="5040" w:hanging="360"/>
+      </w:pPr>
+      <w:rPr>
+        <w:rFonts w:ascii="Symbol" w:hAnsi="Symbol" w:hint="default"/>
+      </w:rPr>
+    </w:lvl>
+    <w:lvl w:ilvl="7" w:tplc="04090003" w:tentative="1">
+      <w:start w:val="1"/>
+      <w:numFmt w:val="bullet"/>
+      <w:lvlText w:val="o"/>
+      <w:lvlJc w:val="left"/>
+      <w:pPr>
+        <w:ind w:left="5760" w:hanging="360"/>
+      </w:pPr>
+      <w:rPr>
+        <w:rFonts w:ascii="Courier New" w:hAnsi="Courier New" w:cs="Courier New" w:hint="default"/>
+      </w:rPr>
+    </w:lvl>
+    <w:lvl w:ilvl="8" w:tplc="04090005" w:tentative="1">
+      <w:start w:val="1"/>
+      <w:numFmt w:val="bullet"/>
+      <w:lvlText w:val=""/>
+      <w:lvlJc w:val="left"/>
+      <w:pPr>
+        <w:ind w:left="6480" w:hanging="360"/>
+      </w:pPr>
+      <w:rPr>
+        <w:rFonts w:ascii="Wingdings" w:hAnsi="Wingdings" w:hint="default"/>
+      </w:rPr>
+    </w:lvl>
+  </w:abstractNum>
+  <w:abstractNum w:abstractNumId="5" w15:restartNumberingAfterBreak="0">
     <w:nsid w:val="238445AD"/>
     <w:multiLevelType w:val="hybridMultilevel"/>
     <w:tmpl w:val="6F1E3678"/>
@@ -2114,7 +5028,7 @@
       </w:rPr>
     </w:lvl>
   </w:abstractNum>
-  <w:abstractNum w:abstractNumId="2" w15:restartNumberingAfterBreak="0">
+  <w:abstractNum w:abstractNumId="6" w15:restartNumberingAfterBreak="0">
     <w:nsid w:val="304A413F"/>
     <w:multiLevelType w:val="hybridMultilevel"/>
     <w:tmpl w:val="7D883E0E"/>
@@ -2200,7 +5114,7 @@
       </w:pPr>
     </w:lvl>
   </w:abstractNum>
-  <w:abstractNum w:abstractNumId="3" w15:restartNumberingAfterBreak="0">
+  <w:abstractNum w:abstractNumId="7" w15:restartNumberingAfterBreak="0">
     <w:nsid w:val="322732B0"/>
     <w:multiLevelType w:val="hybridMultilevel"/>
     <w:tmpl w:val="B55E649C"/>
@@ -2313,7 +5227,7 @@
       </w:rPr>
     </w:lvl>
   </w:abstractNum>
-  <w:abstractNum w:abstractNumId="4" w15:restartNumberingAfterBreak="0">
+  <w:abstractNum w:abstractNumId="8" w15:restartNumberingAfterBreak="0">
     <w:nsid w:val="3AA20F4B"/>
     <w:multiLevelType w:val="hybridMultilevel"/>
     <w:tmpl w:val="E260246E"/>
@@ -2426,7 +5340,120 @@
       </w:rPr>
     </w:lvl>
   </w:abstractNum>
-  <w:abstractNum w:abstractNumId="5" w15:restartNumberingAfterBreak="0">
+  <w:abstractNum w:abstractNumId="9" w15:restartNumberingAfterBreak="0">
+    <w:nsid w:val="43677607"/>
+    <w:multiLevelType w:val="hybridMultilevel"/>
+    <w:tmpl w:val="7FA4491A"/>
+    <w:lvl w:ilvl="0" w:tplc="04090001">
+      <w:start w:val="1"/>
+      <w:numFmt w:val="bullet"/>
+      <w:lvlText w:val=""/>
+      <w:lvlJc w:val="left"/>
+      <w:pPr>
+        <w:ind w:left="720" w:hanging="360"/>
+      </w:pPr>
+      <w:rPr>
+        <w:rFonts w:ascii="Symbol" w:hAnsi="Symbol" w:hint="default"/>
+      </w:rPr>
+    </w:lvl>
+    <w:lvl w:ilvl="1" w:tplc="04090003" w:tentative="1">
+      <w:start w:val="1"/>
+      <w:numFmt w:val="bullet"/>
+      <w:lvlText w:val="o"/>
+      <w:lvlJc w:val="left"/>
+      <w:pPr>
+        <w:ind w:left="1440" w:hanging="360"/>
+      </w:pPr>
+      <w:rPr>
+        <w:rFonts w:ascii="Courier New" w:hAnsi="Courier New" w:cs="Courier New" w:hint="default"/>
+      </w:rPr>
+    </w:lvl>
+    <w:lvl w:ilvl="2" w:tplc="04090005" w:tentative="1">
+      <w:start w:val="1"/>
+      <w:numFmt w:val="bullet"/>
+      <w:lvlText w:val=""/>
+      <w:lvlJc w:val="left"/>
+      <w:pPr>
+        <w:ind w:left="2160" w:hanging="360"/>
+      </w:pPr>
+      <w:rPr>
+        <w:rFonts w:ascii="Wingdings" w:hAnsi="Wingdings" w:hint="default"/>
+      </w:rPr>
+    </w:lvl>
+    <w:lvl w:ilvl="3" w:tplc="04090001" w:tentative="1">
+      <w:start w:val="1"/>
+      <w:numFmt w:val="bullet"/>
+      <w:lvlText w:val=""/>
+      <w:lvlJc w:val="left"/>
+      <w:pPr>
+        <w:ind w:left="2880" w:hanging="360"/>
+      </w:pPr>
+      <w:rPr>
+        <w:rFonts w:ascii="Symbol" w:hAnsi="Symbol" w:hint="default"/>
+      </w:rPr>
+    </w:lvl>
+    <w:lvl w:ilvl="4" w:tplc="04090003" w:tentative="1">
+      <w:start w:val="1"/>
+      <w:numFmt w:val="bullet"/>
+      <w:lvlText w:val="o"/>
+      <w:lvlJc w:val="left"/>
+      <w:pPr>
+        <w:ind w:left="3600" w:hanging="360"/>
+      </w:pPr>
+      <w:rPr>
+        <w:rFonts w:ascii="Courier New" w:hAnsi="Courier New" w:cs="Courier New" w:hint="default"/>
+      </w:rPr>
+    </w:lvl>
+    <w:lvl w:ilvl="5" w:tplc="04090005" w:tentative="1">
+      <w:start w:val="1"/>
+      <w:numFmt w:val="bullet"/>
+      <w:lvlText w:val=""/>
+      <w:lvlJc w:val="left"/>
+      <w:pPr>
+        <w:ind w:left="4320" w:hanging="360"/>
+      </w:pPr>
+      <w:rPr>
+        <w:rFonts w:ascii="Wingdings" w:hAnsi="Wingdings" w:hint="default"/>
+      </w:rPr>
+    </w:lvl>
+    <w:lvl w:ilvl="6" w:tplc="04090001" w:tentative="1">
+      <w:start w:val="1"/>
+      <w:numFmt w:val="bullet"/>
+      <w:lvlText w:val=""/>
+      <w:lvlJc w:val="left"/>
+      <w:pPr>
+        <w:ind w:left="5040" w:hanging="360"/>
+      </w:pPr>
+      <w:rPr>
+        <w:rFonts w:ascii="Symbol" w:hAnsi="Symbol" w:hint="default"/>
+      </w:rPr>
+    </w:lvl>
+    <w:lvl w:ilvl="7" w:tplc="04090003" w:tentative="1">
+      <w:start w:val="1"/>
+      <w:numFmt w:val="bullet"/>
+      <w:lvlText w:val="o"/>
+      <w:lvlJc w:val="left"/>
+      <w:pPr>
+        <w:ind w:left="5760" w:hanging="360"/>
+      </w:pPr>
+      <w:rPr>
+        <w:rFonts w:ascii="Courier New" w:hAnsi="Courier New" w:cs="Courier New" w:hint="default"/>
+      </w:rPr>
+    </w:lvl>
+    <w:lvl w:ilvl="8" w:tplc="04090005" w:tentative="1">
+      <w:start w:val="1"/>
+      <w:numFmt w:val="bullet"/>
+      <w:lvlText w:val=""/>
+      <w:lvlJc w:val="left"/>
+      <w:pPr>
+        <w:ind w:left="6480" w:hanging="360"/>
+      </w:pPr>
+      <w:rPr>
+        <w:rFonts w:ascii="Wingdings" w:hAnsi="Wingdings" w:hint="default"/>
+      </w:rPr>
+    </w:lvl>
+  </w:abstractNum>
+  <w:abstractNum w:abstractNumId="10" w15:restartNumberingAfterBreak="0">
     <w:nsid w:val="50C96725"/>
     <w:multiLevelType w:val="hybridMultilevel"/>
     <w:tmpl w:val="62E8DFD4"/>
@@ -2512,7 +5539,7 @@
       </w:pPr>
     </w:lvl>
   </w:abstractNum>
-  <w:abstractNum w:abstractNumId="6" w15:restartNumberingAfterBreak="0">
+  <w:abstractNum w:abstractNumId="11" w15:restartNumberingAfterBreak="0">
     <w:nsid w:val="5AFA693F"/>
     <w:multiLevelType w:val="hybridMultilevel"/>
     <w:tmpl w:val="C1D80964"/>
@@ -2625,8 +5652,121 @@
       </w:rPr>
     </w:lvl>
   </w:abstractNum>
+  <w:abstractNum w:abstractNumId="12" w15:restartNumberingAfterBreak="0">
+    <w:nsid w:val="6B92218D"/>
+    <w:multiLevelType w:val="hybridMultilevel"/>
+    <w:tmpl w:val="BBE00020"/>
+    <w:lvl w:ilvl="0" w:tplc="04090001">
+      <w:start w:val="1"/>
+      <w:numFmt w:val="bullet"/>
+      <w:lvlText w:val=""/>
+      <w:lvlJc w:val="left"/>
+      <w:pPr>
+        <w:ind w:left="720" w:hanging="360"/>
+      </w:pPr>
+      <w:rPr>
+        <w:rFonts w:ascii="Symbol" w:hAnsi="Symbol" w:hint="default"/>
+      </w:rPr>
+    </w:lvl>
+    <w:lvl w:ilvl="1" w:tplc="04090003" w:tentative="1">
+      <w:start w:val="1"/>
+      <w:numFmt w:val="bullet"/>
+      <w:lvlText w:val="o"/>
+      <w:lvlJc w:val="left"/>
+      <w:pPr>
+        <w:ind w:left="1440" w:hanging="360"/>
+      </w:pPr>
+      <w:rPr>
+        <w:rFonts w:ascii="Courier New" w:hAnsi="Courier New" w:cs="Courier New" w:hint="default"/>
+      </w:rPr>
+    </w:lvl>
+    <w:lvl w:ilvl="2" w:tplc="04090005" w:tentative="1">
+      <w:start w:val="1"/>
+      <w:numFmt w:val="bullet"/>
+      <w:lvlText w:val=""/>
+      <w:lvlJc w:val="left"/>
+      <w:pPr>
+        <w:ind w:left="2160" w:hanging="360"/>
+      </w:pPr>
+      <w:rPr>
+        <w:rFonts w:ascii="Wingdings" w:hAnsi="Wingdings" w:hint="default"/>
+      </w:rPr>
+    </w:lvl>
+    <w:lvl w:ilvl="3" w:tplc="04090001" w:tentative="1">
+      <w:start w:val="1"/>
+      <w:numFmt w:val="bullet"/>
+      <w:lvlText w:val=""/>
+      <w:lvlJc w:val="left"/>
+      <w:pPr>
+        <w:ind w:left="2880" w:hanging="360"/>
+      </w:pPr>
+      <w:rPr>
+        <w:rFonts w:ascii="Symbol" w:hAnsi="Symbol" w:hint="default"/>
+      </w:rPr>
+    </w:lvl>
+    <w:lvl w:ilvl="4" w:tplc="04090003" w:tentative="1">
+      <w:start w:val="1"/>
+      <w:numFmt w:val="bullet"/>
+      <w:lvlText w:val="o"/>
+      <w:lvlJc w:val="left"/>
+      <w:pPr>
+        <w:ind w:left="3600" w:hanging="360"/>
+      </w:pPr>
+      <w:rPr>
+        <w:rFonts w:ascii="Courier New" w:hAnsi="Courier New" w:cs="Courier New" w:hint="default"/>
+      </w:rPr>
+    </w:lvl>
+    <w:lvl w:ilvl="5" w:tplc="04090005" w:tentative="1">
+      <w:start w:val="1"/>
+      <w:numFmt w:val="bullet"/>
+      <w:lvlText w:val=""/>
+      <w:lvlJc w:val="left"/>
+      <w:pPr>
+        <w:ind w:left="4320" w:hanging="360"/>
+      </w:pPr>
+      <w:rPr>
+        <w:rFonts w:ascii="Wingdings" w:hAnsi="Wingdings" w:hint="default"/>
+      </w:rPr>
+    </w:lvl>
+    <w:lvl w:ilvl="6" w:tplc="04090001" w:tentative="1">
+      <w:start w:val="1"/>
+      <w:numFmt w:val="bullet"/>
+      <w:lvlText w:val=""/>
+      <w:lvlJc w:val="left"/>
+      <w:pPr>
+        <w:ind w:left="5040" w:hanging="360"/>
+      </w:pPr>
+      <w:rPr>
+        <w:rFonts w:ascii="Symbol" w:hAnsi="Symbol" w:hint="default"/>
+      </w:rPr>
+    </w:lvl>
+    <w:lvl w:ilvl="7" w:tplc="04090003" w:tentative="1">
+      <w:start w:val="1"/>
+      <w:numFmt w:val="bullet"/>
+      <w:lvlText w:val="o"/>
+      <w:lvlJc w:val="left"/>
+      <w:pPr>
+        <w:ind w:left="5760" w:hanging="360"/>
+      </w:pPr>
+      <w:rPr>
+        <w:rFonts w:ascii="Courier New" w:hAnsi="Courier New" w:cs="Courier New" w:hint="default"/>
+      </w:rPr>
+    </w:lvl>
+    <w:lvl w:ilvl="8" w:tplc="04090005" w:tentative="1">
+      <w:start w:val="1"/>
+      <w:numFmt w:val="bullet"/>
+      <w:lvlText w:val=""/>
+      <w:lvlJc w:val="left"/>
+      <w:pPr>
+        <w:ind w:left="6480" w:hanging="360"/>
+      </w:pPr>
+      <w:rPr>
+        <w:rFonts w:ascii="Wingdings" w:hAnsi="Wingdings" w:hint="default"/>
+      </w:rPr>
+    </w:lvl>
+  </w:abstractNum>
   <w:num w:numId="1" w16cid:durableId="1971667404">
-    <w:abstractNumId w:val="5"/>
+    <w:abstractNumId w:val="10"/>
     <w:lvlOverride w:ilvl="0">
       <w:startOverride w:val="1"/>
     </w:lvlOverride>
@@ -2656,7 +5796,7 @@
     </w:lvlOverride>
   </w:num>
   <w:num w:numId="2" w16cid:durableId="995911224">
-    <w:abstractNumId w:val="0"/>
+    <w:abstractNumId w:val="3"/>
     <w:lvlOverride w:ilvl="0"/>
     <w:lvlOverride w:ilvl="1">
       <w:startOverride w:val="1"/>
@@ -2684,7 +5824,7 @@
     </w:lvlOverride>
   </w:num>
   <w:num w:numId="3" w16cid:durableId="1213932002">
-    <w:abstractNumId w:val="1"/>
+    <w:abstractNumId w:val="5"/>
     <w:lvlOverride w:ilvl="0"/>
     <w:lvlOverride w:ilvl="1"/>
     <w:lvlOverride w:ilvl="2"/>
@@ -2696,7 +5836,7 @@
     <w:lvlOverride w:ilvl="8"/>
   </w:num>
   <w:num w:numId="4" w16cid:durableId="947741826">
-    <w:abstractNumId w:val="3"/>
+    <w:abstractNumId w:val="7"/>
     <w:lvlOverride w:ilvl="0"/>
     <w:lvlOverride w:ilvl="1"/>
     <w:lvlOverride w:ilvl="2"/>
@@ -2708,7 +5848,7 @@
     <w:lvlOverride w:ilvl="8"/>
   </w:num>
   <w:num w:numId="5" w16cid:durableId="863059002">
-    <w:abstractNumId w:val="2"/>
+    <w:abstractNumId w:val="6"/>
     <w:lvlOverride w:ilvl="0">
       <w:startOverride w:val="1"/>
     </w:lvlOverride>
@@ -2738,7 +5878,7 @@
     </w:lvlOverride>
   </w:num>
   <w:num w:numId="6" w16cid:durableId="2038040665">
-    <w:abstractNumId w:val="4"/>
+    <w:abstractNumId w:val="8"/>
     <w:lvlOverride w:ilvl="0"/>
     <w:lvlOverride w:ilvl="1"/>
     <w:lvlOverride w:ilvl="2"/>
@@ -2750,16 +5890,34 @@
     <w:lvlOverride w:ilvl="8"/>
   </w:num>
   <w:num w:numId="7" w16cid:durableId="1276332468">
+    <w:abstractNumId w:val="10"/>
+  </w:num>
+  <w:num w:numId="8" w16cid:durableId="1416442225">
+    <w:abstractNumId w:val="3"/>
+  </w:num>
+  <w:num w:numId="9" w16cid:durableId="2074280257">
     <w:abstractNumId w:val="5"/>
   </w:num>
-  <w:num w:numId="8" w16cid:durableId="1416442225">
+  <w:num w:numId="10" w16cid:durableId="709764947">
+    <w:abstractNumId w:val="11"/>
+  </w:num>
+  <w:num w:numId="11" w16cid:durableId="1292174629">
     <w:abstractNumId w:val="0"/>
   </w:num>
-  <w:num w:numId="9" w16cid:durableId="2074280257">
+  <w:num w:numId="12" w16cid:durableId="928586185">
+    <w:abstractNumId w:val="12"/>
+  </w:num>
+  <w:num w:numId="13" w16cid:durableId="1828088915">
+    <w:abstractNumId w:val="2"/>
+  </w:num>
+  <w:num w:numId="14" w16cid:durableId="1543833553">
+    <w:abstractNumId w:val="4"/>
+  </w:num>
+  <w:num w:numId="15" w16cid:durableId="1712732376">
     <w:abstractNumId w:val="1"/>
   </w:num>
-  <w:num w:numId="10" w16cid:durableId="709764947">
-    <w:abstractNumId w:val="6"/>
+  <w:num w:numId="16" w16cid:durableId="535310397">
+    <w:abstractNumId w:val="9"/>
   </w:num>
 </w:numbering>
 </file>
@@ -3699,6 +6857,50 @@
       </w:tblBorders>
     </w:tblPr>
   </w:style>
+  <w:style w:type="paragraph" w:styleId="Header">
+    <w:name w:val="header"/>
+    <w:basedOn w:val="Normal"/>
+    <w:link w:val="HeaderChar"/>
+    <w:uiPriority w:val="99"/>
+    <w:unhideWhenUsed/>
+    <w:rsid w:val="009C7229"/>
+    <w:pPr>
+      <w:tabs>
+        <w:tab w:val="center" w:pos="4680"/>
+        <w:tab w:val="right" w:pos="9360"/>
+      </w:tabs>
+      <w:spacing w:after="0" w:line="240" w:lineRule="auto"/>
+    </w:pPr>
+  </w:style>
+  <w:style w:type="character" w:customStyle="1" w:styleId="HeaderChar">
+    <w:name w:val="Header Char"/>
+    <w:basedOn w:val="DefaultParagraphFont"/>
+    <w:link w:val="Header"/>
+    <w:uiPriority w:val="99"/>
+    <w:rsid w:val="009C7229"/>
+  </w:style>
+  <w:style w:type="paragraph" w:styleId="Footer">
+    <w:name w:val="footer"/>
+    <w:basedOn w:val="Normal"/>
+    <w:link w:val="FooterChar"/>
+    <w:uiPriority w:val="99"/>
+    <w:unhideWhenUsed/>
+    <w:rsid w:val="009C7229"/>
+    <w:pPr>
+      <w:tabs>
+        <w:tab w:val="center" w:pos="4680"/>
+        <w:tab w:val="right" w:pos="9360"/>
+      </w:tabs>
+      <w:spacing w:after="0" w:line="240" w:lineRule="auto"/>
+    </w:pPr>
+  </w:style>
+  <w:style w:type="character" w:customStyle="1" w:styleId="FooterChar">
+    <w:name w:val="Footer Char"/>
+    <w:basedOn w:val="DefaultParagraphFont"/>
+    <w:link w:val="Footer"/>
+    <w:uiPriority w:val="99"/>
+    <w:rsid w:val="009C7229"/>
+  </w:style>
 </w:styles>
 </file>
 
@@ -3995,4 +7197,16 @@
     </a:ext>
   </a:extLst>
 </a:theme>
+</file>
+
+<file path=customXml/item1.xml><?xml version="1.0" encoding="utf-8"?>
+<b:Sources xmlns:b="http://schemas.openxmlformats.org/officeDocument/2006/bibliography" xmlns="http://schemas.openxmlformats.org/officeDocument/2006/bibliography" SelectedStyle="\APASixthEditionOfficeOnline.xsl" StyleName="APA" Version="6"/>
+</file>
+
+<file path=customXml/itemProps1.xml><?xml version="1.0" encoding="utf-8"?>
+<ds:datastoreItem xmlns:ds="http://schemas.openxmlformats.org/officeDocument/2006/customXml" ds:itemID="{9A99F1F0-B01C-48A3-9683-70C72F7A5569}">
+  <ds:schemaRefs>
+    <ds:schemaRef ds:uri="http://schemas.openxmlformats.org/officeDocument/2006/bibliography"/>
+  </ds:schemaRefs>
+</ds:datastoreItem>
 </file>
</xml_diff>

<commit_message>
update dokumentasi ke 3 Sabrina Azzahra
</commit_message>
<xml_diff>
--- a/dokumentasi/Dokumentasi Github_Sabrina Az Zahra-23312235.docx
+++ b/dokumentasi/Dokumentasi Github_Sabrina Az Zahra-23312235.docx
@@ -3312,6 +3312,7 @@
                 <w:bCs/>
                 <w:noProof/>
               </w:rPr>
+              <w:lastRenderedPageBreak/>
               <w:t xml:space="preserve">4. Membuat </w:t>
             </w:r>
             <w:r>
@@ -4314,6 +4315,7 @@
                 <w:bCs/>
                 <w:noProof/>
               </w:rPr>
+              <w:lastRenderedPageBreak/>
               <w:t>5</w:t>
             </w:r>
             <w:r>
@@ -4741,6 +4743,7 @@
                 <w:bCs/>
                 <w:noProof/>
               </w:rPr>
+              <w:lastRenderedPageBreak/>
               <w:t>6. Mengubah tampilan footer menjadi kosong pada halaman RiwayatFragment</w:t>
             </w:r>
             <w:r>
@@ -5185,6 +5188,7 @@
                 <w:bCs/>
                 <w:noProof/>
               </w:rPr>
+              <w:lastRenderedPageBreak/>
               <w:t xml:space="preserve">7. </w:t>
             </w:r>
             <w:r>
@@ -5910,6 +5914,2017 @@
         </w:rPr>
       </w:pPr>
     </w:p>
+    <w:p>
+      <w:pPr>
+        <w:spacing w:line="360" w:lineRule="auto"/>
+        <w:jc w:val="both"/>
+        <w:rPr>
+          <w:rFonts w:ascii="Arial" w:hAnsi="Arial" w:cs="Arial"/>
+        </w:rPr>
+      </w:pPr>
+    </w:p>
+    <w:p>
+      <w:pPr>
+        <w:spacing w:line="360" w:lineRule="auto"/>
+        <w:jc w:val="both"/>
+        <w:rPr>
+          <w:rFonts w:ascii="Arial" w:hAnsi="Arial" w:cs="Arial"/>
+        </w:rPr>
+      </w:pPr>
+    </w:p>
+    <w:p>
+      <w:pPr>
+        <w:spacing w:line="360" w:lineRule="auto"/>
+        <w:jc w:val="both"/>
+        <w:rPr>
+          <w:rFonts w:ascii="Arial" w:hAnsi="Arial" w:cs="Arial"/>
+        </w:rPr>
+      </w:pPr>
+    </w:p>
+    <w:p>
+      <w:pPr>
+        <w:spacing w:line="360" w:lineRule="auto"/>
+        <w:jc w:val="both"/>
+        <w:rPr>
+          <w:rFonts w:ascii="Arial" w:hAnsi="Arial" w:cs="Arial"/>
+        </w:rPr>
+      </w:pPr>
+    </w:p>
+    <w:p>
+      <w:pPr>
+        <w:spacing w:line="360" w:lineRule="auto"/>
+        <w:jc w:val="both"/>
+        <w:rPr>
+          <w:rFonts w:ascii="Arial" w:hAnsi="Arial" w:cs="Arial"/>
+        </w:rPr>
+      </w:pPr>
+    </w:p>
+    <w:p>
+      <w:pPr>
+        <w:spacing w:line="360" w:lineRule="auto"/>
+        <w:jc w:val="both"/>
+        <w:rPr>
+          <w:rFonts w:ascii="Arial" w:hAnsi="Arial" w:cs="Arial"/>
+        </w:rPr>
+      </w:pPr>
+    </w:p>
+    <w:p>
+      <w:pPr>
+        <w:spacing w:line="360" w:lineRule="auto"/>
+        <w:jc w:val="both"/>
+        <w:rPr>
+          <w:rFonts w:ascii="Arial" w:hAnsi="Arial" w:cs="Arial"/>
+        </w:rPr>
+      </w:pPr>
+    </w:p>
+    <w:p>
+      <w:pPr>
+        <w:spacing w:line="360" w:lineRule="auto"/>
+        <w:jc w:val="both"/>
+        <w:rPr>
+          <w:rFonts w:ascii="Arial" w:hAnsi="Arial" w:cs="Arial"/>
+        </w:rPr>
+      </w:pPr>
+    </w:p>
+    <w:p>
+      <w:pPr>
+        <w:spacing w:line="360" w:lineRule="auto"/>
+        <w:jc w:val="both"/>
+        <w:rPr>
+          <w:rFonts w:ascii="Arial" w:hAnsi="Arial" w:cs="Arial"/>
+        </w:rPr>
+      </w:pPr>
+    </w:p>
+    <w:tbl>
+      <w:tblPr>
+        <w:tblStyle w:val="TableGrid"/>
+        <w:tblW w:w="0" w:type="auto"/>
+        <w:tblLook w:val="04A0" w:firstRow="1" w:lastRow="0" w:firstColumn="1" w:lastColumn="0" w:noHBand="0" w:noVBand="1"/>
+      </w:tblPr>
+      <w:tblGrid>
+        <w:gridCol w:w="9350"/>
+      </w:tblGrid>
+      <w:tr>
+        <w:tc>
+          <w:tcPr>
+            <w:tcW w:w="9350" w:type="dxa"/>
+          </w:tcPr>
+          <w:p>
+            <w:pPr>
+              <w:spacing w:line="360" w:lineRule="auto"/>
+              <w:jc w:val="both"/>
+              <w:rPr>
+                <w:rFonts w:ascii="Arial" w:hAnsi="Arial" w:cs="Arial"/>
+                <w:b/>
+                <w:bCs/>
+              </w:rPr>
+            </w:pPr>
+            <w:r>
+              <w:rPr>
+                <w:rFonts w:ascii="Arial" w:hAnsi="Arial" w:cs="Arial"/>
+                <w:b/>
+                <w:bCs/>
+              </w:rPr>
+              <w:lastRenderedPageBreak/>
+              <w:t xml:space="preserve">8. </w:t>
+            </w:r>
+            <w:proofErr w:type="spellStart"/>
+            <w:r>
+              <w:rPr>
+                <w:rFonts w:ascii="Arial" w:hAnsi="Arial" w:cs="Arial"/>
+                <w:b/>
+                <w:bCs/>
+              </w:rPr>
+              <w:t>membuat</w:t>
+            </w:r>
+            <w:proofErr w:type="spellEnd"/>
+            <w:r>
+              <w:rPr>
+                <w:rFonts w:ascii="Arial" w:hAnsi="Arial" w:cs="Arial"/>
+                <w:b/>
+                <w:bCs/>
+              </w:rPr>
+              <w:t xml:space="preserve"> fragment </w:t>
+            </w:r>
+            <w:proofErr w:type="spellStart"/>
+            <w:r>
+              <w:rPr>
+                <w:rFonts w:ascii="Arial" w:hAnsi="Arial" w:cs="Arial"/>
+                <w:b/>
+                <w:bCs/>
+              </w:rPr>
+              <w:t>materi</w:t>
+            </w:r>
+            <w:proofErr w:type="spellEnd"/>
+            <w:r>
+              <w:rPr>
+                <w:rFonts w:ascii="Arial" w:hAnsi="Arial" w:cs="Arial"/>
+                <w:b/>
+                <w:bCs/>
+              </w:rPr>
+              <w:t xml:space="preserve"> 1 </w:t>
+            </w:r>
+            <w:proofErr w:type="spellStart"/>
+            <w:r>
+              <w:rPr>
+                <w:rFonts w:ascii="Arial" w:hAnsi="Arial" w:cs="Arial"/>
+                <w:b/>
+                <w:bCs/>
+              </w:rPr>
+              <w:t>aljabar</w:t>
+            </w:r>
+            <w:proofErr w:type="spellEnd"/>
+          </w:p>
+          <w:p>
+            <w:pPr>
+              <w:spacing w:line="360" w:lineRule="auto"/>
+              <w:jc w:val="both"/>
+              <w:rPr>
+                <w:rFonts w:ascii="Arial" w:hAnsi="Arial" w:cs="Arial"/>
+                <w:b/>
+                <w:bCs/>
+              </w:rPr>
+            </w:pPr>
+            <w:r>
+              <w:rPr>
+                <w:rFonts w:ascii="Arial" w:hAnsi="Arial" w:cs="Arial"/>
+                <w:b/>
+                <w:bCs/>
+              </w:rPr>
+              <w:t>Header</w:t>
+            </w:r>
+          </w:p>
+          <w:p>
+            <w:pPr>
+              <w:pStyle w:val="ListParagraph"/>
+              <w:numPr>
+                <w:ilvl w:val="0"/>
+                <w:numId w:val="18"/>
+              </w:numPr>
+              <w:spacing w:line="360" w:lineRule="auto"/>
+              <w:jc w:val="both"/>
+              <w:rPr>
+                <w:rFonts w:ascii="Arial" w:hAnsi="Arial" w:cs="Arial"/>
+              </w:rPr>
+            </w:pPr>
+            <w:r>
+              <w:rPr>
+                <w:rFonts w:ascii="Arial" w:hAnsi="Arial" w:cs="Arial"/>
+              </w:rPr>
+              <w:t xml:space="preserve">Ikon Kembali: Ikon </w:t>
+            </w:r>
+            <w:proofErr w:type="spellStart"/>
+            <w:r>
+              <w:rPr>
+                <w:rFonts w:ascii="Arial" w:hAnsi="Arial" w:cs="Arial"/>
+              </w:rPr>
+              <w:t>panah</w:t>
+            </w:r>
+            <w:proofErr w:type="spellEnd"/>
+            <w:r>
+              <w:rPr>
+                <w:rFonts w:ascii="Arial" w:hAnsi="Arial" w:cs="Arial"/>
+              </w:rPr>
+              <w:t xml:space="preserve"> di </w:t>
+            </w:r>
+            <w:proofErr w:type="spellStart"/>
+            <w:r>
+              <w:rPr>
+                <w:rFonts w:ascii="Arial" w:hAnsi="Arial" w:cs="Arial"/>
+              </w:rPr>
+              <w:t>sebelah</w:t>
+            </w:r>
+            <w:proofErr w:type="spellEnd"/>
+            <w:r>
+              <w:rPr>
+                <w:rFonts w:ascii="Arial" w:hAnsi="Arial" w:cs="Arial"/>
+              </w:rPr>
+              <w:t xml:space="preserve"> kiri </w:t>
+            </w:r>
+            <w:proofErr w:type="spellStart"/>
+            <w:r>
+              <w:rPr>
+                <w:rFonts w:ascii="Arial" w:hAnsi="Arial" w:cs="Arial"/>
+              </w:rPr>
+              <w:t>atas</w:t>
+            </w:r>
+            <w:proofErr w:type="spellEnd"/>
+            <w:r>
+              <w:rPr>
+                <w:rFonts w:ascii="Arial" w:hAnsi="Arial" w:cs="Arial"/>
+              </w:rPr>
+              <w:t xml:space="preserve"> </w:t>
+            </w:r>
+            <w:proofErr w:type="spellStart"/>
+            <w:r>
+              <w:rPr>
+                <w:rFonts w:ascii="Arial" w:hAnsi="Arial" w:cs="Arial"/>
+              </w:rPr>
+              <w:t>berfungsi</w:t>
+            </w:r>
+            <w:proofErr w:type="spellEnd"/>
+            <w:r>
+              <w:rPr>
+                <w:rFonts w:ascii="Arial" w:hAnsi="Arial" w:cs="Arial"/>
+              </w:rPr>
+              <w:t xml:space="preserve"> </w:t>
+            </w:r>
+            <w:proofErr w:type="spellStart"/>
+            <w:r>
+              <w:rPr>
+                <w:rFonts w:ascii="Arial" w:hAnsi="Arial" w:cs="Arial"/>
+              </w:rPr>
+              <w:t>sebagai</w:t>
+            </w:r>
+            <w:proofErr w:type="spellEnd"/>
+            <w:r>
+              <w:rPr>
+                <w:rFonts w:ascii="Arial" w:hAnsi="Arial" w:cs="Arial"/>
+              </w:rPr>
+              <w:t xml:space="preserve"> </w:t>
+            </w:r>
+            <w:proofErr w:type="spellStart"/>
+            <w:r>
+              <w:rPr>
+                <w:rFonts w:ascii="Arial" w:hAnsi="Arial" w:cs="Arial"/>
+              </w:rPr>
+              <w:t>tombol</w:t>
+            </w:r>
+            <w:proofErr w:type="spellEnd"/>
+            <w:r>
+              <w:rPr>
+                <w:rFonts w:ascii="Arial" w:hAnsi="Arial" w:cs="Arial"/>
+              </w:rPr>
+              <w:t xml:space="preserve"> </w:t>
+            </w:r>
+            <w:proofErr w:type="spellStart"/>
+            <w:r>
+              <w:rPr>
+                <w:rFonts w:ascii="Arial" w:hAnsi="Arial" w:cs="Arial"/>
+              </w:rPr>
+              <w:t>untuk</w:t>
+            </w:r>
+            <w:proofErr w:type="spellEnd"/>
+            <w:r>
+              <w:rPr>
+                <w:rFonts w:ascii="Arial" w:hAnsi="Arial" w:cs="Arial"/>
+              </w:rPr>
+              <w:t xml:space="preserve"> </w:t>
+            </w:r>
+            <w:proofErr w:type="spellStart"/>
+            <w:r>
+              <w:rPr>
+                <w:rFonts w:ascii="Arial" w:hAnsi="Arial" w:cs="Arial"/>
+              </w:rPr>
+              <w:t>kembali</w:t>
+            </w:r>
+            <w:proofErr w:type="spellEnd"/>
+            <w:r>
+              <w:rPr>
+                <w:rFonts w:ascii="Arial" w:hAnsi="Arial" w:cs="Arial"/>
+              </w:rPr>
+              <w:t xml:space="preserve"> </w:t>
+            </w:r>
+            <w:proofErr w:type="spellStart"/>
+            <w:r>
+              <w:rPr>
+                <w:rFonts w:ascii="Arial" w:hAnsi="Arial" w:cs="Arial"/>
+              </w:rPr>
+              <w:t>ke</w:t>
+            </w:r>
+            <w:proofErr w:type="spellEnd"/>
+            <w:r>
+              <w:rPr>
+                <w:rFonts w:ascii="Arial" w:hAnsi="Arial" w:cs="Arial"/>
+              </w:rPr>
+              <w:t xml:space="preserve"> </w:t>
+            </w:r>
+            <w:proofErr w:type="spellStart"/>
+            <w:r>
+              <w:rPr>
+                <w:rFonts w:ascii="Arial" w:hAnsi="Arial" w:cs="Arial"/>
+              </w:rPr>
+              <w:t>halaman</w:t>
+            </w:r>
+            <w:proofErr w:type="spellEnd"/>
+            <w:r>
+              <w:rPr>
+                <w:rFonts w:ascii="Arial" w:hAnsi="Arial" w:cs="Arial"/>
+              </w:rPr>
+              <w:t xml:space="preserve"> </w:t>
+            </w:r>
+            <w:proofErr w:type="spellStart"/>
+            <w:r>
+              <w:rPr>
+                <w:rFonts w:ascii="Arial" w:hAnsi="Arial" w:cs="Arial"/>
+              </w:rPr>
+              <w:t>sebelumnya</w:t>
+            </w:r>
+            <w:proofErr w:type="spellEnd"/>
+            <w:r>
+              <w:rPr>
+                <w:rFonts w:ascii="Arial" w:hAnsi="Arial" w:cs="Arial"/>
+              </w:rPr>
+              <w:t>.</w:t>
+            </w:r>
+          </w:p>
+          <w:p>
+            <w:pPr>
+              <w:pStyle w:val="ListParagraph"/>
+              <w:numPr>
+                <w:ilvl w:val="0"/>
+                <w:numId w:val="18"/>
+              </w:numPr>
+              <w:spacing w:line="360" w:lineRule="auto"/>
+              <w:jc w:val="both"/>
+              <w:rPr>
+                <w:rFonts w:ascii="Arial" w:hAnsi="Arial" w:cs="Arial"/>
+              </w:rPr>
+            </w:pPr>
+            <w:proofErr w:type="spellStart"/>
+            <w:r>
+              <w:rPr>
+                <w:rFonts w:ascii="Arial" w:hAnsi="Arial" w:cs="Arial"/>
+              </w:rPr>
+              <w:t>Judul</w:t>
+            </w:r>
+            <w:proofErr w:type="spellEnd"/>
+            <w:r>
+              <w:rPr>
+                <w:rFonts w:ascii="Arial" w:hAnsi="Arial" w:cs="Arial"/>
+              </w:rPr>
+              <w:t xml:space="preserve"> Halaman: Teks "Materi 1" yang </w:t>
+            </w:r>
+            <w:proofErr w:type="spellStart"/>
+            <w:r>
+              <w:rPr>
+                <w:rFonts w:ascii="Arial" w:hAnsi="Arial" w:cs="Arial"/>
+              </w:rPr>
+              <w:t>berada</w:t>
+            </w:r>
+            <w:proofErr w:type="spellEnd"/>
+            <w:r>
+              <w:rPr>
+                <w:rFonts w:ascii="Arial" w:hAnsi="Arial" w:cs="Arial"/>
+              </w:rPr>
+              <w:t xml:space="preserve"> di </w:t>
+            </w:r>
+            <w:proofErr w:type="spellStart"/>
+            <w:r>
+              <w:rPr>
+                <w:rFonts w:ascii="Arial" w:hAnsi="Arial" w:cs="Arial"/>
+              </w:rPr>
+              <w:t>tengah</w:t>
+            </w:r>
+            <w:proofErr w:type="spellEnd"/>
+            <w:r>
+              <w:rPr>
+                <w:rFonts w:ascii="Arial" w:hAnsi="Arial" w:cs="Arial"/>
+              </w:rPr>
+              <w:t xml:space="preserve"> header </w:t>
+            </w:r>
+            <w:proofErr w:type="spellStart"/>
+            <w:r>
+              <w:rPr>
+                <w:rFonts w:ascii="Arial" w:hAnsi="Arial" w:cs="Arial"/>
+              </w:rPr>
+              <w:t>dengan</w:t>
+            </w:r>
+            <w:proofErr w:type="spellEnd"/>
+            <w:r>
+              <w:rPr>
+                <w:rFonts w:ascii="Arial" w:hAnsi="Arial" w:cs="Arial"/>
+              </w:rPr>
+              <w:t xml:space="preserve"> </w:t>
+            </w:r>
+            <w:proofErr w:type="spellStart"/>
+            <w:r>
+              <w:rPr>
+                <w:rFonts w:ascii="Arial" w:hAnsi="Arial" w:cs="Arial"/>
+              </w:rPr>
+              <w:t>warna</w:t>
+            </w:r>
+            <w:proofErr w:type="spellEnd"/>
+            <w:r>
+              <w:rPr>
+                <w:rFonts w:ascii="Arial" w:hAnsi="Arial" w:cs="Arial"/>
+              </w:rPr>
+              <w:t xml:space="preserve"> </w:t>
+            </w:r>
+            <w:proofErr w:type="spellStart"/>
+            <w:r>
+              <w:rPr>
+                <w:rFonts w:ascii="Arial" w:hAnsi="Arial" w:cs="Arial"/>
+              </w:rPr>
+              <w:t>putih</w:t>
+            </w:r>
+            <w:proofErr w:type="spellEnd"/>
+            <w:r>
+              <w:rPr>
+                <w:rFonts w:ascii="Arial" w:hAnsi="Arial" w:cs="Arial"/>
+              </w:rPr>
+              <w:t xml:space="preserve"> dan </w:t>
+            </w:r>
+            <w:proofErr w:type="spellStart"/>
+            <w:r>
+              <w:rPr>
+                <w:rFonts w:ascii="Arial" w:hAnsi="Arial" w:cs="Arial"/>
+              </w:rPr>
+              <w:t>ukuran</w:t>
+            </w:r>
+            <w:proofErr w:type="spellEnd"/>
+            <w:r>
+              <w:rPr>
+                <w:rFonts w:ascii="Arial" w:hAnsi="Arial" w:cs="Arial"/>
+              </w:rPr>
+              <w:t xml:space="preserve"> </w:t>
+            </w:r>
+            <w:proofErr w:type="spellStart"/>
+            <w:r>
+              <w:rPr>
+                <w:rFonts w:ascii="Arial" w:hAnsi="Arial" w:cs="Arial"/>
+              </w:rPr>
+              <w:t>huruf</w:t>
+            </w:r>
+            <w:proofErr w:type="spellEnd"/>
+            <w:r>
+              <w:rPr>
+                <w:rFonts w:ascii="Arial" w:hAnsi="Arial" w:cs="Arial"/>
+              </w:rPr>
+              <w:t xml:space="preserve"> </w:t>
+            </w:r>
+            <w:proofErr w:type="spellStart"/>
+            <w:r>
+              <w:rPr>
+                <w:rFonts w:ascii="Arial" w:hAnsi="Arial" w:cs="Arial"/>
+              </w:rPr>
+              <w:t>tebal</w:t>
+            </w:r>
+            <w:proofErr w:type="spellEnd"/>
+            <w:r>
+              <w:rPr>
+                <w:rFonts w:ascii="Arial" w:hAnsi="Arial" w:cs="Arial"/>
+              </w:rPr>
+              <w:t>.</w:t>
+            </w:r>
+          </w:p>
+          <w:p>
+            <w:pPr>
+              <w:spacing w:line="360" w:lineRule="auto"/>
+              <w:jc w:val="both"/>
+              <w:rPr>
+                <w:rFonts w:ascii="Arial" w:hAnsi="Arial" w:cs="Arial"/>
+                <w:b/>
+                <w:bCs/>
+              </w:rPr>
+            </w:pPr>
+            <w:r>
+              <w:rPr>
+                <w:rFonts w:ascii="Arial" w:hAnsi="Arial" w:cs="Arial"/>
+                <w:b/>
+                <w:bCs/>
+              </w:rPr>
+              <w:t xml:space="preserve">Area </w:t>
+            </w:r>
+            <w:proofErr w:type="spellStart"/>
+            <w:r>
+              <w:rPr>
+                <w:rFonts w:ascii="Arial" w:hAnsi="Arial" w:cs="Arial"/>
+                <w:b/>
+                <w:bCs/>
+              </w:rPr>
+              <w:t>Konten</w:t>
+            </w:r>
+            <w:proofErr w:type="spellEnd"/>
+            <w:r>
+              <w:rPr>
+                <w:rFonts w:ascii="Arial" w:hAnsi="Arial" w:cs="Arial"/>
+                <w:b/>
+                <w:bCs/>
+              </w:rPr>
+              <w:t xml:space="preserve"> Scrollable</w:t>
+            </w:r>
+          </w:p>
+          <w:p>
+            <w:pPr>
+              <w:pStyle w:val="ListParagraph"/>
+              <w:numPr>
+                <w:ilvl w:val="0"/>
+                <w:numId w:val="19"/>
+              </w:numPr>
+              <w:spacing w:line="360" w:lineRule="auto"/>
+              <w:jc w:val="both"/>
+              <w:rPr>
+                <w:rFonts w:ascii="Arial" w:hAnsi="Arial" w:cs="Arial"/>
+              </w:rPr>
+            </w:pPr>
+            <w:r>
+              <w:rPr>
+                <w:rFonts w:ascii="Arial" w:hAnsi="Arial" w:cs="Arial"/>
+              </w:rPr>
+              <w:t xml:space="preserve">Gambar Materi: </w:t>
+            </w:r>
+            <w:proofErr w:type="spellStart"/>
+            <w:r>
+              <w:rPr>
+                <w:rFonts w:ascii="Arial" w:hAnsi="Arial" w:cs="Arial"/>
+              </w:rPr>
+              <w:t>Terdiri</w:t>
+            </w:r>
+            <w:proofErr w:type="spellEnd"/>
+            <w:r>
+              <w:rPr>
+                <w:rFonts w:ascii="Arial" w:hAnsi="Arial" w:cs="Arial"/>
+              </w:rPr>
+              <w:t xml:space="preserve"> </w:t>
+            </w:r>
+            <w:proofErr w:type="spellStart"/>
+            <w:r>
+              <w:rPr>
+                <w:rFonts w:ascii="Arial" w:hAnsi="Arial" w:cs="Arial"/>
+              </w:rPr>
+              <w:t>dari</w:t>
+            </w:r>
+            <w:proofErr w:type="spellEnd"/>
+            <w:r>
+              <w:rPr>
+                <w:rFonts w:ascii="Arial" w:hAnsi="Arial" w:cs="Arial"/>
+              </w:rPr>
+              <w:t xml:space="preserve"> 8 </w:t>
+            </w:r>
+            <w:proofErr w:type="spellStart"/>
+            <w:r>
+              <w:rPr>
+                <w:rFonts w:ascii="Arial" w:hAnsi="Arial" w:cs="Arial"/>
+              </w:rPr>
+              <w:t>gambar</w:t>
+            </w:r>
+            <w:proofErr w:type="spellEnd"/>
+            <w:r>
+              <w:rPr>
+                <w:rFonts w:ascii="Arial" w:hAnsi="Arial" w:cs="Arial"/>
+              </w:rPr>
+              <w:t xml:space="preserve"> yang </w:t>
+            </w:r>
+            <w:proofErr w:type="spellStart"/>
+            <w:r>
+              <w:rPr>
+                <w:rFonts w:ascii="Arial" w:hAnsi="Arial" w:cs="Arial"/>
+              </w:rPr>
+              <w:t>ditampilkan</w:t>
+            </w:r>
+            <w:proofErr w:type="spellEnd"/>
+            <w:r>
+              <w:rPr>
+                <w:rFonts w:ascii="Arial" w:hAnsi="Arial" w:cs="Arial"/>
+              </w:rPr>
+              <w:t xml:space="preserve"> </w:t>
+            </w:r>
+            <w:proofErr w:type="spellStart"/>
+            <w:r>
+              <w:rPr>
+                <w:rFonts w:ascii="Arial" w:hAnsi="Arial" w:cs="Arial"/>
+              </w:rPr>
+              <w:t>secara</w:t>
+            </w:r>
+            <w:proofErr w:type="spellEnd"/>
+            <w:r>
+              <w:rPr>
+                <w:rFonts w:ascii="Arial" w:hAnsi="Arial" w:cs="Arial"/>
+              </w:rPr>
+              <w:t xml:space="preserve"> </w:t>
+            </w:r>
+            <w:proofErr w:type="spellStart"/>
+            <w:r>
+              <w:rPr>
+                <w:rFonts w:ascii="Arial" w:hAnsi="Arial" w:cs="Arial"/>
+              </w:rPr>
+              <w:t>vertikal</w:t>
+            </w:r>
+            <w:proofErr w:type="spellEnd"/>
+            <w:r>
+              <w:rPr>
+                <w:rFonts w:ascii="Arial" w:hAnsi="Arial" w:cs="Arial"/>
+              </w:rPr>
+              <w:t xml:space="preserve">, masing-masing </w:t>
+            </w:r>
+            <w:proofErr w:type="spellStart"/>
+            <w:r>
+              <w:rPr>
+                <w:rFonts w:ascii="Arial" w:hAnsi="Arial" w:cs="Arial"/>
+              </w:rPr>
+              <w:t>berisi</w:t>
+            </w:r>
+            <w:proofErr w:type="spellEnd"/>
+            <w:r>
+              <w:rPr>
+                <w:rFonts w:ascii="Arial" w:hAnsi="Arial" w:cs="Arial"/>
+              </w:rPr>
+              <w:t xml:space="preserve"> </w:t>
+            </w:r>
+            <w:proofErr w:type="spellStart"/>
+            <w:r>
+              <w:rPr>
+                <w:rFonts w:ascii="Arial" w:hAnsi="Arial" w:cs="Arial"/>
+              </w:rPr>
+              <w:t>materi</w:t>
+            </w:r>
+            <w:proofErr w:type="spellEnd"/>
+            <w:r>
+              <w:rPr>
+                <w:rFonts w:ascii="Arial" w:hAnsi="Arial" w:cs="Arial"/>
+              </w:rPr>
+              <w:t xml:space="preserve"> </w:t>
+            </w:r>
+            <w:proofErr w:type="spellStart"/>
+            <w:r>
+              <w:rPr>
+                <w:rFonts w:ascii="Arial" w:hAnsi="Arial" w:cs="Arial"/>
+              </w:rPr>
+              <w:t>Aljabar</w:t>
+            </w:r>
+            <w:proofErr w:type="spellEnd"/>
+            <w:r>
+              <w:rPr>
+                <w:rFonts w:ascii="Arial" w:hAnsi="Arial" w:cs="Arial"/>
+              </w:rPr>
+              <w:t>.</w:t>
+            </w:r>
+          </w:p>
+          <w:p>
+            <w:pPr>
+              <w:pStyle w:val="ListParagraph"/>
+              <w:numPr>
+                <w:ilvl w:val="0"/>
+                <w:numId w:val="19"/>
+              </w:numPr>
+              <w:spacing w:line="360" w:lineRule="auto"/>
+              <w:jc w:val="both"/>
+              <w:rPr>
+                <w:rFonts w:ascii="Arial" w:hAnsi="Arial" w:cs="Arial"/>
+              </w:rPr>
+            </w:pPr>
+            <w:r>
+              <w:rPr>
+                <w:rFonts w:ascii="Arial" w:hAnsi="Arial" w:cs="Arial"/>
+              </w:rPr>
+              <w:t xml:space="preserve">Scroll View: </w:t>
+            </w:r>
+            <w:proofErr w:type="spellStart"/>
+            <w:r>
+              <w:rPr>
+                <w:rFonts w:ascii="Arial" w:hAnsi="Arial" w:cs="Arial"/>
+              </w:rPr>
+              <w:t>Konten</w:t>
+            </w:r>
+            <w:proofErr w:type="spellEnd"/>
+            <w:r>
+              <w:rPr>
+                <w:rFonts w:ascii="Arial" w:hAnsi="Arial" w:cs="Arial"/>
+              </w:rPr>
+              <w:t xml:space="preserve"> </w:t>
+            </w:r>
+            <w:proofErr w:type="spellStart"/>
+            <w:r>
+              <w:rPr>
+                <w:rFonts w:ascii="Arial" w:hAnsi="Arial" w:cs="Arial"/>
+              </w:rPr>
+              <w:t>dapat</w:t>
+            </w:r>
+            <w:proofErr w:type="spellEnd"/>
+            <w:r>
+              <w:rPr>
+                <w:rFonts w:ascii="Arial" w:hAnsi="Arial" w:cs="Arial"/>
+              </w:rPr>
+              <w:t xml:space="preserve"> </w:t>
+            </w:r>
+            <w:proofErr w:type="spellStart"/>
+            <w:r>
+              <w:rPr>
+                <w:rFonts w:ascii="Arial" w:hAnsi="Arial" w:cs="Arial"/>
+              </w:rPr>
+              <w:t>digulir</w:t>
+            </w:r>
+            <w:proofErr w:type="spellEnd"/>
+            <w:r>
+              <w:rPr>
+                <w:rFonts w:ascii="Arial" w:hAnsi="Arial" w:cs="Arial"/>
+              </w:rPr>
+              <w:t xml:space="preserve"> </w:t>
+            </w:r>
+            <w:proofErr w:type="spellStart"/>
+            <w:r>
+              <w:rPr>
+                <w:rFonts w:ascii="Arial" w:hAnsi="Arial" w:cs="Arial"/>
+              </w:rPr>
+              <w:t>ke</w:t>
+            </w:r>
+            <w:proofErr w:type="spellEnd"/>
+            <w:r>
+              <w:rPr>
+                <w:rFonts w:ascii="Arial" w:hAnsi="Arial" w:cs="Arial"/>
+              </w:rPr>
+              <w:t xml:space="preserve"> </w:t>
+            </w:r>
+            <w:proofErr w:type="spellStart"/>
+            <w:r>
+              <w:rPr>
+                <w:rFonts w:ascii="Arial" w:hAnsi="Arial" w:cs="Arial"/>
+              </w:rPr>
+              <w:t>bawah</w:t>
+            </w:r>
+            <w:proofErr w:type="spellEnd"/>
+            <w:r>
+              <w:rPr>
+                <w:rFonts w:ascii="Arial" w:hAnsi="Arial" w:cs="Arial"/>
+              </w:rPr>
+              <w:t xml:space="preserve">, </w:t>
+            </w:r>
+            <w:proofErr w:type="spellStart"/>
+            <w:r>
+              <w:rPr>
+                <w:rFonts w:ascii="Arial" w:hAnsi="Arial" w:cs="Arial"/>
+              </w:rPr>
+              <w:t>memungkinkan</w:t>
+            </w:r>
+            <w:proofErr w:type="spellEnd"/>
+            <w:r>
+              <w:rPr>
+                <w:rFonts w:ascii="Arial" w:hAnsi="Arial" w:cs="Arial"/>
+              </w:rPr>
+              <w:t xml:space="preserve"> </w:t>
+            </w:r>
+            <w:proofErr w:type="spellStart"/>
+            <w:r>
+              <w:rPr>
+                <w:rFonts w:ascii="Arial" w:hAnsi="Arial" w:cs="Arial"/>
+              </w:rPr>
+              <w:t>pengguna</w:t>
+            </w:r>
+            <w:proofErr w:type="spellEnd"/>
+            <w:r>
+              <w:rPr>
+                <w:rFonts w:ascii="Arial" w:hAnsi="Arial" w:cs="Arial"/>
+              </w:rPr>
+              <w:t xml:space="preserve"> </w:t>
+            </w:r>
+            <w:proofErr w:type="spellStart"/>
+            <w:r>
+              <w:rPr>
+                <w:rFonts w:ascii="Arial" w:hAnsi="Arial" w:cs="Arial"/>
+              </w:rPr>
+              <w:t>melihat</w:t>
+            </w:r>
+            <w:proofErr w:type="spellEnd"/>
+            <w:r>
+              <w:rPr>
+                <w:rFonts w:ascii="Arial" w:hAnsi="Arial" w:cs="Arial"/>
+              </w:rPr>
+              <w:t xml:space="preserve"> </w:t>
+            </w:r>
+            <w:proofErr w:type="spellStart"/>
+            <w:r>
+              <w:rPr>
+                <w:rFonts w:ascii="Arial" w:hAnsi="Arial" w:cs="Arial"/>
+              </w:rPr>
+              <w:t>semua</w:t>
+            </w:r>
+            <w:proofErr w:type="spellEnd"/>
+            <w:r>
+              <w:rPr>
+                <w:rFonts w:ascii="Arial" w:hAnsi="Arial" w:cs="Arial"/>
+              </w:rPr>
+              <w:t xml:space="preserve"> </w:t>
+            </w:r>
+            <w:proofErr w:type="spellStart"/>
+            <w:r>
+              <w:rPr>
+                <w:rFonts w:ascii="Arial" w:hAnsi="Arial" w:cs="Arial"/>
+              </w:rPr>
+              <w:t>gambar</w:t>
+            </w:r>
+            <w:proofErr w:type="spellEnd"/>
+            <w:r>
+              <w:rPr>
+                <w:rFonts w:ascii="Arial" w:hAnsi="Arial" w:cs="Arial"/>
+              </w:rPr>
+              <w:t xml:space="preserve"> </w:t>
+            </w:r>
+            <w:proofErr w:type="spellStart"/>
+            <w:r>
+              <w:rPr>
+                <w:rFonts w:ascii="Arial" w:hAnsi="Arial" w:cs="Arial"/>
+              </w:rPr>
+              <w:t>secara</w:t>
+            </w:r>
+            <w:proofErr w:type="spellEnd"/>
+            <w:r>
+              <w:rPr>
+                <w:rFonts w:ascii="Arial" w:hAnsi="Arial" w:cs="Arial"/>
+              </w:rPr>
+              <w:t xml:space="preserve"> </w:t>
+            </w:r>
+            <w:proofErr w:type="spellStart"/>
+            <w:r>
+              <w:rPr>
+                <w:rFonts w:ascii="Arial" w:hAnsi="Arial" w:cs="Arial"/>
+              </w:rPr>
+              <w:t>berurutan</w:t>
+            </w:r>
+            <w:proofErr w:type="spellEnd"/>
+            <w:r>
+              <w:rPr>
+                <w:rFonts w:ascii="Arial" w:hAnsi="Arial" w:cs="Arial"/>
+              </w:rPr>
+              <w:t>.</w:t>
+            </w:r>
+          </w:p>
+          <w:p>
+            <w:pPr>
+              <w:pStyle w:val="ListParagraph"/>
+              <w:numPr>
+                <w:ilvl w:val="0"/>
+                <w:numId w:val="19"/>
+              </w:numPr>
+              <w:spacing w:line="360" w:lineRule="auto"/>
+              <w:jc w:val="both"/>
+              <w:rPr>
+                <w:rFonts w:ascii="Arial" w:hAnsi="Arial" w:cs="Arial"/>
+              </w:rPr>
+            </w:pPr>
+            <w:r>
+              <w:rPr>
+                <w:rFonts w:ascii="Arial" w:hAnsi="Arial" w:cs="Arial"/>
+              </w:rPr>
+              <w:t xml:space="preserve">Padding </w:t>
+            </w:r>
+            <w:proofErr w:type="spellStart"/>
+            <w:r>
+              <w:rPr>
+                <w:rFonts w:ascii="Arial" w:hAnsi="Arial" w:cs="Arial"/>
+              </w:rPr>
+              <w:t>Konten</w:t>
+            </w:r>
+            <w:proofErr w:type="spellEnd"/>
+            <w:r>
+              <w:rPr>
+                <w:rFonts w:ascii="Arial" w:hAnsi="Arial" w:cs="Arial"/>
+              </w:rPr>
+              <w:t xml:space="preserve">: </w:t>
+            </w:r>
+            <w:proofErr w:type="spellStart"/>
+            <w:r>
+              <w:rPr>
+                <w:rFonts w:ascii="Arial" w:hAnsi="Arial" w:cs="Arial"/>
+              </w:rPr>
+              <w:t>Setiap</w:t>
+            </w:r>
+            <w:proofErr w:type="spellEnd"/>
+            <w:r>
+              <w:rPr>
+                <w:rFonts w:ascii="Arial" w:hAnsi="Arial" w:cs="Arial"/>
+              </w:rPr>
+              <w:t xml:space="preserve"> </w:t>
+            </w:r>
+            <w:proofErr w:type="spellStart"/>
+            <w:r>
+              <w:rPr>
+                <w:rFonts w:ascii="Arial" w:hAnsi="Arial" w:cs="Arial"/>
+              </w:rPr>
+              <w:t>gambar</w:t>
+            </w:r>
+            <w:proofErr w:type="spellEnd"/>
+            <w:r>
+              <w:rPr>
+                <w:rFonts w:ascii="Arial" w:hAnsi="Arial" w:cs="Arial"/>
+              </w:rPr>
+              <w:t xml:space="preserve"> </w:t>
+            </w:r>
+            <w:proofErr w:type="spellStart"/>
+            <w:r>
+              <w:rPr>
+                <w:rFonts w:ascii="Arial" w:hAnsi="Arial" w:cs="Arial"/>
+              </w:rPr>
+              <w:t>diberi</w:t>
+            </w:r>
+            <w:proofErr w:type="spellEnd"/>
+            <w:r>
+              <w:rPr>
+                <w:rFonts w:ascii="Arial" w:hAnsi="Arial" w:cs="Arial"/>
+              </w:rPr>
+              <w:t xml:space="preserve"> </w:t>
+            </w:r>
+            <w:proofErr w:type="spellStart"/>
+            <w:r>
+              <w:rPr>
+                <w:rFonts w:ascii="Arial" w:hAnsi="Arial" w:cs="Arial"/>
+              </w:rPr>
+              <w:t>jarak</w:t>
+            </w:r>
+            <w:proofErr w:type="spellEnd"/>
+            <w:r>
+              <w:rPr>
+                <w:rFonts w:ascii="Arial" w:hAnsi="Arial" w:cs="Arial"/>
+              </w:rPr>
+              <w:t xml:space="preserve"> </w:t>
+            </w:r>
+            <w:proofErr w:type="spellStart"/>
+            <w:r>
+              <w:rPr>
+                <w:rFonts w:ascii="Arial" w:hAnsi="Arial" w:cs="Arial"/>
+              </w:rPr>
+              <w:t>dari</w:t>
+            </w:r>
+            <w:proofErr w:type="spellEnd"/>
+            <w:r>
+              <w:rPr>
+                <w:rFonts w:ascii="Arial" w:hAnsi="Arial" w:cs="Arial"/>
+              </w:rPr>
+              <w:t xml:space="preserve"> </w:t>
+            </w:r>
+            <w:proofErr w:type="spellStart"/>
+            <w:r>
+              <w:rPr>
+                <w:rFonts w:ascii="Arial" w:hAnsi="Arial" w:cs="Arial"/>
+              </w:rPr>
+              <w:t>tepi</w:t>
+            </w:r>
+            <w:proofErr w:type="spellEnd"/>
+            <w:r>
+              <w:rPr>
+                <w:rFonts w:ascii="Arial" w:hAnsi="Arial" w:cs="Arial"/>
+              </w:rPr>
+              <w:t xml:space="preserve"> </w:t>
+            </w:r>
+            <w:proofErr w:type="spellStart"/>
+            <w:r>
+              <w:rPr>
+                <w:rFonts w:ascii="Arial" w:hAnsi="Arial" w:cs="Arial"/>
+              </w:rPr>
+              <w:t>layar</w:t>
+            </w:r>
+            <w:proofErr w:type="spellEnd"/>
+            <w:r>
+              <w:rPr>
+                <w:rFonts w:ascii="Arial" w:hAnsi="Arial" w:cs="Arial"/>
+              </w:rPr>
+              <w:t xml:space="preserve"> </w:t>
+            </w:r>
+            <w:proofErr w:type="spellStart"/>
+            <w:r>
+              <w:rPr>
+                <w:rFonts w:ascii="Arial" w:hAnsi="Arial" w:cs="Arial"/>
+              </w:rPr>
+              <w:t>untuk</w:t>
+            </w:r>
+            <w:proofErr w:type="spellEnd"/>
+            <w:r>
+              <w:rPr>
+                <w:rFonts w:ascii="Arial" w:hAnsi="Arial" w:cs="Arial"/>
+              </w:rPr>
+              <w:t xml:space="preserve"> </w:t>
+            </w:r>
+            <w:proofErr w:type="spellStart"/>
+            <w:r>
+              <w:rPr>
+                <w:rFonts w:ascii="Arial" w:hAnsi="Arial" w:cs="Arial"/>
+              </w:rPr>
+              <w:t>kenyamanan</w:t>
+            </w:r>
+            <w:proofErr w:type="spellEnd"/>
+            <w:r>
+              <w:rPr>
+                <w:rFonts w:ascii="Arial" w:hAnsi="Arial" w:cs="Arial"/>
+              </w:rPr>
+              <w:t xml:space="preserve"> visual.</w:t>
+            </w:r>
+          </w:p>
+          <w:p>
+            <w:pPr>
+              <w:spacing w:line="360" w:lineRule="auto"/>
+              <w:jc w:val="both"/>
+              <w:rPr>
+                <w:rFonts w:ascii="Arial" w:hAnsi="Arial" w:cs="Arial"/>
+                <w:b/>
+                <w:bCs/>
+              </w:rPr>
+            </w:pPr>
+            <w:r>
+              <w:rPr>
+                <w:rFonts w:ascii="Arial" w:hAnsi="Arial" w:cs="Arial"/>
+                <w:b/>
+                <w:bCs/>
+              </w:rPr>
+              <w:t>Warna dan Gaya Visual</w:t>
+            </w:r>
+          </w:p>
+          <w:p>
+            <w:pPr>
+              <w:pStyle w:val="ListParagraph"/>
+              <w:numPr>
+                <w:ilvl w:val="0"/>
+                <w:numId w:val="20"/>
+              </w:numPr>
+              <w:spacing w:line="360" w:lineRule="auto"/>
+              <w:jc w:val="both"/>
+              <w:rPr>
+                <w:rFonts w:ascii="Arial" w:hAnsi="Arial" w:cs="Arial"/>
+              </w:rPr>
+            </w:pPr>
+            <w:r>
+              <w:rPr>
+                <w:rFonts w:ascii="Arial" w:hAnsi="Arial" w:cs="Arial"/>
+              </w:rPr>
+              <w:t xml:space="preserve">Header: </w:t>
+            </w:r>
+            <w:proofErr w:type="spellStart"/>
+            <w:r>
+              <w:rPr>
+                <w:rFonts w:ascii="Arial" w:hAnsi="Arial" w:cs="Arial"/>
+              </w:rPr>
+              <w:t>Berwarna</w:t>
+            </w:r>
+            <w:proofErr w:type="spellEnd"/>
+            <w:r>
+              <w:rPr>
+                <w:rFonts w:ascii="Arial" w:hAnsi="Arial" w:cs="Arial"/>
+              </w:rPr>
+              <w:t xml:space="preserve"> </w:t>
+            </w:r>
+            <w:proofErr w:type="spellStart"/>
+            <w:r>
+              <w:rPr>
+                <w:rFonts w:ascii="Arial" w:hAnsi="Arial" w:cs="Arial"/>
+              </w:rPr>
+              <w:t>ungu</w:t>
+            </w:r>
+            <w:proofErr w:type="spellEnd"/>
+            <w:r>
+              <w:rPr>
+                <w:rFonts w:ascii="Arial" w:hAnsi="Arial" w:cs="Arial"/>
+              </w:rPr>
+              <w:t xml:space="preserve"> </w:t>
+            </w:r>
+            <w:proofErr w:type="spellStart"/>
+            <w:r>
+              <w:rPr>
+                <w:rFonts w:ascii="Arial" w:hAnsi="Arial" w:cs="Arial"/>
+              </w:rPr>
+              <w:t>tua</w:t>
+            </w:r>
+            <w:proofErr w:type="spellEnd"/>
+            <w:r>
+              <w:rPr>
+                <w:rFonts w:ascii="Arial" w:hAnsi="Arial" w:cs="Arial"/>
+              </w:rPr>
+              <w:t xml:space="preserve">, </w:t>
+            </w:r>
+            <w:proofErr w:type="spellStart"/>
+            <w:r>
+              <w:rPr>
+                <w:rFonts w:ascii="Arial" w:hAnsi="Arial" w:cs="Arial"/>
+              </w:rPr>
+              <w:t>menciptakan</w:t>
+            </w:r>
+            <w:proofErr w:type="spellEnd"/>
+            <w:r>
+              <w:rPr>
+                <w:rFonts w:ascii="Arial" w:hAnsi="Arial" w:cs="Arial"/>
+              </w:rPr>
+              <w:t xml:space="preserve"> </w:t>
+            </w:r>
+            <w:proofErr w:type="spellStart"/>
+            <w:r>
+              <w:rPr>
+                <w:rFonts w:ascii="Arial" w:hAnsi="Arial" w:cs="Arial"/>
+              </w:rPr>
+              <w:t>kontras</w:t>
+            </w:r>
+            <w:proofErr w:type="spellEnd"/>
+            <w:r>
+              <w:rPr>
+                <w:rFonts w:ascii="Arial" w:hAnsi="Arial" w:cs="Arial"/>
+              </w:rPr>
+              <w:t xml:space="preserve"> </w:t>
+            </w:r>
+            <w:proofErr w:type="spellStart"/>
+            <w:r>
+              <w:rPr>
+                <w:rFonts w:ascii="Arial" w:hAnsi="Arial" w:cs="Arial"/>
+              </w:rPr>
+              <w:t>dengan</w:t>
+            </w:r>
+            <w:proofErr w:type="spellEnd"/>
+            <w:r>
+              <w:rPr>
+                <w:rFonts w:ascii="Arial" w:hAnsi="Arial" w:cs="Arial"/>
+              </w:rPr>
+              <w:t xml:space="preserve"> </w:t>
+            </w:r>
+            <w:proofErr w:type="spellStart"/>
+            <w:r>
+              <w:rPr>
+                <w:rFonts w:ascii="Arial" w:hAnsi="Arial" w:cs="Arial"/>
+              </w:rPr>
+              <w:t>teks</w:t>
+            </w:r>
+            <w:proofErr w:type="spellEnd"/>
+            <w:r>
+              <w:rPr>
+                <w:rFonts w:ascii="Arial" w:hAnsi="Arial" w:cs="Arial"/>
+              </w:rPr>
+              <w:t xml:space="preserve"> </w:t>
+            </w:r>
+            <w:proofErr w:type="spellStart"/>
+            <w:r>
+              <w:rPr>
+                <w:rFonts w:ascii="Arial" w:hAnsi="Arial" w:cs="Arial"/>
+              </w:rPr>
+              <w:t>putih</w:t>
+            </w:r>
+            <w:proofErr w:type="spellEnd"/>
+            <w:r>
+              <w:rPr>
+                <w:rFonts w:ascii="Arial" w:hAnsi="Arial" w:cs="Arial"/>
+              </w:rPr>
+              <w:t xml:space="preserve"> dan ikon.</w:t>
+            </w:r>
+          </w:p>
+          <w:p>
+            <w:pPr>
+              <w:pStyle w:val="ListParagraph"/>
+              <w:numPr>
+                <w:ilvl w:val="0"/>
+                <w:numId w:val="20"/>
+              </w:numPr>
+              <w:spacing w:line="360" w:lineRule="auto"/>
+              <w:jc w:val="both"/>
+              <w:rPr>
+                <w:rFonts w:ascii="Arial" w:hAnsi="Arial" w:cs="Arial"/>
+              </w:rPr>
+            </w:pPr>
+            <w:r>
+              <w:rPr>
+                <w:rFonts w:ascii="Arial" w:hAnsi="Arial" w:cs="Arial"/>
+              </w:rPr>
+              <w:t xml:space="preserve">Gambar: </w:t>
+            </w:r>
+            <w:proofErr w:type="spellStart"/>
+            <w:r>
+              <w:rPr>
+                <w:rFonts w:ascii="Arial" w:hAnsi="Arial" w:cs="Arial"/>
+              </w:rPr>
+              <w:t>Ukuran</w:t>
+            </w:r>
+            <w:proofErr w:type="spellEnd"/>
+            <w:r>
+              <w:rPr>
+                <w:rFonts w:ascii="Arial" w:hAnsi="Arial" w:cs="Arial"/>
+              </w:rPr>
+              <w:t xml:space="preserve"> </w:t>
+            </w:r>
+            <w:proofErr w:type="spellStart"/>
+            <w:r>
+              <w:rPr>
+                <w:rFonts w:ascii="Arial" w:hAnsi="Arial" w:cs="Arial"/>
+              </w:rPr>
+              <w:t>otomatis</w:t>
+            </w:r>
+            <w:proofErr w:type="spellEnd"/>
+            <w:r>
+              <w:rPr>
+                <w:rFonts w:ascii="Arial" w:hAnsi="Arial" w:cs="Arial"/>
+              </w:rPr>
+              <w:t xml:space="preserve"> </w:t>
+            </w:r>
+            <w:proofErr w:type="spellStart"/>
+            <w:r>
+              <w:rPr>
+                <w:rFonts w:ascii="Arial" w:hAnsi="Arial" w:cs="Arial"/>
+              </w:rPr>
+              <w:t>menyesuaikan</w:t>
+            </w:r>
+            <w:proofErr w:type="spellEnd"/>
+            <w:r>
+              <w:rPr>
+                <w:rFonts w:ascii="Arial" w:hAnsi="Arial" w:cs="Arial"/>
+              </w:rPr>
+              <w:t xml:space="preserve"> </w:t>
+            </w:r>
+            <w:proofErr w:type="spellStart"/>
+            <w:r>
+              <w:rPr>
+                <w:rFonts w:ascii="Arial" w:hAnsi="Arial" w:cs="Arial"/>
+              </w:rPr>
+              <w:t>dengan</w:t>
+            </w:r>
+            <w:proofErr w:type="spellEnd"/>
+            <w:r>
+              <w:rPr>
+                <w:rFonts w:ascii="Arial" w:hAnsi="Arial" w:cs="Arial"/>
+              </w:rPr>
+              <w:t xml:space="preserve"> </w:t>
+            </w:r>
+            <w:proofErr w:type="spellStart"/>
+            <w:r>
+              <w:rPr>
+                <w:rFonts w:ascii="Arial" w:hAnsi="Arial" w:cs="Arial"/>
+              </w:rPr>
+              <w:t>lebar</w:t>
+            </w:r>
+            <w:proofErr w:type="spellEnd"/>
+            <w:r>
+              <w:rPr>
+                <w:rFonts w:ascii="Arial" w:hAnsi="Arial" w:cs="Arial"/>
+              </w:rPr>
+              <w:t xml:space="preserve"> </w:t>
+            </w:r>
+            <w:proofErr w:type="spellStart"/>
+            <w:r>
+              <w:rPr>
+                <w:rFonts w:ascii="Arial" w:hAnsi="Arial" w:cs="Arial"/>
+              </w:rPr>
+              <w:t>layar</w:t>
+            </w:r>
+            <w:proofErr w:type="spellEnd"/>
+            <w:r>
+              <w:rPr>
+                <w:rFonts w:ascii="Arial" w:hAnsi="Arial" w:cs="Arial"/>
+              </w:rPr>
+              <w:t xml:space="preserve"> </w:t>
+            </w:r>
+            <w:proofErr w:type="spellStart"/>
+            <w:r>
+              <w:rPr>
+                <w:rFonts w:ascii="Arial" w:hAnsi="Arial" w:cs="Arial"/>
+              </w:rPr>
+              <w:t>tanpa</w:t>
+            </w:r>
+            <w:proofErr w:type="spellEnd"/>
+            <w:r>
+              <w:rPr>
+                <w:rFonts w:ascii="Arial" w:hAnsi="Arial" w:cs="Arial"/>
+              </w:rPr>
+              <w:t xml:space="preserve"> </w:t>
+            </w:r>
+            <w:proofErr w:type="spellStart"/>
+            <w:r>
+              <w:rPr>
+                <w:rFonts w:ascii="Arial" w:hAnsi="Arial" w:cs="Arial"/>
+              </w:rPr>
+              <w:t>terdistorsi</w:t>
+            </w:r>
+            <w:proofErr w:type="spellEnd"/>
+            <w:r>
+              <w:rPr>
+                <w:rFonts w:ascii="Arial" w:hAnsi="Arial" w:cs="Arial"/>
+              </w:rPr>
+              <w:t>.</w:t>
+            </w:r>
+          </w:p>
+          <w:p>
+            <w:pPr>
+              <w:pStyle w:val="ListParagraph"/>
+              <w:numPr>
+                <w:ilvl w:val="0"/>
+                <w:numId w:val="20"/>
+              </w:numPr>
+              <w:spacing w:line="360" w:lineRule="auto"/>
+              <w:jc w:val="both"/>
+              <w:rPr>
+                <w:rFonts w:ascii="Arial" w:hAnsi="Arial" w:cs="Arial"/>
+              </w:rPr>
+            </w:pPr>
+            <w:proofErr w:type="spellStart"/>
+            <w:r>
+              <w:rPr>
+                <w:rFonts w:ascii="Arial" w:hAnsi="Arial" w:cs="Arial"/>
+              </w:rPr>
+              <w:t>Tampilan</w:t>
+            </w:r>
+            <w:proofErr w:type="spellEnd"/>
+            <w:r>
+              <w:rPr>
+                <w:rFonts w:ascii="Arial" w:hAnsi="Arial" w:cs="Arial"/>
+              </w:rPr>
+              <w:t xml:space="preserve"> Umum: </w:t>
+            </w:r>
+            <w:proofErr w:type="spellStart"/>
+            <w:r>
+              <w:rPr>
+                <w:rFonts w:ascii="Arial" w:hAnsi="Arial" w:cs="Arial"/>
+              </w:rPr>
+              <w:t>Sederhana</w:t>
+            </w:r>
+            <w:proofErr w:type="spellEnd"/>
+            <w:r>
+              <w:rPr>
+                <w:rFonts w:ascii="Arial" w:hAnsi="Arial" w:cs="Arial"/>
+              </w:rPr>
+              <w:t xml:space="preserve">, </w:t>
+            </w:r>
+            <w:proofErr w:type="spellStart"/>
+            <w:r>
+              <w:rPr>
+                <w:rFonts w:ascii="Arial" w:hAnsi="Arial" w:cs="Arial"/>
+              </w:rPr>
+              <w:t>bersih</w:t>
+            </w:r>
+            <w:proofErr w:type="spellEnd"/>
+            <w:r>
+              <w:rPr>
+                <w:rFonts w:ascii="Arial" w:hAnsi="Arial" w:cs="Arial"/>
+              </w:rPr>
+              <w:t xml:space="preserve">, dan </w:t>
+            </w:r>
+            <w:proofErr w:type="spellStart"/>
+            <w:r>
+              <w:rPr>
+                <w:rFonts w:ascii="Arial" w:hAnsi="Arial" w:cs="Arial"/>
+              </w:rPr>
+              <w:t>mudah</w:t>
+            </w:r>
+            <w:proofErr w:type="spellEnd"/>
+            <w:r>
+              <w:rPr>
+                <w:rFonts w:ascii="Arial" w:hAnsi="Arial" w:cs="Arial"/>
+              </w:rPr>
+              <w:t xml:space="preserve"> </w:t>
+            </w:r>
+            <w:proofErr w:type="spellStart"/>
+            <w:r>
+              <w:rPr>
+                <w:rFonts w:ascii="Arial" w:hAnsi="Arial" w:cs="Arial"/>
+              </w:rPr>
+              <w:t>digunakan</w:t>
+            </w:r>
+            <w:proofErr w:type="spellEnd"/>
+            <w:r>
+              <w:rPr>
+                <w:rFonts w:ascii="Arial" w:hAnsi="Arial" w:cs="Arial"/>
+              </w:rPr>
+              <w:t xml:space="preserve">, </w:t>
+            </w:r>
+            <w:proofErr w:type="spellStart"/>
+            <w:r>
+              <w:rPr>
+                <w:rFonts w:ascii="Arial" w:hAnsi="Arial" w:cs="Arial"/>
+              </w:rPr>
+              <w:t>cocok</w:t>
+            </w:r>
+            <w:proofErr w:type="spellEnd"/>
+            <w:r>
+              <w:rPr>
+                <w:rFonts w:ascii="Arial" w:hAnsi="Arial" w:cs="Arial"/>
+              </w:rPr>
+              <w:t xml:space="preserve"> </w:t>
+            </w:r>
+            <w:proofErr w:type="spellStart"/>
+            <w:r>
+              <w:rPr>
+                <w:rFonts w:ascii="Arial" w:hAnsi="Arial" w:cs="Arial"/>
+              </w:rPr>
+              <w:t>untuk</w:t>
+            </w:r>
+            <w:proofErr w:type="spellEnd"/>
+            <w:r>
+              <w:rPr>
+                <w:rFonts w:ascii="Arial" w:hAnsi="Arial" w:cs="Arial"/>
+              </w:rPr>
+              <w:t xml:space="preserve"> </w:t>
+            </w:r>
+            <w:proofErr w:type="spellStart"/>
+            <w:r>
+              <w:rPr>
+                <w:rFonts w:ascii="Arial" w:hAnsi="Arial" w:cs="Arial"/>
+              </w:rPr>
+              <w:t>aplikasi</w:t>
+            </w:r>
+            <w:proofErr w:type="spellEnd"/>
+            <w:r>
+              <w:rPr>
+                <w:rFonts w:ascii="Arial" w:hAnsi="Arial" w:cs="Arial"/>
+              </w:rPr>
+              <w:t xml:space="preserve"> </w:t>
+            </w:r>
+            <w:proofErr w:type="spellStart"/>
+            <w:r>
+              <w:rPr>
+                <w:rFonts w:ascii="Arial" w:hAnsi="Arial" w:cs="Arial"/>
+              </w:rPr>
+              <w:t>edukasi</w:t>
+            </w:r>
+            <w:proofErr w:type="spellEnd"/>
+            <w:r>
+              <w:rPr>
+                <w:rFonts w:ascii="Arial" w:hAnsi="Arial" w:cs="Arial"/>
+              </w:rPr>
+              <w:t>.</w:t>
+            </w:r>
+          </w:p>
+          <w:p>
+            <w:pPr>
+              <w:spacing w:line="360" w:lineRule="auto"/>
+              <w:jc w:val="both"/>
+              <w:rPr>
+                <w:rFonts w:ascii="Arial" w:hAnsi="Arial" w:cs="Arial"/>
+                <w:b/>
+                <w:bCs/>
+              </w:rPr>
+            </w:pPr>
+            <w:r>
+              <w:rPr>
+                <w:noProof/>
+              </w:rPr>
+              <mc:AlternateContent>
+                <mc:Choice Requires="wps">
+                  <w:drawing>
+                    <wp:anchor distT="0" distB="0" distL="114300" distR="114300" simplePos="0" relativeHeight="251697152" behindDoc="0" locked="0" layoutInCell="1" allowOverlap="1" wp14:anchorId="48F40483" wp14:editId="062FC233">
+                      <wp:simplePos x="0" y="0"/>
+                      <wp:positionH relativeFrom="column">
+                        <wp:posOffset>2615979</wp:posOffset>
+                      </wp:positionH>
+                      <wp:positionV relativeFrom="paragraph">
+                        <wp:posOffset>142019</wp:posOffset>
+                      </wp:positionV>
+                      <wp:extent cx="1828800" cy="1828800"/>
+                      <wp:effectExtent l="0" t="0" r="0" b="0"/>
+                      <wp:wrapNone/>
+                      <wp:docPr id="1369085003" name="Text Box 1"/>
+                      <wp:cNvGraphicFramePr/>
+                      <a:graphic xmlns:a="http://schemas.openxmlformats.org/drawingml/2006/main">
+                        <a:graphicData uri="http://schemas.microsoft.com/office/word/2010/wordprocessingShape">
+                          <wps:wsp>
+                            <wps:cNvSpPr txBox="1"/>
+                            <wps:spPr>
+                              <a:xfrm>
+                                <a:off x="0" y="0"/>
+                                <a:ext cx="1828800" cy="1828800"/>
+                              </a:xfrm>
+                              <a:prstGeom prst="rect">
+                                <a:avLst/>
+                              </a:prstGeom>
+                              <a:noFill/>
+                              <a:ln>
+                                <a:noFill/>
+                              </a:ln>
+                            </wps:spPr>
+                            <wps:txbx>
+                              <w:txbxContent>
+                                <w:p>
+                                  <w:pPr>
+                                    <w:spacing w:after="0" w:line="360" w:lineRule="auto"/>
+                                    <w:jc w:val="center"/>
+                                    <w:rPr>
+                                      <w:rFonts w:ascii="Arial" w:hAnsi="Arial" w:cs="Arial"/>
+                                      <w:noProof/>
+                                      <w:color w:val="000000" w:themeColor="text1"/>
+                                      <w:sz w:val="72"/>
+                                      <w:szCs w:val="72"/>
+                                      <w14:shadow w14:blurRad="38100" w14:dist="19050" w14:dir="2700000" w14:sx="100000" w14:sy="100000" w14:kx="0" w14:ky="0" w14:algn="tl">
+                                        <w14:schemeClr w14:val="dk1">
+                                          <w14:alpha w14:val="60000"/>
+                                        </w14:schemeClr>
+                                      </w14:shadow>
+                                      <w14:textOutline w14:w="0" w14:cap="flat" w14:cmpd="sng" w14:algn="ctr">
+                                        <w14:noFill/>
+                                        <w14:prstDash w14:val="solid"/>
+                                        <w14:round/>
+                                      </w14:textOutline>
+                                    </w:rPr>
+                                  </w:pPr>
+                                  <w:r>
+                                    <w:rPr>
+                                      <w:rFonts w:ascii="Arial" w:hAnsi="Arial" w:cs="Arial"/>
+                                      <w:noProof/>
+                                      <w:color w:val="000000" w:themeColor="text1"/>
+                                      <w:sz w:val="72"/>
+                                      <w:szCs w:val="72"/>
+                                      <w14:shadow w14:blurRad="38100" w14:dist="19050" w14:dir="2700000" w14:sx="100000" w14:sy="100000" w14:kx="0" w14:ky="0" w14:algn="tl">
+                                        <w14:schemeClr w14:val="dk1">
+                                          <w14:alpha w14:val="60000"/>
+                                        </w14:schemeClr>
+                                      </w14:shadow>
+                                      <w14:textOutline w14:w="0" w14:cap="flat" w14:cmpd="sng" w14:algn="ctr">
+                                        <w14:noFill/>
+                                        <w14:prstDash w14:val="solid"/>
+                                        <w14:round/>
+                                      </w14:textOutline>
+                                    </w:rPr>
+                                    <w:t>header</w:t>
+                                  </w:r>
+                                </w:p>
+                              </w:txbxContent>
+                            </wps:txbx>
+                            <wps:bodyPr rot="0" spcFirstLastPara="0" vertOverflow="overflow" horzOverflow="overflow" vert="horz" wrap="none" lIns="91440" tIns="45720" rIns="91440" bIns="45720" numCol="1" spcCol="0" rtlCol="0" fromWordArt="0" anchor="t" anchorCtr="0" forceAA="0" compatLnSpc="1">
+                              <a:prstTxWarp prst="textNoShape">
+                                <a:avLst/>
+                              </a:prstTxWarp>
+                              <a:spAutoFit/>
+                            </wps:bodyPr>
+                          </wps:wsp>
+                        </a:graphicData>
+                      </a:graphic>
+                    </wp:anchor>
+                  </w:drawing>
+                </mc:Choice>
+                <mc:Fallback>
+                  <w:pict>
+                    <v:shape w14:anchorId="48F40483" id="Text Box 1" o:spid="_x0000_s1038" type="#_x0000_t202" style="position:absolute;left:0;text-align:left;margin-left:206pt;margin-top:11.2pt;width:2in;height:2in;z-index:251697152;visibility:visible;mso-wrap-style:none;mso-wrap-distance-left:9pt;mso-wrap-distance-top:0;mso-wrap-distance-right:9pt;mso-wrap-distance-bottom:0;mso-position-horizontal:absolute;mso-position-horizontal-relative:text;mso-position-vertical:absolute;mso-position-vertical-relative:text;v-text-anchor:top" o:gfxdata="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" filled="f" stroked="f">
+                      <v:fill o:detectmouseclick="t"/>
+                      <v:textbox style="mso-fit-shape-to-text:t">
+                        <w:txbxContent>
+                          <w:p>
+                            <w:pPr>
+                              <w:spacing w:after="0" w:line="360" w:lineRule="auto"/>
+                              <w:jc w:val="center"/>
+                              <w:rPr>
+                                <w:rFonts w:ascii="Arial" w:hAnsi="Arial" w:cs="Arial"/>
+                                <w:noProof/>
+                                <w:color w:val="000000" w:themeColor="text1"/>
+                                <w:sz w:val="72"/>
+                                <w:szCs w:val="72"/>
+                                <w14:shadow w14:blurRad="38100" w14:dist="19050" w14:dir="2700000" w14:sx="100000" w14:sy="100000" w14:kx="0" w14:ky="0" w14:algn="tl">
+                                  <w14:schemeClr w14:val="dk1">
+                                    <w14:alpha w14:val="60000"/>
+                                  </w14:schemeClr>
+                                </w14:shadow>
+                                <w14:textOutline w14:w="0" w14:cap="flat" w14:cmpd="sng" w14:algn="ctr">
+                                  <w14:noFill/>
+                                  <w14:prstDash w14:val="solid"/>
+                                  <w14:round/>
+                                </w14:textOutline>
+                              </w:rPr>
+                            </w:pPr>
+                            <w:r>
+                              <w:rPr>
+                                <w:rFonts w:ascii="Arial" w:hAnsi="Arial" w:cs="Arial"/>
+                                <w:noProof/>
+                                <w:color w:val="000000" w:themeColor="text1"/>
+                                <w:sz w:val="72"/>
+                                <w:szCs w:val="72"/>
+                                <w14:shadow w14:blurRad="38100" w14:dist="19050" w14:dir="2700000" w14:sx="100000" w14:sy="100000" w14:kx="0" w14:ky="0" w14:algn="tl">
+                                  <w14:schemeClr w14:val="dk1">
+                                    <w14:alpha w14:val="60000"/>
+                                  </w14:schemeClr>
+                                </w14:shadow>
+                                <w14:textOutline w14:w="0" w14:cap="flat" w14:cmpd="sng" w14:algn="ctr">
+                                  <w14:noFill/>
+                                  <w14:prstDash w14:val="solid"/>
+                                  <w14:round/>
+                                </w14:textOutline>
+                              </w:rPr>
+                              <w:t>header</w:t>
+                            </w:r>
+                          </w:p>
+                        </w:txbxContent>
+                      </v:textbox>
+                    </v:shape>
+                  </w:pict>
+                </mc:Fallback>
+              </mc:AlternateContent>
+            </w:r>
+          </w:p>
+        </w:tc>
+      </w:tr>
+      <w:tr>
+        <w:tc>
+          <w:tcPr>
+            <w:tcW w:w="9350" w:type="dxa"/>
+          </w:tcPr>
+          <w:p>
+            <w:pPr>
+              <w:spacing w:line="360" w:lineRule="auto"/>
+              <w:jc w:val="both"/>
+              <w:rPr>
+                <w:rFonts w:ascii="Arial" w:hAnsi="Arial" w:cs="Arial"/>
+              </w:rPr>
+            </w:pPr>
+            <w:r>
+              <w:rPr>
+                <w:noProof/>
+              </w:rPr>
+              <mc:AlternateContent>
+                <mc:Choice Requires="wps">
+                  <w:drawing>
+                    <wp:anchor distT="0" distB="0" distL="114300" distR="114300" simplePos="0" relativeHeight="251700224" behindDoc="0" locked="0" layoutInCell="1" allowOverlap="1" wp14:anchorId="3FA6EB32" wp14:editId="5BAFD6F8">
+                      <wp:simplePos x="0" y="0"/>
+                      <wp:positionH relativeFrom="column">
+                        <wp:posOffset>3108960</wp:posOffset>
+                      </wp:positionH>
+                      <wp:positionV relativeFrom="paragraph">
+                        <wp:posOffset>1423283</wp:posOffset>
+                      </wp:positionV>
+                      <wp:extent cx="1828800" cy="1828800"/>
+                      <wp:effectExtent l="0" t="0" r="0" b="0"/>
+                      <wp:wrapNone/>
+                      <wp:docPr id="216545572" name="Text Box 1"/>
+                      <wp:cNvGraphicFramePr/>
+                      <a:graphic xmlns:a="http://schemas.openxmlformats.org/drawingml/2006/main">
+                        <a:graphicData uri="http://schemas.microsoft.com/office/word/2010/wordprocessingShape">
+                          <wps:wsp>
+                            <wps:cNvSpPr txBox="1"/>
+                            <wps:spPr>
+                              <a:xfrm>
+                                <a:off x="0" y="0"/>
+                                <a:ext cx="1828800" cy="1828800"/>
+                              </a:xfrm>
+                              <a:prstGeom prst="rect">
+                                <a:avLst/>
+                              </a:prstGeom>
+                              <a:noFill/>
+                              <a:ln>
+                                <a:noFill/>
+                              </a:ln>
+                            </wps:spPr>
+                            <wps:txbx>
+                              <w:txbxContent>
+                                <w:p>
+                                  <w:pPr>
+                                    <w:spacing w:after="0" w:line="360" w:lineRule="auto"/>
+                                    <w:jc w:val="both"/>
+                                    <w:rPr>
+                                      <w:rFonts w:ascii="Arial" w:hAnsi="Arial" w:cs="Arial"/>
+                                      <w:b/>
+                                      <w:bCs/>
+                                      <w:sz w:val="36"/>
+                                      <w:szCs w:val="36"/>
+                                    </w:rPr>
+                                  </w:pPr>
+                                  <w:r>
+                                    <w:rPr>
+                                      <w:rFonts w:ascii="Arial" w:hAnsi="Arial" w:cs="Arial"/>
+                                      <w:b/>
+                                      <w:bCs/>
+                                      <w:sz w:val="36"/>
+                                      <w:szCs w:val="36"/>
+                                    </w:rPr>
+                                    <w:t xml:space="preserve">Area </w:t>
+                                  </w:r>
+                                  <w:proofErr w:type="spellStart"/>
+                                  <w:r>
+                                    <w:rPr>
+                                      <w:rFonts w:ascii="Arial" w:hAnsi="Arial" w:cs="Arial"/>
+                                      <w:b/>
+                                      <w:bCs/>
+                                      <w:sz w:val="36"/>
+                                      <w:szCs w:val="36"/>
+                                    </w:rPr>
+                                    <w:t>Konten</w:t>
+                                  </w:r>
+                                  <w:proofErr w:type="spellEnd"/>
+                                  <w:r>
+                                    <w:rPr>
+                                      <w:rFonts w:ascii="Arial" w:hAnsi="Arial" w:cs="Arial"/>
+                                      <w:b/>
+                                      <w:bCs/>
+                                      <w:sz w:val="36"/>
+                                      <w:szCs w:val="36"/>
+                                    </w:rPr>
+                                    <w:t xml:space="preserve"> Scrollable</w:t>
+                                  </w:r>
+                                </w:p>
+                              </w:txbxContent>
+                            </wps:txbx>
+                            <wps:bodyPr rot="0" spcFirstLastPara="0" vertOverflow="overflow" horzOverflow="overflow" vert="horz" wrap="none" lIns="91440" tIns="45720" rIns="91440" bIns="45720" numCol="1" spcCol="0" rtlCol="0" fromWordArt="0" anchor="t" anchorCtr="0" forceAA="0" compatLnSpc="1">
+                              <a:prstTxWarp prst="textNoShape">
+                                <a:avLst/>
+                              </a:prstTxWarp>
+                              <a:spAutoFit/>
+                            </wps:bodyPr>
+                          </wps:wsp>
+                        </a:graphicData>
+                      </a:graphic>
+                    </wp:anchor>
+                  </w:drawing>
+                </mc:Choice>
+                <mc:Fallback>
+                  <w:pict>
+                    <v:shape w14:anchorId="3FA6EB32" id="_x0000_s1039" type="#_x0000_t202" style="position:absolute;left:0;text-align:left;margin-left:244.8pt;margin-top:112.05pt;width:2in;height:2in;z-index:251700224;visibility:visible;mso-wrap-style:none;mso-wrap-distance-left:9pt;mso-wrap-distance-top:0;mso-wrap-distance-right:9pt;mso-wrap-distance-bottom:0;mso-position-horizontal:absolute;mso-position-horizontal-relative:text;mso-position-vertical:absolute;mso-position-vertical-relative:text;v-text-anchor:top" o:gfxdata="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" filled="f" stroked="f">
+                      <v:fill o:detectmouseclick="t"/>
+                      <v:textbox style="mso-fit-shape-to-text:t">
+                        <w:txbxContent>
+                          <w:p>
+                            <w:pPr>
+                              <w:spacing w:after="0" w:line="360" w:lineRule="auto"/>
+                              <w:jc w:val="both"/>
+                              <w:rPr>
+                                <w:rFonts w:ascii="Arial" w:hAnsi="Arial" w:cs="Arial"/>
+                                <w:b/>
+                                <w:bCs/>
+                                <w:sz w:val="36"/>
+                                <w:szCs w:val="36"/>
+                              </w:rPr>
+                            </w:pPr>
+                            <w:r>
+                              <w:rPr>
+                                <w:rFonts w:ascii="Arial" w:hAnsi="Arial" w:cs="Arial"/>
+                                <w:b/>
+                                <w:bCs/>
+                                <w:sz w:val="36"/>
+                                <w:szCs w:val="36"/>
+                              </w:rPr>
+                              <w:t xml:space="preserve">Area </w:t>
+                            </w:r>
+                            <w:proofErr w:type="spellStart"/>
+                            <w:r>
+                              <w:rPr>
+                                <w:rFonts w:ascii="Arial" w:hAnsi="Arial" w:cs="Arial"/>
+                                <w:b/>
+                                <w:bCs/>
+                                <w:sz w:val="36"/>
+                                <w:szCs w:val="36"/>
+                              </w:rPr>
+                              <w:t>Konten</w:t>
+                            </w:r>
+                            <w:proofErr w:type="spellEnd"/>
+                            <w:r>
+                              <w:rPr>
+                                <w:rFonts w:ascii="Arial" w:hAnsi="Arial" w:cs="Arial"/>
+                                <w:b/>
+                                <w:bCs/>
+                                <w:sz w:val="36"/>
+                                <w:szCs w:val="36"/>
+                              </w:rPr>
+                              <w:t xml:space="preserve"> Scrollable</w:t>
+                            </w:r>
+                          </w:p>
+                        </w:txbxContent>
+                      </v:textbox>
+                    </v:shape>
+                  </w:pict>
+                </mc:Fallback>
+              </mc:AlternateContent>
+            </w:r>
+            <w:r>
+              <w:rPr>
+                <w:rFonts w:ascii="Arial" w:hAnsi="Arial" w:cs="Arial"/>
+                <w:noProof/>
+              </w:rPr>
+              <mc:AlternateContent>
+                <mc:Choice Requires="wps">
+                  <w:drawing>
+                    <wp:anchor distT="0" distB="0" distL="114300" distR="114300" simplePos="0" relativeHeight="251698176" behindDoc="0" locked="0" layoutInCell="1" allowOverlap="1" wp14:anchorId="038442E4" wp14:editId="5C7F5C8A">
+                      <wp:simplePos x="0" y="0"/>
+                      <wp:positionH relativeFrom="column">
+                        <wp:posOffset>1414642</wp:posOffset>
+                      </wp:positionH>
+                      <wp:positionV relativeFrom="paragraph">
+                        <wp:posOffset>1033007</wp:posOffset>
+                      </wp:positionV>
+                      <wp:extent cx="1892410" cy="1200647"/>
+                      <wp:effectExtent l="22225" t="34925" r="15875" b="53975"/>
+                      <wp:wrapNone/>
+                      <wp:docPr id="950691181" name="Arrow: Down 29"/>
+                      <wp:cNvGraphicFramePr/>
+                      <a:graphic xmlns:a="http://schemas.openxmlformats.org/drawingml/2006/main">
+                        <a:graphicData uri="http://schemas.microsoft.com/office/word/2010/wordprocessingShape">
+                          <wps:wsp>
+                            <wps:cNvSpPr/>
+                            <wps:spPr>
+                              <a:xfrm rot="16200000" flipH="1" flipV="1">
+                                <a:off x="0" y="0"/>
+                                <a:ext cx="1892410" cy="1200647"/>
+                              </a:xfrm>
+                              <a:prstGeom prst="downArrow">
+                                <a:avLst/>
+                              </a:prstGeom>
+                            </wps:spPr>
+                            <wps:style>
+                              <a:lnRef idx="2">
+                                <a:schemeClr val="accent1">
+                                  <a:shade val="15000"/>
+                                </a:schemeClr>
+                              </a:lnRef>
+                              <a:fillRef idx="1">
+                                <a:schemeClr val="accent1"/>
+                              </a:fillRef>
+                              <a:effectRef idx="0">
+                                <a:schemeClr val="accent1"/>
+                              </a:effectRef>
+                              <a:fontRef idx="minor">
+                                <a:schemeClr val="lt1"/>
+                              </a:fontRef>
+                            </wps:style>
+                            <wps:bodyPr rot="0" spcFirstLastPara="0" vertOverflow="overflow" horzOverflow="overflow" vert="horz" wrap="square" lIns="91440" tIns="45720" rIns="91440" bIns="45720" numCol="1" spcCol="0" rtlCol="0" fromWordArt="0" anchor="ctr" anchorCtr="0" forceAA="0" compatLnSpc="1">
+                              <a:prstTxWarp prst="textNoShape">
+                                <a:avLst/>
+                              </a:prstTxWarp>
+                              <a:noAutofit/>
+                            </wps:bodyPr>
+                          </wps:wsp>
+                        </a:graphicData>
+                      </a:graphic>
+                    </wp:anchor>
+                  </w:drawing>
+                </mc:Choice>
+                <mc:Fallback>
+                  <w:pict>
+                    <v:shapetype w14:anchorId="57DDAC72" id="_x0000_t67" coordsize="21600,21600" o:spt="67" adj="16200,5400" path="m0@0l@1@0@1,0@2,0@2@0,21600@0,10800,21600xe">
+                      <v:stroke joinstyle="miter"/>
+                      <v:formulas>
+                        <v:f eqn="val #0"/>
+                        <v:f eqn="val #1"/>
+                        <v:f eqn="sum height 0 #1"/>
+                        <v:f eqn="sum 10800 0 #1"/>
+                        <v:f eqn="sum width 0 #0"/>
+                        <v:f eqn="prod @4 @3 10800"/>
+                        <v:f eqn="sum width 0 @5"/>
+                      </v:formulas>
+                      <v:path o:connecttype="custom" o:connectlocs="10800,0;0,@0;10800,21600;21600,@0" o:connectangles="270,180,90,0" textboxrect="@1,0,@2,@6"/>
+                      <v:handles>
+                        <v:h position="#1,#0" xrange="0,10800" yrange="0,21600"/>
+                      </v:handles>
+                    </v:shapetype>
+                    <v:shape id="Arrow: Down 29" o:spid="_x0000_s1026" type="#_x0000_t67" style="position:absolute;margin-left:111.4pt;margin-top:81.35pt;width:149pt;height:94.55pt;rotation:-90;flip:x y;z-index:251698176;visibility:visible;mso-wrap-style:square;mso-wrap-distance-left:9pt;mso-wrap-distance-top:0;mso-wrap-distance-right:9pt;mso-wrap-distance-bottom:0;mso-position-horizontal:absolute;mso-position-horizontal-relative:text;mso-position-vertical:absolute;mso-position-vertical-relative:text;v-text-anchor:middle" o:gfxdata="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" adj="10800" fillcolor="#4472c4 [3204]" strokecolor="#09101d [484]" strokeweight="1pt"/>
+                  </w:pict>
+                </mc:Fallback>
+              </mc:AlternateContent>
+            </w:r>
+            <w:r>
+              <w:rPr>
+                <w:rFonts w:ascii="Arial" w:hAnsi="Arial" w:cs="Arial"/>
+                <w:noProof/>
+              </w:rPr>
+              <mc:AlternateContent>
+                <mc:Choice Requires="wps">
+                  <w:drawing>
+                    <wp:anchor distT="0" distB="0" distL="114300" distR="114300" simplePos="0" relativeHeight="251695104" behindDoc="0" locked="0" layoutInCell="1" allowOverlap="1" wp14:anchorId="75B0F6B4" wp14:editId="3BE4F73F">
+                      <wp:simplePos x="0" y="0"/>
+                      <wp:positionH relativeFrom="column">
+                        <wp:posOffset>1728387</wp:posOffset>
+                      </wp:positionH>
+                      <wp:positionV relativeFrom="paragraph">
+                        <wp:posOffset>15211</wp:posOffset>
+                      </wp:positionV>
+                      <wp:extent cx="672714" cy="300217"/>
+                      <wp:effectExtent l="19050" t="19050" r="13335" b="43180"/>
+                      <wp:wrapNone/>
+                      <wp:docPr id="760002525" name="Arrow: Right 28"/>
+                      <wp:cNvGraphicFramePr/>
+                      <a:graphic xmlns:a="http://schemas.openxmlformats.org/drawingml/2006/main">
+                        <a:graphicData uri="http://schemas.microsoft.com/office/word/2010/wordprocessingShape">
+                          <wps:wsp>
+                            <wps:cNvSpPr/>
+                            <wps:spPr>
+                              <a:xfrm flipH="1">
+                                <a:off x="0" y="0"/>
+                                <a:ext cx="672714" cy="300217"/>
+                              </a:xfrm>
+                              <a:prstGeom prst="rightArrow">
+                                <a:avLst/>
+                              </a:prstGeom>
+                            </wps:spPr>
+                            <wps:style>
+                              <a:lnRef idx="2">
+                                <a:schemeClr val="accent1">
+                                  <a:shade val="15000"/>
+                                </a:schemeClr>
+                              </a:lnRef>
+                              <a:fillRef idx="1">
+                                <a:schemeClr val="accent1"/>
+                              </a:fillRef>
+                              <a:effectRef idx="0">
+                                <a:schemeClr val="accent1"/>
+                              </a:effectRef>
+                              <a:fontRef idx="minor">
+                                <a:schemeClr val="lt1"/>
+                              </a:fontRef>
+                            </wps:style>
+                            <wps:bodyPr rot="0" spcFirstLastPara="0" vertOverflow="overflow" horzOverflow="overflow" vert="horz" wrap="square" lIns="91440" tIns="45720" rIns="91440" bIns="45720" numCol="1" spcCol="0" rtlCol="0" fromWordArt="0" anchor="ctr" anchorCtr="0" forceAA="0" compatLnSpc="1">
+                              <a:prstTxWarp prst="textNoShape">
+                                <a:avLst/>
+                              </a:prstTxWarp>
+                              <a:noAutofit/>
+                            </wps:bodyPr>
+                          </wps:wsp>
+                        </a:graphicData>
+                      </a:graphic>
+                      <wp14:sizeRelH relativeFrom="margin">
+                        <wp14:pctWidth>0</wp14:pctWidth>
+                      </wp14:sizeRelH>
+                      <wp14:sizeRelV relativeFrom="margin">
+                        <wp14:pctHeight>0</wp14:pctHeight>
+                      </wp14:sizeRelV>
+                    </wp:anchor>
+                  </w:drawing>
+                </mc:Choice>
+                <mc:Fallback>
+                  <w:pict>
+                    <v:shapetype w14:anchorId="20AF92B3" id="_x0000_t13" coordsize="21600,21600" o:spt="13" adj="16200,5400" path="m@0,l@0@1,0@1,0@2@0@2@0,21600,21600,10800xe">
+                      <v:stroke joinstyle="miter"/>
+                      <v:formulas>
+                        <v:f eqn="val #0"/>
+                        <v:f eqn="val #1"/>
+                        <v:f eqn="sum height 0 #1"/>
+                        <v:f eqn="sum 10800 0 #1"/>
+                        <v:f eqn="sum width 0 #0"/>
+                        <v:f eqn="prod @4 @3 10800"/>
+                        <v:f eqn="sum width 0 @5"/>
+                      </v:formulas>
+                      <v:path o:connecttype="custom" o:connectlocs="@0,0;0,10800;@0,21600;21600,10800" o:connectangles="270,180,90,0" textboxrect="0,@1,@6,@2"/>
+                      <v:handles>
+                        <v:h position="#0,#1" xrange="0,21600" yrange="0,10800"/>
+                      </v:handles>
+                    </v:shapetype>
+                    <v:shape id="Arrow: Right 28" o:spid="_x0000_s1026" type="#_x0000_t13" style="position:absolute;margin-left:136.1pt;margin-top:1.2pt;width:52.95pt;height:23.65pt;flip:x;z-index:251695104;visibility:visible;mso-wrap-style:square;mso-width-percent:0;mso-height-percent:0;mso-wrap-distance-left:9pt;mso-wrap-distance-top:0;mso-wrap-distance-right:9pt;mso-wrap-distance-bottom:0;mso-position-horizontal:absolute;mso-position-horizontal-relative:text;mso-position-vertical:absolute;mso-position-vertical-relative:text;mso-width-percent:0;mso-height-percent:0;mso-width-relative:margin;mso-height-relative:margin;v-text-anchor:middle" o:gfxdata="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" adj="16780" fillcolor="#4472c4 [3204]" strokecolor="#09101d [484]" strokeweight="1pt"/>
+                  </w:pict>
+                </mc:Fallback>
+              </mc:AlternateContent>
+            </w:r>
+            <w:r>
+              <w:rPr>
+                <w:rFonts w:ascii="Arial" w:hAnsi="Arial" w:cs="Arial"/>
+              </w:rPr>
+              <w:drawing>
+                <wp:inline distT="0" distB="0" distL="0" distR="0" wp14:anchorId="4C39A324" wp14:editId="1BD20995">
+                  <wp:extent cx="1661822" cy="2941385"/>
+                  <wp:effectExtent l="0" t="0" r="0" b="0"/>
+                  <wp:docPr id="1397215337" name="Picture 1"/>
+                  <wp:cNvGraphicFramePr>
+                    <a:graphicFrameLocks xmlns:a="http://schemas.openxmlformats.org/drawingml/2006/main" noChangeAspect="1"/>
+                  </wp:cNvGraphicFramePr>
+                  <a:graphic xmlns:a="http://schemas.openxmlformats.org/drawingml/2006/main">
+                    <a:graphicData uri="http://schemas.openxmlformats.org/drawingml/2006/picture">
+                      <pic:pic xmlns:pic="http://schemas.openxmlformats.org/drawingml/2006/picture">
+                        <pic:nvPicPr>
+                          <pic:cNvPr id="1397215337" name=""/>
+                          <pic:cNvPicPr/>
+                        </pic:nvPicPr>
+                        <pic:blipFill>
+                          <a:blip r:embed="rId15"/>
+                          <a:stretch>
+                            <a:fillRect/>
+                          </a:stretch>
+                        </pic:blipFill>
+                        <pic:spPr>
+                          <a:xfrm>
+                            <a:off x="0" y="0"/>
+                            <a:ext cx="1667540" cy="2951506"/>
+                          </a:xfrm>
+                          <a:prstGeom prst="rect">
+                            <a:avLst/>
+                          </a:prstGeom>
+                        </pic:spPr>
+                      </pic:pic>
+                    </a:graphicData>
+                  </a:graphic>
+                </wp:inline>
+              </w:drawing>
+            </w:r>
+          </w:p>
+        </w:tc>
+      </w:tr>
+    </w:tbl>
+    <w:p>
+      <w:pPr>
+        <w:spacing w:line="360" w:lineRule="auto"/>
+        <w:jc w:val="both"/>
+        <w:rPr>
+          <w:rFonts w:ascii="Arial" w:hAnsi="Arial" w:cs="Arial"/>
+        </w:rPr>
+      </w:pPr>
+    </w:p>
     <w:sectPr>
       <w:pgSz w:w="12240" w:h="15840"/>
       <w:pgMar w:top="1440" w:right="1440" w:bottom="1440" w:left="1440" w:header="720" w:footer="720" w:gutter="0"/>
@@ -6401,6 +8416,119 @@
     </w:lvl>
   </w:abstractNum>
   <w:abstractNum w:abstractNumId="4" w15:restartNumberingAfterBreak="0">
+    <w:nsid w:val="183445DB"/>
+    <w:multiLevelType w:val="hybridMultilevel"/>
+    <w:tmpl w:val="64464352"/>
+    <w:lvl w:ilvl="0" w:tplc="38090001">
+      <w:start w:val="1"/>
+      <w:numFmt w:val="bullet"/>
+      <w:lvlText w:val=""/>
+      <w:lvlJc w:val="left"/>
+      <w:pPr>
+        <w:ind w:left="720" w:hanging="360"/>
+      </w:pPr>
+      <w:rPr>
+        <w:rFonts w:ascii="Symbol" w:hAnsi="Symbol" w:hint="default"/>
+      </w:rPr>
+    </w:lvl>
+    <w:lvl w:ilvl="1" w:tplc="38090003" w:tentative="1">
+      <w:start w:val="1"/>
+      <w:numFmt w:val="bullet"/>
+      <w:lvlText w:val="o"/>
+      <w:lvlJc w:val="left"/>
+      <w:pPr>
+        <w:ind w:left="1440" w:hanging="360"/>
+      </w:pPr>
+      <w:rPr>
+        <w:rFonts w:ascii="Courier New" w:hAnsi="Courier New" w:cs="Courier New" w:hint="default"/>
+      </w:rPr>
+    </w:lvl>
+    <w:lvl w:ilvl="2" w:tplc="38090005" w:tentative="1">
+      <w:start w:val="1"/>
+      <w:numFmt w:val="bullet"/>
+      <w:lvlText w:val=""/>
+      <w:lvlJc w:val="left"/>
+      <w:pPr>
+        <w:ind w:left="2160" w:hanging="360"/>
+      </w:pPr>
+      <w:rPr>
+        <w:rFonts w:ascii="Wingdings" w:hAnsi="Wingdings" w:hint="default"/>
+      </w:rPr>
+    </w:lvl>
+    <w:lvl w:ilvl="3" w:tplc="38090001" w:tentative="1">
+      <w:start w:val="1"/>
+      <w:numFmt w:val="bullet"/>
+      <w:lvlText w:val=""/>
+      <w:lvlJc w:val="left"/>
+      <w:pPr>
+        <w:ind w:left="2880" w:hanging="360"/>
+      </w:pPr>
+      <w:rPr>
+        <w:rFonts w:ascii="Symbol" w:hAnsi="Symbol" w:hint="default"/>
+      </w:rPr>
+    </w:lvl>
+    <w:lvl w:ilvl="4" w:tplc="38090003" w:tentative="1">
+      <w:start w:val="1"/>
+      <w:numFmt w:val="bullet"/>
+      <w:lvlText w:val="o"/>
+      <w:lvlJc w:val="left"/>
+      <w:pPr>
+        <w:ind w:left="3600" w:hanging="360"/>
+      </w:pPr>
+      <w:rPr>
+        <w:rFonts w:ascii="Courier New" w:hAnsi="Courier New" w:cs="Courier New" w:hint="default"/>
+      </w:rPr>
+    </w:lvl>
+    <w:lvl w:ilvl="5" w:tplc="38090005" w:tentative="1">
+      <w:start w:val="1"/>
+      <w:numFmt w:val="bullet"/>
+      <w:lvlText w:val=""/>
+      <w:lvlJc w:val="left"/>
+      <w:pPr>
+        <w:ind w:left="4320" w:hanging="360"/>
+      </w:pPr>
+      <w:rPr>
+        <w:rFonts w:ascii="Wingdings" w:hAnsi="Wingdings" w:hint="default"/>
+      </w:rPr>
+    </w:lvl>
+    <w:lvl w:ilvl="6" w:tplc="38090001" w:tentative="1">
+      <w:start w:val="1"/>
+      <w:numFmt w:val="bullet"/>
+      <w:lvlText w:val=""/>
+      <w:lvlJc w:val="left"/>
+      <w:pPr>
+        <w:ind w:left="5040" w:hanging="360"/>
+      </w:pPr>
+      <w:rPr>
+        <w:rFonts w:ascii="Symbol" w:hAnsi="Symbol" w:hint="default"/>
+      </w:rPr>
+    </w:lvl>
+    <w:lvl w:ilvl="7" w:tplc="38090003" w:tentative="1">
+      <w:start w:val="1"/>
+      <w:numFmt w:val="bullet"/>
+      <w:lvlText w:val="o"/>
+      <w:lvlJc w:val="left"/>
+      <w:pPr>
+        <w:ind w:left="5760" w:hanging="360"/>
+      </w:pPr>
+      <w:rPr>
+        <w:rFonts w:ascii="Courier New" w:hAnsi="Courier New" w:cs="Courier New" w:hint="default"/>
+      </w:rPr>
+    </w:lvl>
+    <w:lvl w:ilvl="8" w:tplc="38090005" w:tentative="1">
+      <w:start w:val="1"/>
+      <w:numFmt w:val="bullet"/>
+      <w:lvlText w:val=""/>
+      <w:lvlJc w:val="left"/>
+      <w:pPr>
+        <w:ind w:left="6480" w:hanging="360"/>
+      </w:pPr>
+      <w:rPr>
+        <w:rFonts w:ascii="Wingdings" w:hAnsi="Wingdings" w:hint="default"/>
+      </w:rPr>
+    </w:lvl>
+  </w:abstractNum>
+  <w:abstractNum w:abstractNumId="5" w15:restartNumberingAfterBreak="0">
     <w:nsid w:val="1E7F1C95"/>
     <w:multiLevelType w:val="hybridMultilevel"/>
     <w:tmpl w:val="88DCCAF8"/>
@@ -6513,7 +8641,7 @@
       </w:rPr>
     </w:lvl>
   </w:abstractNum>
-  <w:abstractNum w:abstractNumId="5" w15:restartNumberingAfterBreak="0">
+  <w:abstractNum w:abstractNumId="6" w15:restartNumberingAfterBreak="0">
     <w:nsid w:val="238445AD"/>
     <w:multiLevelType w:val="hybridMultilevel"/>
     <w:tmpl w:val="6F1E3678"/>
@@ -6626,7 +8754,7 @@
       </w:rPr>
     </w:lvl>
   </w:abstractNum>
-  <w:abstractNum w:abstractNumId="6" w15:restartNumberingAfterBreak="0">
+  <w:abstractNum w:abstractNumId="7" w15:restartNumberingAfterBreak="0">
     <w:nsid w:val="304A413F"/>
     <w:multiLevelType w:val="hybridMultilevel"/>
     <w:tmpl w:val="7D883E0E"/>
@@ -6712,7 +8840,7 @@
       </w:pPr>
     </w:lvl>
   </w:abstractNum>
-  <w:abstractNum w:abstractNumId="7" w15:restartNumberingAfterBreak="0">
+  <w:abstractNum w:abstractNumId="8" w15:restartNumberingAfterBreak="0">
     <w:nsid w:val="322732B0"/>
     <w:multiLevelType w:val="hybridMultilevel"/>
     <w:tmpl w:val="B55E649C"/>
@@ -6825,7 +8953,7 @@
       </w:rPr>
     </w:lvl>
   </w:abstractNum>
-  <w:abstractNum w:abstractNumId="8" w15:restartNumberingAfterBreak="0">
+  <w:abstractNum w:abstractNumId="9" w15:restartNumberingAfterBreak="0">
     <w:nsid w:val="3AA20F4B"/>
     <w:multiLevelType w:val="hybridMultilevel"/>
     <w:tmpl w:val="E260246E"/>
@@ -6938,7 +9066,7 @@
       </w:rPr>
     </w:lvl>
   </w:abstractNum>
-  <w:abstractNum w:abstractNumId="9" w15:restartNumberingAfterBreak="0">
+  <w:abstractNum w:abstractNumId="10" w15:restartNumberingAfterBreak="0">
     <w:nsid w:val="43677607"/>
     <w:multiLevelType w:val="hybridMultilevel"/>
     <w:tmpl w:val="7FA4491A"/>
@@ -7051,10 +9179,10 @@
       </w:rPr>
     </w:lvl>
   </w:abstractNum>
-  <w:abstractNum w:abstractNumId="10" w15:restartNumberingAfterBreak="0">
+  <w:abstractNum w:abstractNumId="11" w15:restartNumberingAfterBreak="0">
     <w:nsid w:val="50C96725"/>
     <w:multiLevelType w:val="hybridMultilevel"/>
-    <w:tmpl w:val="62E8DFD4"/>
+    <w:tmpl w:val="A9F0F2B4"/>
     <w:lvl w:ilvl="0" w:tplc="3809000F">
       <w:start w:val="1"/>
       <w:numFmt w:val="decimal"/>
@@ -7137,7 +9265,7 @@
       </w:pPr>
     </w:lvl>
   </w:abstractNum>
-  <w:abstractNum w:abstractNumId="11" w15:restartNumberingAfterBreak="0">
+  <w:abstractNum w:abstractNumId="12" w15:restartNumberingAfterBreak="0">
     <w:nsid w:val="5AFA693F"/>
     <w:multiLevelType w:val="hybridMultilevel"/>
     <w:tmpl w:val="C1D80964"/>
@@ -7250,7 +9378,120 @@
       </w:rPr>
     </w:lvl>
   </w:abstractNum>
-  <w:abstractNum w:abstractNumId="12" w15:restartNumberingAfterBreak="0">
+  <w:abstractNum w:abstractNumId="13" w15:restartNumberingAfterBreak="0">
+    <w:nsid w:val="65CE4F5C"/>
+    <w:multiLevelType w:val="hybridMultilevel"/>
+    <w:tmpl w:val="BB08CDA2"/>
+    <w:lvl w:ilvl="0" w:tplc="38090001">
+      <w:start w:val="1"/>
+      <w:numFmt w:val="bullet"/>
+      <w:lvlText w:val=""/>
+      <w:lvlJc w:val="left"/>
+      <w:pPr>
+        <w:ind w:left="720" w:hanging="360"/>
+      </w:pPr>
+      <w:rPr>
+        <w:rFonts w:ascii="Symbol" w:hAnsi="Symbol" w:hint="default"/>
+      </w:rPr>
+    </w:lvl>
+    <w:lvl w:ilvl="1" w:tplc="38090003" w:tentative="1">
+      <w:start w:val="1"/>
+      <w:numFmt w:val="bullet"/>
+      <w:lvlText w:val="o"/>
+      <w:lvlJc w:val="left"/>
+      <w:pPr>
+        <w:ind w:left="1440" w:hanging="360"/>
+      </w:pPr>
+      <w:rPr>
+        <w:rFonts w:ascii="Courier New" w:hAnsi="Courier New" w:cs="Courier New" w:hint="default"/>
+      </w:rPr>
+    </w:lvl>
+    <w:lvl w:ilvl="2" w:tplc="38090005" w:tentative="1">
+      <w:start w:val="1"/>
+      <w:numFmt w:val="bullet"/>
+      <w:lvlText w:val=""/>
+      <w:lvlJc w:val="left"/>
+      <w:pPr>
+        <w:ind w:left="2160" w:hanging="360"/>
+      </w:pPr>
+      <w:rPr>
+        <w:rFonts w:ascii="Wingdings" w:hAnsi="Wingdings" w:hint="default"/>
+      </w:rPr>
+    </w:lvl>
+    <w:lvl w:ilvl="3" w:tplc="38090001" w:tentative="1">
+      <w:start w:val="1"/>
+      <w:numFmt w:val="bullet"/>
+      <w:lvlText w:val=""/>
+      <w:lvlJc w:val="left"/>
+      <w:pPr>
+        <w:ind w:left="2880" w:hanging="360"/>
+      </w:pPr>
+      <w:rPr>
+        <w:rFonts w:ascii="Symbol" w:hAnsi="Symbol" w:hint="default"/>
+      </w:rPr>
+    </w:lvl>
+    <w:lvl w:ilvl="4" w:tplc="38090003" w:tentative="1">
+      <w:start w:val="1"/>
+      <w:numFmt w:val="bullet"/>
+      <w:lvlText w:val="o"/>
+      <w:lvlJc w:val="left"/>
+      <w:pPr>
+        <w:ind w:left="3600" w:hanging="360"/>
+      </w:pPr>
+      <w:rPr>
+        <w:rFonts w:ascii="Courier New" w:hAnsi="Courier New" w:cs="Courier New" w:hint="default"/>
+      </w:rPr>
+    </w:lvl>
+    <w:lvl w:ilvl="5" w:tplc="38090005" w:tentative="1">
+      <w:start w:val="1"/>
+      <w:numFmt w:val="bullet"/>
+      <w:lvlText w:val=""/>
+      <w:lvlJc w:val="left"/>
+      <w:pPr>
+        <w:ind w:left="4320" w:hanging="360"/>
+      </w:pPr>
+      <w:rPr>
+        <w:rFonts w:ascii="Wingdings" w:hAnsi="Wingdings" w:hint="default"/>
+      </w:rPr>
+    </w:lvl>
+    <w:lvl w:ilvl="6" w:tplc="38090001" w:tentative="1">
+      <w:start w:val="1"/>
+      <w:numFmt w:val="bullet"/>
+      <w:lvlText w:val=""/>
+      <w:lvlJc w:val="left"/>
+      <w:pPr>
+        <w:ind w:left="5040" w:hanging="360"/>
+      </w:pPr>
+      <w:rPr>
+        <w:rFonts w:ascii="Symbol" w:hAnsi="Symbol" w:hint="default"/>
+      </w:rPr>
+    </w:lvl>
+    <w:lvl w:ilvl="7" w:tplc="38090003" w:tentative="1">
+      <w:start w:val="1"/>
+      <w:numFmt w:val="bullet"/>
+      <w:lvlText w:val="o"/>
+      <w:lvlJc w:val="left"/>
+      <w:pPr>
+        <w:ind w:left="5760" w:hanging="360"/>
+      </w:pPr>
+      <w:rPr>
+        <w:rFonts w:ascii="Courier New" w:hAnsi="Courier New" w:cs="Courier New" w:hint="default"/>
+      </w:rPr>
+    </w:lvl>
+    <w:lvl w:ilvl="8" w:tplc="38090005" w:tentative="1">
+      <w:start w:val="1"/>
+      <w:numFmt w:val="bullet"/>
+      <w:lvlText w:val=""/>
+      <w:lvlJc w:val="left"/>
+      <w:pPr>
+        <w:ind w:left="6480" w:hanging="360"/>
+      </w:pPr>
+      <w:rPr>
+        <w:rFonts w:ascii="Wingdings" w:hAnsi="Wingdings" w:hint="default"/>
+      </w:rPr>
+    </w:lvl>
+  </w:abstractNum>
+  <w:abstractNum w:abstractNumId="14" w15:restartNumberingAfterBreak="0">
     <w:nsid w:val="6B92218D"/>
     <w:multiLevelType w:val="hybridMultilevel"/>
     <w:tmpl w:val="BBE00020"/>
@@ -7363,8 +9604,121 @@
       </w:rPr>
     </w:lvl>
   </w:abstractNum>
+  <w:abstractNum w:abstractNumId="15" w15:restartNumberingAfterBreak="0">
+    <w:nsid w:val="7C550EC5"/>
+    <w:multiLevelType w:val="hybridMultilevel"/>
+    <w:tmpl w:val="CB48215C"/>
+    <w:lvl w:ilvl="0" w:tplc="38090001">
+      <w:start w:val="1"/>
+      <w:numFmt w:val="bullet"/>
+      <w:lvlText w:val=""/>
+      <w:lvlJc w:val="left"/>
+      <w:pPr>
+        <w:ind w:left="720" w:hanging="360"/>
+      </w:pPr>
+      <w:rPr>
+        <w:rFonts w:ascii="Symbol" w:hAnsi="Symbol" w:hint="default"/>
+      </w:rPr>
+    </w:lvl>
+    <w:lvl w:ilvl="1" w:tplc="38090003" w:tentative="1">
+      <w:start w:val="1"/>
+      <w:numFmt w:val="bullet"/>
+      <w:lvlText w:val="o"/>
+      <w:lvlJc w:val="left"/>
+      <w:pPr>
+        <w:ind w:left="1440" w:hanging="360"/>
+      </w:pPr>
+      <w:rPr>
+        <w:rFonts w:ascii="Courier New" w:hAnsi="Courier New" w:cs="Courier New" w:hint="default"/>
+      </w:rPr>
+    </w:lvl>
+    <w:lvl w:ilvl="2" w:tplc="38090005" w:tentative="1">
+      <w:start w:val="1"/>
+      <w:numFmt w:val="bullet"/>
+      <w:lvlText w:val=""/>
+      <w:lvlJc w:val="left"/>
+      <w:pPr>
+        <w:ind w:left="2160" w:hanging="360"/>
+      </w:pPr>
+      <w:rPr>
+        <w:rFonts w:ascii="Wingdings" w:hAnsi="Wingdings" w:hint="default"/>
+      </w:rPr>
+    </w:lvl>
+    <w:lvl w:ilvl="3" w:tplc="38090001" w:tentative="1">
+      <w:start w:val="1"/>
+      <w:numFmt w:val="bullet"/>
+      <w:lvlText w:val=""/>
+      <w:lvlJc w:val="left"/>
+      <w:pPr>
+        <w:ind w:left="2880" w:hanging="360"/>
+      </w:pPr>
+      <w:rPr>
+        <w:rFonts w:ascii="Symbol" w:hAnsi="Symbol" w:hint="default"/>
+      </w:rPr>
+    </w:lvl>
+    <w:lvl w:ilvl="4" w:tplc="38090003" w:tentative="1">
+      <w:start w:val="1"/>
+      <w:numFmt w:val="bullet"/>
+      <w:lvlText w:val="o"/>
+      <w:lvlJc w:val="left"/>
+      <w:pPr>
+        <w:ind w:left="3600" w:hanging="360"/>
+      </w:pPr>
+      <w:rPr>
+        <w:rFonts w:ascii="Courier New" w:hAnsi="Courier New" w:cs="Courier New" w:hint="default"/>
+      </w:rPr>
+    </w:lvl>
+    <w:lvl w:ilvl="5" w:tplc="38090005" w:tentative="1">
+      <w:start w:val="1"/>
+      <w:numFmt w:val="bullet"/>
+      <w:lvlText w:val=""/>
+      <w:lvlJc w:val="left"/>
+      <w:pPr>
+        <w:ind w:left="4320" w:hanging="360"/>
+      </w:pPr>
+      <w:rPr>
+        <w:rFonts w:ascii="Wingdings" w:hAnsi="Wingdings" w:hint="default"/>
+      </w:rPr>
+    </w:lvl>
+    <w:lvl w:ilvl="6" w:tplc="38090001" w:tentative="1">
+      <w:start w:val="1"/>
+      <w:numFmt w:val="bullet"/>
+      <w:lvlText w:val=""/>
+      <w:lvlJc w:val="left"/>
+      <w:pPr>
+        <w:ind w:left="5040" w:hanging="360"/>
+      </w:pPr>
+      <w:rPr>
+        <w:rFonts w:ascii="Symbol" w:hAnsi="Symbol" w:hint="default"/>
+      </w:rPr>
+    </w:lvl>
+    <w:lvl w:ilvl="7" w:tplc="38090003" w:tentative="1">
+      <w:start w:val="1"/>
+      <w:numFmt w:val="bullet"/>
+      <w:lvlText w:val="o"/>
+      <w:lvlJc w:val="left"/>
+      <w:pPr>
+        <w:ind w:left="5760" w:hanging="360"/>
+      </w:pPr>
+      <w:rPr>
+        <w:rFonts w:ascii="Courier New" w:hAnsi="Courier New" w:cs="Courier New" w:hint="default"/>
+      </w:rPr>
+    </w:lvl>
+    <w:lvl w:ilvl="8" w:tplc="38090005" w:tentative="1">
+      <w:start w:val="1"/>
+      <w:numFmt w:val="bullet"/>
+      <w:lvlText w:val=""/>
+      <w:lvlJc w:val="left"/>
+      <w:pPr>
+        <w:ind w:left="6480" w:hanging="360"/>
+      </w:pPr>
+      <w:rPr>
+        <w:rFonts w:ascii="Wingdings" w:hAnsi="Wingdings" w:hint="default"/>
+      </w:rPr>
+    </w:lvl>
+  </w:abstractNum>
   <w:num w:numId="1" w16cid:durableId="1971667404">
-    <w:abstractNumId w:val="10"/>
+    <w:abstractNumId w:val="11"/>
     <w:lvlOverride w:ilvl="0">
       <w:startOverride w:val="1"/>
     </w:lvlOverride>
@@ -7422,13 +9776,13 @@
     </w:lvlOverride>
   </w:num>
   <w:num w:numId="3" w16cid:durableId="1213932002">
-    <w:abstractNumId w:val="5"/>
+    <w:abstractNumId w:val="6"/>
   </w:num>
   <w:num w:numId="4" w16cid:durableId="947741826">
-    <w:abstractNumId w:val="7"/>
+    <w:abstractNumId w:val="8"/>
   </w:num>
   <w:num w:numId="5" w16cid:durableId="863059002">
-    <w:abstractNumId w:val="6"/>
+    <w:abstractNumId w:val="7"/>
     <w:lvlOverride w:ilvl="0">
       <w:startOverride w:val="1"/>
     </w:lvlOverride>
@@ -7458,37 +9812,49 @@
     </w:lvlOverride>
   </w:num>
   <w:num w:numId="6" w16cid:durableId="2038040665">
-    <w:abstractNumId w:val="8"/>
+    <w:abstractNumId w:val="9"/>
   </w:num>
   <w:num w:numId="7" w16cid:durableId="1276332468">
-    <w:abstractNumId w:val="10"/>
+    <w:abstractNumId w:val="11"/>
   </w:num>
   <w:num w:numId="8" w16cid:durableId="1416442225">
     <w:abstractNumId w:val="3"/>
   </w:num>
   <w:num w:numId="9" w16cid:durableId="2074280257">
-    <w:abstractNumId w:val="5"/>
+    <w:abstractNumId w:val="6"/>
   </w:num>
   <w:num w:numId="10" w16cid:durableId="709764947">
-    <w:abstractNumId w:val="11"/>
+    <w:abstractNumId w:val="12"/>
   </w:num>
   <w:num w:numId="11" w16cid:durableId="1292174629">
     <w:abstractNumId w:val="0"/>
   </w:num>
   <w:num w:numId="12" w16cid:durableId="928586185">
-    <w:abstractNumId w:val="12"/>
+    <w:abstractNumId w:val="14"/>
   </w:num>
   <w:num w:numId="13" w16cid:durableId="1828088915">
     <w:abstractNumId w:val="2"/>
   </w:num>
   <w:num w:numId="14" w16cid:durableId="1543833553">
-    <w:abstractNumId w:val="4"/>
+    <w:abstractNumId w:val="5"/>
   </w:num>
   <w:num w:numId="15" w16cid:durableId="1712732376">
     <w:abstractNumId w:val="1"/>
   </w:num>
   <w:num w:numId="16" w16cid:durableId="535310397">
-    <w:abstractNumId w:val="9"/>
+    <w:abstractNumId w:val="10"/>
+  </w:num>
+  <w:num w:numId="17" w16cid:durableId="1592737352">
+    <w:abstractNumId w:val="7"/>
+  </w:num>
+  <w:num w:numId="18" w16cid:durableId="120535986">
+    <w:abstractNumId w:val="13"/>
+  </w:num>
+  <w:num w:numId="19" w16cid:durableId="532962036">
+    <w:abstractNumId w:val="15"/>
+  </w:num>
+  <w:num w:numId="20" w16cid:durableId="1577016096">
+    <w:abstractNumId w:val="4"/>
   </w:num>
 </w:numbering>
 </file>

</xml_diff>